<commit_message>
Add table of contents to project report
</commit_message>
<xml_diff>
--- a/Report.docx
+++ b/Report.docx
@@ -638,14 +638,14 @@
               <w:pStyle w:val="TableParagraph"/>
               <w:rPr>
                 <w:sz w:val="24"/>
-                <w:lang w:val="en-GB"/>
+                <w:lang w:val="en-AT"/>
               </w:rPr>
             </w:pPr>
             <w:r>
               <w:rPr>
                 <w:spacing w:val="-4"/>
                 <w:sz w:val="24"/>
-                <w:lang w:val="en-GB"/>
+                <w:lang w:val="en-AT"/>
               </w:rPr>
               <w:t>gabriel.crisan1601@stud.acs.upb.ro</w:t>
             </w:r>
@@ -2795,29 +2795,7 @@
           <w14:ligatures w14:val="none"/>
         </w:rPr>
         <w:tab/>
-        <w:t>in</w:t>
-      </w:r>
-      <w:r>
-        <w:rPr>
-          <w:rFonts w:ascii="Arial MT" w:eastAsia="Arial MT" w:hAnsi="Arial MT" w:cs="Arial MT"/>
-          <w:kern w:val="0"/>
-          <w:sz w:val="32"/>
-          <w:szCs w:val="22"/>
-          <w:lang w:val="en-GB"/>
-          <w14:ligatures w14:val="none"/>
-        </w:rPr>
-        <w:t xml:space="preserve"> </w:t>
-      </w:r>
-      <w:r>
-        <w:rPr>
-          <w:rFonts w:ascii="Arial MT" w:eastAsia="Arial MT" w:hAnsi="Arial MT" w:cs="Arial MT"/>
-          <w:kern w:val="0"/>
-          <w:sz w:val="32"/>
-          <w:szCs w:val="22"/>
-          <w:lang w:val="en-GB"/>
-          <w14:ligatures w14:val="none"/>
-        </w:rPr>
-        <w:t>respect</w:t>
+        <w:t>in respect</w:t>
       </w:r>
       <w:r>
         <w:rPr>
@@ -3244,17 +3222,7 @@
           <w:spacing w:val="-8"/>
           <w:lang w:val="en-GB"/>
         </w:rPr>
-        <w:t xml:space="preserve"> </w:t>
-      </w:r>
-      <w:r>
-        <w:rPr>
-          <w:rFonts w:ascii="Arial" w:hAnsi="Arial"/>
-          <w:i/>
-          <w:color w:val="44536A"/>
-          <w:spacing w:val="-8"/>
-          <w:lang w:val="en-GB"/>
-        </w:rPr>
-        <w:t>of abbreviations</w:t>
+        <w:t xml:space="preserve"> of abbreviations</w:t>
       </w:r>
     </w:p>
     <w:p>
@@ -3872,19 +3840,548 @@
     </w:p>
     <w:p>
       <w:pPr>
-        <w:spacing w:before="240" w:line="240" w:lineRule="auto"/>
-        <w:ind w:right="816" w:firstLine="720"/>
+        <w:spacing w:line="240" w:lineRule="auto"/>
+        <w:ind w:right="816"/>
+        <w:jc w:val="both"/>
         <w:rPr>
           <w:rFonts w:ascii="Arial MT" w:hAnsi="Arial MT"/>
           <w:spacing w:val="-2"/>
           <w:lang w:val="en-GB"/>
         </w:rPr>
       </w:pPr>
+      <w:r>
+        <w:rPr>
+          <w:rFonts w:ascii="Arial MT" w:hAnsi="Arial MT"/>
+          <w:spacing w:val="-2"/>
+          <w:lang w:val="en-GB"/>
+        </w:rPr>
+        <w:br w:type="page"/>
+      </w:r>
+      <w:r>
+        <w:rPr>
+          <w:spacing w:val="-2"/>
+          <w:sz w:val="32"/>
+        </w:rPr>
+        <w:lastRenderedPageBreak/>
+        <w:t>Table</w:t>
+      </w:r>
+      <w:r>
+        <w:rPr>
+          <w:spacing w:val="-18"/>
+          <w:sz w:val="32"/>
+        </w:rPr>
+        <w:t xml:space="preserve"> </w:t>
+      </w:r>
+      <w:r>
+        <w:rPr>
+          <w:spacing w:val="-2"/>
+          <w:sz w:val="32"/>
+        </w:rPr>
+        <w:t>of</w:t>
+      </w:r>
+      <w:r>
+        <w:rPr>
+          <w:spacing w:val="-18"/>
+          <w:sz w:val="32"/>
+        </w:rPr>
+        <w:t xml:space="preserve"> </w:t>
+      </w:r>
+      <w:r>
+        <w:rPr>
+          <w:spacing w:val="-2"/>
+          <w:sz w:val="32"/>
+        </w:rPr>
+        <w:t>Contents</w:t>
+      </w:r>
+    </w:p>
+    <w:sdt>
+      <w:sdtPr>
+        <w:id w:val="1595436132"/>
+        <w:docPartObj>
+          <w:docPartGallery w:val="Table of Contents"/>
+          <w:docPartUnique/>
+        </w:docPartObj>
+      </w:sdtPr>
+      <w:sdtContent>
+        <w:p>
+          <w:pPr>
+            <w:pStyle w:val="TOC1"/>
+            <w:numPr>
+              <w:ilvl w:val="0"/>
+              <w:numId w:val="3"/>
+            </w:numPr>
+            <w:tabs>
+              <w:tab w:val="left" w:pos="398"/>
+              <w:tab w:val="right" w:leader="dot" w:pos="9737"/>
+            </w:tabs>
+            <w:spacing w:before="269"/>
+            <w:ind w:left="398" w:hanging="266"/>
+          </w:pPr>
+          <w:r>
+            <w:fldChar w:fldCharType="begin"/>
+          </w:r>
+          <w:r>
+            <w:rPr>
+              <w:rStyle w:val="IndexLink"/>
+              <w:webHidden/>
+              <w:spacing w:val="-2"/>
+            </w:rPr>
+            <w:instrText xml:space="preserve"> TOC \z \o "1-2" \u \h</w:instrText>
+          </w:r>
+          <w:r>
+            <w:rPr>
+              <w:rStyle w:val="IndexLink"/>
+              <w:spacing w:val="-2"/>
+            </w:rPr>
+            <w:fldChar w:fldCharType="separate"/>
+          </w:r>
+          <w:hyperlink w:anchor="_bookmark1">
+            <w:r>
+              <w:rPr>
+                <w:rStyle w:val="IndexLink"/>
+                <w:webHidden/>
+                <w:spacing w:val="-2"/>
+              </w:rPr>
+              <w:t>Introduction</w:t>
+            </w:r>
+            <w:r>
+              <w:rPr>
+                <w:rStyle w:val="IndexLink"/>
+                <w:rFonts w:ascii="Times New Roman" w:hAnsi="Times New Roman"/>
+              </w:rPr>
+              <w:tab/>
+            </w:r>
+            <w:r>
+              <w:rPr>
+                <w:rStyle w:val="IndexLink"/>
+                <w:spacing w:val="-10"/>
+              </w:rPr>
+              <w:t>1</w:t>
+            </w:r>
+          </w:hyperlink>
+        </w:p>
+        <w:p>
+          <w:pPr>
+            <w:pStyle w:val="TOC1"/>
+            <w:numPr>
+              <w:ilvl w:val="0"/>
+              <w:numId w:val="3"/>
+            </w:numPr>
+            <w:tabs>
+              <w:tab w:val="left" w:pos="384"/>
+              <w:tab w:val="right" w:leader="dot" w:pos="9737"/>
+            </w:tabs>
+            <w:ind w:left="384" w:hanging="252"/>
+          </w:pPr>
+          <w:hyperlink w:anchor="_bookmark2">
+            <w:r>
+              <w:rPr>
+                <w:rStyle w:val="IndexLink"/>
+                <w:webHidden/>
+              </w:rPr>
+              <w:t>Analysis/Result</w:t>
+            </w:r>
+            <w:r>
+              <w:rPr>
+                <w:rStyle w:val="IndexLink"/>
+                <w:spacing w:val="-10"/>
+              </w:rPr>
+              <w:t xml:space="preserve"> </w:t>
+            </w:r>
+            <w:r>
+              <w:rPr>
+                <w:rStyle w:val="IndexLink"/>
+                <w:spacing w:val="-2"/>
+              </w:rPr>
+              <w:t>Section</w:t>
+            </w:r>
+            <w:r>
+              <w:rPr>
+                <w:rStyle w:val="IndexLink"/>
+                <w:rFonts w:ascii="Times New Roman" w:hAnsi="Times New Roman"/>
+              </w:rPr>
+              <w:tab/>
+            </w:r>
+            <w:r>
+              <w:rPr>
+                <w:rStyle w:val="IndexLink"/>
+                <w:spacing w:val="-10"/>
+              </w:rPr>
+              <w:t>2</w:t>
+            </w:r>
+          </w:hyperlink>
+        </w:p>
+        <w:p>
+          <w:pPr>
+            <w:pStyle w:val="TOC1"/>
+            <w:numPr>
+              <w:ilvl w:val="0"/>
+              <w:numId w:val="3"/>
+            </w:numPr>
+            <w:tabs>
+              <w:tab w:val="left" w:pos="398"/>
+              <w:tab w:val="right" w:leader="dot" w:pos="9737"/>
+            </w:tabs>
+            <w:spacing w:before="123"/>
+            <w:ind w:left="398" w:hanging="266"/>
+          </w:pPr>
+          <w:hyperlink w:anchor="_bookmark4">
+            <w:r>
+              <w:rPr>
+                <w:rStyle w:val="IndexLink"/>
+                <w:webHidden/>
+              </w:rPr>
+              <w:t>Conclusion</w:t>
+            </w:r>
+            <w:r>
+              <w:rPr>
+                <w:rStyle w:val="IndexLink"/>
+                <w:spacing w:val="-6"/>
+              </w:rPr>
+              <w:t xml:space="preserve"> </w:t>
+            </w:r>
+            <w:r>
+              <w:rPr>
+                <w:rStyle w:val="IndexLink"/>
+              </w:rPr>
+              <w:t>and</w:t>
+            </w:r>
+            <w:r>
+              <w:rPr>
+                <w:rStyle w:val="IndexLink"/>
+                <w:spacing w:val="-5"/>
+              </w:rPr>
+              <w:t xml:space="preserve"> </w:t>
+            </w:r>
+            <w:r>
+              <w:rPr>
+                <w:rStyle w:val="IndexLink"/>
+                <w:spacing w:val="-2"/>
+              </w:rPr>
+              <w:t>Recommendations</w:t>
+            </w:r>
+            <w:r>
+              <w:rPr>
+                <w:rStyle w:val="IndexLink"/>
+                <w:rFonts w:ascii="Times New Roman" w:hAnsi="Times New Roman"/>
+              </w:rPr>
+              <w:tab/>
+            </w:r>
+            <w:r>
+              <w:rPr>
+                <w:rStyle w:val="IndexLink"/>
+                <w:spacing w:val="-10"/>
+              </w:rPr>
+              <w:t>3</w:t>
+            </w:r>
+          </w:hyperlink>
+        </w:p>
+        <w:p>
+          <w:pPr>
+            <w:pStyle w:val="TOC1"/>
+            <w:numPr>
+              <w:ilvl w:val="0"/>
+              <w:numId w:val="3"/>
+            </w:numPr>
+            <w:tabs>
+              <w:tab w:val="left" w:pos="398"/>
+              <w:tab w:val="right" w:leader="dot" w:pos="9737"/>
+            </w:tabs>
+            <w:ind w:left="398" w:hanging="266"/>
+          </w:pPr>
+          <w:hyperlink w:anchor="_bookmark5">
+            <w:r>
+              <w:rPr>
+                <w:rStyle w:val="IndexLink"/>
+                <w:webHidden/>
+                <w:spacing w:val="-2"/>
+              </w:rPr>
+              <w:t>Bibliography</w:t>
+            </w:r>
+            <w:r>
+              <w:rPr>
+                <w:rStyle w:val="IndexLink"/>
+                <w:rFonts w:ascii="Times New Roman" w:hAnsi="Times New Roman"/>
+              </w:rPr>
+              <w:tab/>
+            </w:r>
+            <w:r>
+              <w:rPr>
+                <w:rStyle w:val="IndexLink"/>
+                <w:spacing w:val="-10"/>
+              </w:rPr>
+              <w:t>4</w:t>
+            </w:r>
+          </w:hyperlink>
+        </w:p>
+        <w:p>
+          <w:pPr>
+            <w:pStyle w:val="TOC1"/>
+            <w:numPr>
+              <w:ilvl w:val="1"/>
+              <w:numId w:val="3"/>
+            </w:numPr>
+            <w:tabs>
+              <w:tab w:val="left" w:pos="411"/>
+              <w:tab w:val="right" w:leader="dot" w:pos="9737"/>
+            </w:tabs>
+            <w:spacing w:before="120"/>
+            <w:ind w:left="411" w:hanging="279"/>
+          </w:pPr>
+          <w:hyperlink w:anchor="_bookmark6">
+            <w:r>
+              <w:rPr>
+                <w:rStyle w:val="IndexLink"/>
+                <w:webHidden/>
+                <w:spacing w:val="-2"/>
+              </w:rPr>
+              <w:t>Appendix</w:t>
+            </w:r>
+            <w:r>
+              <w:rPr>
+                <w:rStyle w:val="IndexLink"/>
+                <w:spacing w:val="-3"/>
+              </w:rPr>
+              <w:t xml:space="preserve"> </w:t>
+            </w:r>
+            <w:r>
+              <w:rPr>
+                <w:rStyle w:val="IndexLink"/>
+                <w:spacing w:val="-10"/>
+              </w:rPr>
+              <w:t>A</w:t>
+            </w:r>
+            <w:r>
+              <w:rPr>
+                <w:rStyle w:val="IndexLink"/>
+                <w:rFonts w:ascii="Times New Roman" w:hAnsi="Times New Roman"/>
+              </w:rPr>
+              <w:tab/>
+            </w:r>
+            <w:r>
+              <w:rPr>
+                <w:rStyle w:val="IndexLink"/>
+                <w:spacing w:val="-10"/>
+              </w:rPr>
+              <w:t>5</w:t>
+            </w:r>
+          </w:hyperlink>
+        </w:p>
+        <w:p>
+          <w:pPr>
+            <w:pStyle w:val="TOC2"/>
+            <w:numPr>
+              <w:ilvl w:val="2"/>
+              <w:numId w:val="3"/>
+            </w:numPr>
+            <w:tabs>
+              <w:tab w:val="left" w:pos="863"/>
+              <w:tab w:val="right" w:leader="dot" w:pos="9737"/>
+            </w:tabs>
+            <w:spacing w:before="123"/>
+            <w:ind w:left="863" w:hanging="491"/>
+          </w:pPr>
+          <w:hyperlink w:anchor="_bookmark7">
+            <w:r>
+              <w:rPr>
+                <w:rStyle w:val="IndexLink"/>
+                <w:webHidden/>
+              </w:rPr>
+              <w:t>Python</w:t>
+            </w:r>
+            <w:r>
+              <w:rPr>
+                <w:rStyle w:val="IndexLink"/>
+                <w:spacing w:val="-3"/>
+              </w:rPr>
+              <w:t xml:space="preserve"> </w:t>
+            </w:r>
+            <w:r>
+              <w:rPr>
+                <w:rStyle w:val="IndexLink"/>
+              </w:rPr>
+              <w:t>Code</w:t>
+            </w:r>
+            <w:r>
+              <w:rPr>
+                <w:rStyle w:val="IndexLink"/>
+                <w:spacing w:val="-3"/>
+              </w:rPr>
+              <w:t xml:space="preserve"> </w:t>
+            </w:r>
+            <w:r>
+              <w:rPr>
+                <w:rStyle w:val="IndexLink"/>
+                <w:spacing w:val="-2"/>
+              </w:rPr>
+              <w:t>Fragments</w:t>
+            </w:r>
+            <w:r>
+              <w:rPr>
+                <w:rStyle w:val="IndexLink"/>
+                <w:rFonts w:ascii="Times New Roman" w:hAnsi="Times New Roman"/>
+              </w:rPr>
+              <w:tab/>
+            </w:r>
+            <w:r>
+              <w:rPr>
+                <w:rStyle w:val="IndexLink"/>
+                <w:spacing w:val="-10"/>
+              </w:rPr>
+              <w:t>5</w:t>
+            </w:r>
+          </w:hyperlink>
+        </w:p>
+        <w:p>
+          <w:pPr>
+            <w:pStyle w:val="TOC2"/>
+            <w:numPr>
+              <w:ilvl w:val="2"/>
+              <w:numId w:val="3"/>
+            </w:numPr>
+            <w:tabs>
+              <w:tab w:val="left" w:pos="865"/>
+              <w:tab w:val="right" w:leader="dot" w:pos="9737"/>
+            </w:tabs>
+            <w:ind w:left="865" w:hanging="493"/>
+          </w:pPr>
+          <w:hyperlink w:anchor="_bookmark9">
+            <w:r>
+              <w:rPr>
+                <w:rStyle w:val="IndexLink"/>
+                <w:webHidden/>
+              </w:rPr>
+              <w:t>Wireshark</w:t>
+            </w:r>
+            <w:r>
+              <w:rPr>
+                <w:rStyle w:val="IndexLink"/>
+                <w:spacing w:val="-6"/>
+              </w:rPr>
+              <w:t xml:space="preserve"> </w:t>
+            </w:r>
+            <w:r>
+              <w:rPr>
+                <w:rStyle w:val="IndexLink"/>
+                <w:spacing w:val="-2"/>
+              </w:rPr>
+              <w:t>Excerpts</w:t>
+            </w:r>
+            <w:r>
+              <w:rPr>
+                <w:rStyle w:val="IndexLink"/>
+                <w:rFonts w:ascii="Times New Roman" w:hAnsi="Times New Roman"/>
+              </w:rPr>
+              <w:tab/>
+            </w:r>
+            <w:r>
+              <w:rPr>
+                <w:rStyle w:val="IndexLink"/>
+                <w:spacing w:val="-10"/>
+              </w:rPr>
+              <w:t>5</w:t>
+            </w:r>
+          </w:hyperlink>
+        </w:p>
+        <w:p>
+          <w:pPr>
+            <w:pStyle w:val="TOC2"/>
+            <w:numPr>
+              <w:ilvl w:val="2"/>
+              <w:numId w:val="3"/>
+            </w:numPr>
+            <w:tabs>
+              <w:tab w:val="left" w:pos="863"/>
+              <w:tab w:val="right" w:leader="dot" w:pos="9737"/>
+            </w:tabs>
+            <w:spacing w:before="123"/>
+            <w:rPr>
+              <w:sz w:val="22"/>
+              <w:szCs w:val="22"/>
+            </w:rPr>
+          </w:pPr>
+          <w:hyperlink w:anchor="_bookmark10">
+            <w:r>
+              <w:rPr>
+                <w:rStyle w:val="IndexLink"/>
+                <w:webHidden/>
+              </w:rPr>
+              <w:t>Other</w:t>
+            </w:r>
+            <w:r>
+              <w:rPr>
+                <w:rStyle w:val="IndexLink"/>
+                <w:spacing w:val="-4"/>
+              </w:rPr>
+              <w:t xml:space="preserve"> </w:t>
+            </w:r>
+            <w:r>
+              <w:rPr>
+                <w:rStyle w:val="IndexLink"/>
+              </w:rPr>
+              <w:t>important</w:t>
+            </w:r>
+            <w:r>
+              <w:rPr>
+                <w:rStyle w:val="IndexLink"/>
+                <w:spacing w:val="-4"/>
+              </w:rPr>
+              <w:t xml:space="preserve"> </w:t>
+            </w:r>
+            <w:r>
+              <w:rPr>
+                <w:rStyle w:val="IndexLink"/>
+                <w:spacing w:val="-2"/>
+              </w:rPr>
+              <w:t>Excerpts</w:t>
+            </w:r>
+            <w:r>
+              <w:rPr>
+                <w:rStyle w:val="IndexLink"/>
+                <w:rFonts w:ascii="Times New Roman" w:hAnsi="Times New Roman"/>
+              </w:rPr>
+              <w:tab/>
+            </w:r>
+            <w:r>
+              <w:rPr>
+                <w:rStyle w:val="IndexLink"/>
+                <w:spacing w:val="-10"/>
+              </w:rPr>
+              <w:t>5</w:t>
+            </w:r>
+          </w:hyperlink>
+          <w:r>
+            <w:rPr>
+              <w:rStyle w:val="IndexLink"/>
+              <w:spacing w:val="-10"/>
+            </w:rPr>
+            <w:fldChar w:fldCharType="end"/>
+          </w:r>
+        </w:p>
+      </w:sdtContent>
+    </w:sdt>
+    <w:p>
+      <w:pPr>
+        <w:rPr>
+          <w:rFonts w:ascii="Arial MT" w:hAnsi="Arial MT"/>
+          <w:spacing w:val="-2"/>
+          <w:lang w:val="en-GB"/>
+        </w:rPr>
+      </w:pPr>
+      <w:r>
+        <w:rPr>
+          <w:rFonts w:ascii="Arial MT" w:hAnsi="Arial MT"/>
+          <w:spacing w:val="-2"/>
+          <w:lang w:val="en-GB"/>
+        </w:rPr>
+        <w:br w:type="page"/>
+      </w:r>
     </w:p>
     <w:p>
       <w:pPr>
-        <w:spacing w:before="6"/>
+        <w:spacing w:before="240" w:line="240" w:lineRule="auto"/>
         <w:ind w:right="816"/>
+        <w:jc w:val="both"/>
         <w:rPr>
           <w:rFonts w:ascii="Arial MT" w:hAnsi="Arial MT"/>
           <w:spacing w:val="-2"/>
@@ -3958,7 +4455,7 @@
       <mc:AlternateContent>
         <mc:Choice Requires="wps">
           <w:drawing>
-            <wp:anchor distT="0" distB="0" distL="0" distR="0" simplePos="0" relativeHeight="251659264" behindDoc="1" locked="0" layoutInCell="0" allowOverlap="1" wp14:anchorId="6DB72CAA" wp14:editId="27396BFF">
+            <wp:anchor distT="0" distB="0" distL="0" distR="0" simplePos="0" relativeHeight="251656704" behindDoc="1" locked="0" layoutInCell="0" allowOverlap="1" wp14:anchorId="6DB72CAA" wp14:editId="27396BFF">
               <wp:simplePos x="0" y="0"/>
               <wp:positionH relativeFrom="page">
                 <wp:posOffset>980440</wp:posOffset>
@@ -4056,7 +4553,7 @@
       <mc:AlternateContent>
         <mc:Choice Requires="wps">
           <w:drawing>
-            <wp:anchor distT="0" distB="0" distL="0" distR="0" simplePos="0" relativeHeight="251660288" behindDoc="1" locked="0" layoutInCell="0" allowOverlap="1" wp14:anchorId="60F0E13D" wp14:editId="13FDC591">
+            <wp:anchor distT="0" distB="0" distL="0" distR="0" simplePos="0" relativeHeight="251658752" behindDoc="1" locked="0" layoutInCell="0" allowOverlap="1" wp14:anchorId="60F0E13D" wp14:editId="13FDC591">
               <wp:simplePos x="0" y="0"/>
               <wp:positionH relativeFrom="page">
                 <wp:posOffset>7006590</wp:posOffset>
@@ -4130,7 +4627,7 @@
         </mc:Choice>
         <mc:Fallback>
           <w:pict>
-            <v:rect w14:anchorId="60F0E13D" id="Textbox 14" o:spid="_x0000_s1028" style="position:absolute;margin-left:551.7pt;margin-top:799.35pt;width:8.75pt;height:15.45pt;z-index:-251656192;visibility:visible;mso-wrap-style:square;mso-wrap-distance-left:0;mso-wrap-distance-top:0;mso-wrap-distance-right:0;mso-wrap-distance-bottom:0;mso-position-horizontal:absolute;mso-position-horizontal-relative:page;mso-position-vertical:absolute;mso-position-vertical-relative:page;v-text-anchor:top" o:gfxdata="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" o:allowincell="f" filled="f" stroked="f" strokeweight="0">
+            <v:rect w14:anchorId="60F0E13D" id="Textbox 14" o:spid="_x0000_s1028" style="position:absolute;margin-left:551.7pt;margin-top:799.35pt;width:8.75pt;height:15.45pt;z-index:-251657728;visibility:visible;mso-wrap-style:square;mso-wrap-distance-left:0;mso-wrap-distance-top:0;mso-wrap-distance-right:0;mso-wrap-distance-bottom:0;mso-position-horizontal:absolute;mso-position-horizontal-relative:page;mso-position-vertical:absolute;mso-position-vertical-relative:page;v-text-anchor:top" o:gfxdata="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" o:allowincell="f" filled="f" stroked="f" strokeweight="0">
               <v:textbox inset="0,0,0,0">
                 <w:txbxContent>
                   <w:p>
@@ -4259,7 +4756,7 @@
       <mc:AlternateContent>
         <mc:Choice Requires="wps">
           <w:drawing>
-            <wp:anchor distT="0" distB="0" distL="0" distR="0" simplePos="0" relativeHeight="251659264" behindDoc="1" locked="0" layoutInCell="0" allowOverlap="1" wp14:anchorId="0E7452A6" wp14:editId="1F936C78">
+            <wp:anchor distT="0" distB="0" distL="0" distR="0" simplePos="0" relativeHeight="251655680" behindDoc="1" locked="0" layoutInCell="0" allowOverlap="1" wp14:anchorId="0E7452A6" wp14:editId="1F936C78">
               <wp:simplePos x="0" y="0"/>
               <wp:positionH relativeFrom="page">
                 <wp:posOffset>980440</wp:posOffset>
@@ -4357,7 +4854,7 @@
       <mc:AlternateContent>
         <mc:Choice Requires="wps">
           <w:drawing>
-            <wp:anchor distT="0" distB="0" distL="0" distR="0" simplePos="0" relativeHeight="251660288" behindDoc="1" locked="0" layoutInCell="0" allowOverlap="1" wp14:anchorId="75B4F9FA" wp14:editId="3AE6E97A">
+            <wp:anchor distT="0" distB="0" distL="0" distR="0" simplePos="0" relativeHeight="251657728" behindDoc="1" locked="0" layoutInCell="0" allowOverlap="1" wp14:anchorId="75B4F9FA" wp14:editId="3AE6E97A">
               <wp:simplePos x="0" y="0"/>
               <wp:positionH relativeFrom="page">
                 <wp:posOffset>985520</wp:posOffset>
@@ -4436,7 +4933,7 @@
         </mc:Choice>
         <mc:Fallback>
           <w:pict>
-            <v:rect w14:anchorId="75B4F9FA" id="Textbox 11" o:spid="_x0000_s1026" style="position:absolute;margin-left:77.6pt;margin-top:27.7pt;width:108.5pt;height:15.45pt;z-index:-251656192;visibility:visible;mso-wrap-style:square;mso-wrap-distance-left:0;mso-wrap-distance-top:0;mso-wrap-distance-right:0;mso-wrap-distance-bottom:0;mso-position-horizontal:absolute;mso-position-horizontal-relative:page;mso-position-vertical:absolute;mso-position-vertical-relative:page;v-text-anchor:top" o:gfxdata="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" o:allowincell="f" filled="f" stroked="f" strokeweight="0">
+            <v:rect w14:anchorId="75B4F9FA" id="Textbox 11" o:spid="_x0000_s1026" style="position:absolute;margin-left:77.6pt;margin-top:27.7pt;width:108.5pt;height:15.45pt;z-index:-251658752;visibility:visible;mso-wrap-style:square;mso-wrap-distance-left:0;mso-wrap-distance-top:0;mso-wrap-distance-right:0;mso-wrap-distance-bottom:0;mso-position-horizontal:absolute;mso-position-horizontal-relative:page;mso-position-vertical:absolute;mso-position-vertical-relative:page;v-text-anchor:top" o:gfxdata="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" o:allowincell="f" filled="f" stroked="f" strokeweight="0">
               <v:textbox inset="0,0,0,0">
                 <w:txbxContent>
                   <w:p>
@@ -4477,7 +4974,7 @@
       <mc:AlternateContent>
         <mc:Choice Requires="wps">
           <w:drawing>
-            <wp:anchor distT="0" distB="0" distL="0" distR="0" simplePos="0" relativeHeight="251661312" behindDoc="1" locked="0" layoutInCell="0" allowOverlap="1" wp14:anchorId="4797B853" wp14:editId="2FD71363">
+            <wp:anchor distT="0" distB="0" distL="0" distR="0" simplePos="0" relativeHeight="251659776" behindDoc="1" locked="0" layoutInCell="0" allowOverlap="1" wp14:anchorId="4797B853" wp14:editId="2FD71363">
               <wp:simplePos x="0" y="0"/>
               <wp:positionH relativeFrom="page">
                 <wp:posOffset>6644005</wp:posOffset>
@@ -4551,7 +5048,7 @@
         </mc:Choice>
         <mc:Fallback>
           <w:pict>
-            <v:rect w14:anchorId="4797B853" id="Textbox 12" o:spid="_x0000_s1027" style="position:absolute;margin-left:523.15pt;margin-top:27.7pt;width:37.35pt;height:15.45pt;z-index:-251655168;visibility:visible;mso-wrap-style:square;mso-wrap-distance-left:0;mso-wrap-distance-top:0;mso-wrap-distance-right:0;mso-wrap-distance-bottom:0;mso-position-horizontal:absolute;mso-position-horizontal-relative:page;mso-position-vertical:absolute;mso-position-vertical-relative:page;v-text-anchor:top" o:gfxdata="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" o:allowincell="f" filled="f" stroked="f" strokeweight="0">
+            <v:rect w14:anchorId="4797B853" id="Textbox 12" o:spid="_x0000_s1027" style="position:absolute;margin-left:523.15pt;margin-top:27.7pt;width:37.35pt;height:15.45pt;z-index:-251656704;visibility:visible;mso-wrap-style:square;mso-wrap-distance-left:0;mso-wrap-distance-top:0;mso-wrap-distance-right:0;mso-wrap-distance-bottom:0;mso-position-horizontal:absolute;mso-position-horizontal-relative:page;mso-position-vertical:absolute;mso-position-vertical-relative:page;v-text-anchor:top" o:gfxdata="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" o:allowincell="f" filled="f" stroked="f" strokeweight="0">
               <v:textbox inset="0,0,0,0">
                 <w:txbxContent>
                   <w:p>
@@ -4586,6 +5083,173 @@
 <file path=word/numbering.xml><?xml version="1.0" encoding="utf-8"?>
 <w:numbering xmlns:wpc="http://schemas.microsoft.com/office/word/2010/wordprocessingCanvas" xmlns:cx="http://schemas.microsoft.com/office/drawing/2014/chartex" xmlns:cx1="http://schemas.microsoft.com/office/drawing/2015/9/8/chartex" xmlns:cx2="http://schemas.microsoft.com/office/drawing/2015/10/21/chartex" xmlns:cx3="http://schemas.microsoft.com/office/drawing/2016/5/9/chartex" xmlns:cx4="http://schemas.microsoft.com/office/drawing/2016/5/10/chartex" xmlns:cx5="http://schemas.microsoft.com/office/drawing/2016/5/11/chartex" xmlns:cx6="http://schemas.microsoft.com/office/drawing/2016/5/12/chartex" xmlns:cx7="http://schemas.microsoft.com/office/drawing/2016/5/13/chartex" xmlns:cx8="http://schemas.microsoft.com/office/drawing/2016/5/14/chartex" xmlns:mc="http://schemas.openxmlformats.org/markup-compatibility/2006" xmlns:aink="http://schemas.microsoft.com/office/drawing/2016/ink" xmlns:am3d="http://schemas.microsoft.com/office/drawing/2017/model3d" xmlns:o="urn:schemas-microsoft-com:office:office" xmlns:oel="http://schemas.microsoft.com/office/2019/extlst" xmlns:r="http://schemas.openxmlformats.org/officeDocument/2006/relationships" xmlns:m="http://schemas.openxmlformats.org/officeDocument/2006/math" xmlns:v="urn:schemas-microsoft-com:vml" xmlns:wp14="http://schemas.microsoft.com/office/word/2010/wordprocessingDrawing" xmlns:wp="http://schemas.openxmlformats.org/drawingml/2006/wordprocessingDrawing" xmlns:w10="urn:schemas-microsoft-com:office:word" xmlns:w="http://schemas.openxmlformats.org/wordprocessingml/2006/main" xmlns:w14="http://schemas.microsoft.com/office/word/2010/wordml" xmlns:w15="http://schemas.microsoft.com/office/word/2012/wordml" xmlns:w16cex="http://schemas.microsoft.com/office/word/2018/wordml/cex" xmlns:w16cid="http://schemas.microsoft.com/office/word/2016/wordml/cid" xmlns:w16="http://schemas.microsoft.com/office/word/2018/wordml" xmlns:w16du="http://schemas.microsoft.com/office/word/2023/wordml/word16du" xmlns:w16sdtdh="http://schemas.microsoft.com/office/word/2020/wordml/sdtdatahash" xmlns:w16sdtfl="http://schemas.microsoft.com/office/word/2024/wordml/sdtformatlock" xmlns:w16se="http://schemas.microsoft.com/office/word/2015/wordml/symex" xmlns:wpg="http://schemas.microsoft.com/office/word/2010/wordprocessingGroup" xmlns:wpi="http://schemas.microsoft.com/office/word/2010/wordprocessingInk" xmlns:wne="http://schemas.microsoft.com/office/word/2006/wordml" xmlns:wps="http://schemas.microsoft.com/office/word/2010/wordprocessingShape" mc:Ignorable="w14 w15 w16se w16cid w16 w16cex w16sdtdh w16sdtfl w16du wp14">
   <w:abstractNum w:abstractNumId="0" w15:restartNumberingAfterBreak="0">
+    <w:nsid w:val="2ACF0DDC"/>
+    <w:multiLevelType w:val="multilevel"/>
+    <w:tmpl w:val="A2087C7C"/>
+    <w:lvl w:ilvl="0">
+      <w:start w:val="1"/>
+      <w:numFmt w:val="decimal"/>
+      <w:lvlText w:val="%1."/>
+      <w:lvlJc w:val="left"/>
+      <w:pPr>
+        <w:tabs>
+          <w:tab w:val="num" w:pos="0"/>
+        </w:tabs>
+        <w:ind w:left="400" w:hanging="269"/>
+      </w:pPr>
+      <w:rPr>
+        <w:rFonts w:ascii="Arial MT" w:eastAsia="Arial MT" w:hAnsi="Arial MT" w:cs="Arial MT"/>
+        <w:b w:val="0"/>
+        <w:bCs w:val="0"/>
+        <w:i w:val="0"/>
+        <w:iCs w:val="0"/>
+        <w:spacing w:val="0"/>
+        <w:w w:val="100"/>
+        <w:sz w:val="24"/>
+        <w:szCs w:val="24"/>
+        <w:lang w:val="en-US" w:eastAsia="en-US" w:bidi="ar-SA"/>
+      </w:rPr>
+    </w:lvl>
+    <w:lvl w:ilvl="1">
+      <w:start w:val="1"/>
+      <w:numFmt w:val="upperLetter"/>
+      <w:lvlText w:val="%2."/>
+      <w:lvlJc w:val="left"/>
+      <w:pPr>
+        <w:tabs>
+          <w:tab w:val="num" w:pos="0"/>
+        </w:tabs>
+        <w:ind w:left="413" w:hanging="281"/>
+      </w:pPr>
+      <w:rPr>
+        <w:rFonts w:ascii="Arial MT" w:eastAsia="Arial MT" w:hAnsi="Arial MT" w:cs="Arial MT"/>
+        <w:b w:val="0"/>
+        <w:bCs w:val="0"/>
+        <w:i w:val="0"/>
+        <w:iCs w:val="0"/>
+        <w:spacing w:val="0"/>
+        <w:w w:val="100"/>
+        <w:sz w:val="24"/>
+        <w:szCs w:val="24"/>
+        <w:lang w:val="en-US" w:eastAsia="en-US" w:bidi="ar-SA"/>
+      </w:rPr>
+    </w:lvl>
+    <w:lvl w:ilvl="2">
+      <w:start w:val="1"/>
+      <w:numFmt w:val="decimal"/>
+      <w:lvlText w:val="%2.%3."/>
+      <w:lvlJc w:val="left"/>
+      <w:pPr>
+        <w:tabs>
+          <w:tab w:val="num" w:pos="0"/>
+        </w:tabs>
+        <w:ind w:left="866" w:hanging="494"/>
+      </w:pPr>
+      <w:rPr>
+        <w:rFonts w:ascii="Arial MT" w:eastAsia="Arial MT" w:hAnsi="Arial MT" w:cs="Arial MT"/>
+        <w:b w:val="0"/>
+        <w:bCs w:val="0"/>
+        <w:i w:val="0"/>
+        <w:iCs w:val="0"/>
+        <w:spacing w:val="-1"/>
+        <w:w w:val="100"/>
+        <w:sz w:val="24"/>
+        <w:szCs w:val="24"/>
+        <w:lang w:val="en-US" w:eastAsia="en-US" w:bidi="ar-SA"/>
+      </w:rPr>
+    </w:lvl>
+    <w:lvl w:ilvl="3">
+      <w:numFmt w:val="bullet"/>
+      <w:lvlText w:val=""/>
+      <w:lvlJc w:val="left"/>
+      <w:pPr>
+        <w:tabs>
+          <w:tab w:val="num" w:pos="0"/>
+        </w:tabs>
+        <w:ind w:left="1988" w:hanging="494"/>
+      </w:pPr>
+      <w:rPr>
+        <w:rFonts w:ascii="Symbol" w:hAnsi="Symbol" w:cs="Symbol" w:hint="default"/>
+        <w:lang w:val="en-US" w:eastAsia="en-US" w:bidi="ar-SA"/>
+      </w:rPr>
+    </w:lvl>
+    <w:lvl w:ilvl="4">
+      <w:numFmt w:val="bullet"/>
+      <w:lvlText w:val=""/>
+      <w:lvlJc w:val="left"/>
+      <w:pPr>
+        <w:tabs>
+          <w:tab w:val="num" w:pos="0"/>
+        </w:tabs>
+        <w:ind w:left="3116" w:hanging="494"/>
+      </w:pPr>
+      <w:rPr>
+        <w:rFonts w:ascii="Symbol" w:hAnsi="Symbol" w:cs="Symbol" w:hint="default"/>
+        <w:lang w:val="en-US" w:eastAsia="en-US" w:bidi="ar-SA"/>
+      </w:rPr>
+    </w:lvl>
+    <w:lvl w:ilvl="5">
+      <w:numFmt w:val="bullet"/>
+      <w:lvlText w:val=""/>
+      <w:lvlJc w:val="left"/>
+      <w:pPr>
+        <w:tabs>
+          <w:tab w:val="num" w:pos="0"/>
+        </w:tabs>
+        <w:ind w:left="4244" w:hanging="494"/>
+      </w:pPr>
+      <w:rPr>
+        <w:rFonts w:ascii="Symbol" w:hAnsi="Symbol" w:cs="Symbol" w:hint="default"/>
+        <w:lang w:val="en-US" w:eastAsia="en-US" w:bidi="ar-SA"/>
+      </w:rPr>
+    </w:lvl>
+    <w:lvl w:ilvl="6">
+      <w:numFmt w:val="bullet"/>
+      <w:lvlText w:val=""/>
+      <w:lvlJc w:val="left"/>
+      <w:pPr>
+        <w:tabs>
+          <w:tab w:val="num" w:pos="0"/>
+        </w:tabs>
+        <w:ind w:left="5373" w:hanging="494"/>
+      </w:pPr>
+      <w:rPr>
+        <w:rFonts w:ascii="Symbol" w:hAnsi="Symbol" w:cs="Symbol" w:hint="default"/>
+        <w:lang w:val="en-US" w:eastAsia="en-US" w:bidi="ar-SA"/>
+      </w:rPr>
+    </w:lvl>
+    <w:lvl w:ilvl="7">
+      <w:numFmt w:val="bullet"/>
+      <w:lvlText w:val=""/>
+      <w:lvlJc w:val="left"/>
+      <w:pPr>
+        <w:tabs>
+          <w:tab w:val="num" w:pos="0"/>
+        </w:tabs>
+        <w:ind w:left="6501" w:hanging="494"/>
+      </w:pPr>
+      <w:rPr>
+        <w:rFonts w:ascii="Symbol" w:hAnsi="Symbol" w:cs="Symbol" w:hint="default"/>
+        <w:lang w:val="en-US" w:eastAsia="en-US" w:bidi="ar-SA"/>
+      </w:rPr>
+    </w:lvl>
+    <w:lvl w:ilvl="8">
+      <w:numFmt w:val="bullet"/>
+      <w:lvlText w:val=""/>
+      <w:lvlJc w:val="left"/>
+      <w:pPr>
+        <w:tabs>
+          <w:tab w:val="num" w:pos="0"/>
+        </w:tabs>
+        <w:ind w:left="7629" w:hanging="494"/>
+      </w:pPr>
+      <w:rPr>
+        <w:rFonts w:ascii="Symbol" w:hAnsi="Symbol" w:cs="Symbol" w:hint="default"/>
+        <w:lang w:val="en-US" w:eastAsia="en-US" w:bidi="ar-SA"/>
+      </w:rPr>
+    </w:lvl>
+  </w:abstractNum>
+  <w:abstractNum w:abstractNumId="1" w15:restartNumberingAfterBreak="0">
     <w:nsid w:val="52BA6361"/>
     <w:multiLevelType w:val="multilevel"/>
     <w:tmpl w:val="902A135E"/>
@@ -4733,7 +5397,7 @@
       </w:rPr>
     </w:lvl>
   </w:abstractNum>
-  <w:abstractNum w:abstractNumId="1" w15:restartNumberingAfterBreak="0">
+  <w:abstractNum w:abstractNumId="2" w15:restartNumberingAfterBreak="0">
     <w:nsid w:val="71A04528"/>
     <w:multiLevelType w:val="hybridMultilevel"/>
     <w:tmpl w:val="AC6AE052"/>
@@ -4820,10 +5484,13 @@
     </w:lvl>
   </w:abstractNum>
   <w:num w:numId="1" w16cid:durableId="603995058">
-    <w:abstractNumId w:val="0"/>
+    <w:abstractNumId w:val="1"/>
   </w:num>
   <w:num w:numId="2" w16cid:durableId="1604259759">
-    <w:abstractNumId w:val="1"/>
+    <w:abstractNumId w:val="2"/>
+  </w:num>
+  <w:num w:numId="3" w16cid:durableId="1306813619">
+    <w:abstractNumId w:val="0"/>
   </w:num>
 </w:numbering>
 </file>
@@ -4867,8 +5534,8 @@
     <w:lsdException w:name="index 7" w:semiHidden="1" w:unhideWhenUsed="1"/>
     <w:lsdException w:name="index 8" w:semiHidden="1" w:unhideWhenUsed="1"/>
     <w:lsdException w:name="index 9" w:semiHidden="1" w:unhideWhenUsed="1"/>
-    <w:lsdException w:name="toc 1" w:semiHidden="1" w:uiPriority="39" w:unhideWhenUsed="1"/>
-    <w:lsdException w:name="toc 2" w:semiHidden="1" w:uiPriority="39" w:unhideWhenUsed="1"/>
+    <w:lsdException w:name="toc 1" w:semiHidden="1" w:uiPriority="1" w:unhideWhenUsed="1" w:qFormat="1"/>
+    <w:lsdException w:name="toc 2" w:semiHidden="1" w:uiPriority="1" w:unhideWhenUsed="1" w:qFormat="1"/>
     <w:lsdException w:name="toc 3" w:semiHidden="1" w:uiPriority="39" w:unhideWhenUsed="1"/>
     <w:lsdException w:name="toc 4" w:semiHidden="1" w:uiPriority="39" w:unhideWhenUsed="1"/>
     <w:lsdException w:name="toc 5" w:semiHidden="1" w:uiPriority="39" w:unhideWhenUsed="1"/>
@@ -5861,6 +6528,49 @@
     <w:uiPriority w:val="99"/>
     <w:rsid w:val="000837FD"/>
   </w:style>
+  <w:style w:type="character" w:customStyle="1" w:styleId="IndexLink">
+    <w:name w:val="Index Link"/>
+    <w:qFormat/>
+    <w:rsid w:val="00404674"/>
+  </w:style>
+  <w:style w:type="paragraph" w:styleId="TOC1">
+    <w:name w:val="toc 1"/>
+    <w:basedOn w:val="Normal"/>
+    <w:uiPriority w:val="1"/>
+    <w:qFormat/>
+    <w:rsid w:val="00404674"/>
+    <w:pPr>
+      <w:widowControl w:val="0"/>
+      <w:suppressAutoHyphens/>
+      <w:spacing w:before="122" w:after="0" w:line="240" w:lineRule="auto"/>
+      <w:ind w:left="398" w:hanging="266"/>
+    </w:pPr>
+    <w:rPr>
+      <w:rFonts w:ascii="Arial MT" w:eastAsia="Arial MT" w:hAnsi="Arial MT" w:cs="Arial MT"/>
+      <w:kern w:val="0"/>
+      <w:lang w:val="en-US"/>
+      <w14:ligatures w14:val="none"/>
+    </w:rPr>
+  </w:style>
+  <w:style w:type="paragraph" w:styleId="TOC2">
+    <w:name w:val="toc 2"/>
+    <w:basedOn w:val="Normal"/>
+    <w:uiPriority w:val="1"/>
+    <w:qFormat/>
+    <w:rsid w:val="00404674"/>
+    <w:pPr>
+      <w:widowControl w:val="0"/>
+      <w:suppressAutoHyphens/>
+      <w:spacing w:before="122" w:after="0" w:line="240" w:lineRule="auto"/>
+      <w:ind w:left="863" w:hanging="491"/>
+    </w:pPr>
+    <w:rPr>
+      <w:rFonts w:ascii="Arial MT" w:eastAsia="Arial MT" w:hAnsi="Arial MT" w:cs="Arial MT"/>
+      <w:kern w:val="0"/>
+      <w:lang w:val="en-US"/>
+      <w14:ligatures w14:val="none"/>
+    </w:rPr>
+  </w:style>
 </w:styles>
 </file>
 

</xml_diff>

<commit_message>
Add Phase 2 - Dynamic routing with RIP
</commit_message>
<xml_diff>
--- a/Report.docx
+++ b/Report.docx
@@ -10349,12 +10349,6 @@
     </w:tbl>
     <w:p>
       <w:pPr>
-        <w:pStyle w:val="BodyText"/>
-        <w:spacing w:before="67"/>
-      </w:pPr>
-    </w:p>
-    <w:p>
-      <w:pPr>
         <w:rPr>
           <w:rFonts w:ascii="Arial MT" w:eastAsia="Arial MT" w:hAnsi="Arial MT" w:cs="Arial MT"/>
           <w:kern w:val="0"/>
@@ -10362,9 +10356,6 @@
           <w14:ligatures w14:val="none"/>
         </w:rPr>
       </w:pPr>
-      <w:r>
-        <w:br w:type="page"/>
-      </w:r>
     </w:p>
     <w:p>
       <w:pPr>
@@ -10385,7 +10376,6 @@
           <w:sz w:val="26"/>
           <w:szCs w:val="26"/>
         </w:rPr>
-        <w:lastRenderedPageBreak/>
         <w:t>Phase 1 – Base addressing &amp; basic connectivity</w:t>
       </w:r>
     </w:p>
@@ -10933,6 +10923,7 @@
           <w:noProof/>
           <w:sz w:val="20"/>
         </w:rPr>
+        <w:lastRenderedPageBreak/>
         <w:drawing>
           <wp:anchor distT="0" distB="0" distL="0" distR="0" simplePos="0" relativeHeight="251662336" behindDoc="1" locked="0" layoutInCell="1" allowOverlap="1" wp14:anchorId="15DA7065" wp14:editId="4C2AFBD2">
             <wp:simplePos x="0" y="0"/>
@@ -11148,17 +11139,7 @@
                 <w:w w:val="115"/>
                 <w:sz w:val="24"/>
               </w:rPr>
-              <w:t>i</w:t>
-            </w:r>
-            <w:r>
-              <w:rPr>
-                <w:b/>
-                <w:i/>
-                <w:spacing w:val="-2"/>
-                <w:w w:val="115"/>
-                <w:sz w:val="24"/>
-              </w:rPr>
-              <w:t>nterface</w:t>
+              <w:t>interface</w:t>
             </w:r>
           </w:p>
         </w:tc>
@@ -11468,7 +11449,6 @@
           <w:lang w:val="en-US"/>
           <w14:ligatures w14:val="none"/>
         </w:rPr>
-        <w:lastRenderedPageBreak/>
         <w:t>The physical interface em3 acts as an 802.1Ǫ trunk (Promiscuous mode: Allow All;</w:t>
       </w:r>
       <w:r>
@@ -11580,25 +11560,7 @@
           <w:lang w:val="en-US"/>
           <w14:ligatures w14:val="none"/>
         </w:rPr>
-        <w:t>To configure interfaces directly using GUI, inside Kali SNM, the</w:t>
-      </w:r>
-      <w:r>
-        <w:rPr>
-          <w:rFonts w:ascii="Arial MT" w:eastAsia="Arial MT" w:hAnsi="Arial MT" w:cs="Arial MT"/>
-          <w:kern w:val="0"/>
-          <w:lang w:val="en-US"/>
-          <w14:ligatures w14:val="none"/>
-        </w:rPr>
-        <w:t xml:space="preserve"> </w:t>
-      </w:r>
-      <w:r>
-        <w:rPr>
-          <w:rFonts w:ascii="Arial MT" w:eastAsia="Arial MT" w:hAnsi="Arial MT" w:cs="Arial MT"/>
-          <w:kern w:val="0"/>
-          <w:lang w:val="en-US"/>
-          <w14:ligatures w14:val="none"/>
-        </w:rPr>
-        <w:t xml:space="preserve">pfSense </w:t>
+        <w:t xml:space="preserve">To configure interfaces directly using GUI, inside Kali SNM, the pfSense </w:t>
       </w:r>
       <w:proofErr w:type="gramStart"/>
       <w:r>
@@ -11778,25 +11740,7 @@
           <w:lang w:val="en-US"/>
           <w14:ligatures w14:val="none"/>
         </w:rPr>
-        <w:t>These rules are temporary and are used only to simplify connectivity</w:t>
-      </w:r>
-      <w:r>
-        <w:rPr>
-          <w:rFonts w:ascii="Arial MT" w:eastAsia="Arial MT" w:hAnsi="Arial MT" w:cs="Arial MT"/>
-          <w:kern w:val="0"/>
-          <w:lang w:val="en-US"/>
-          <w14:ligatures w14:val="none"/>
-        </w:rPr>
-        <w:t xml:space="preserve"> </w:t>
-      </w:r>
-      <w:r>
-        <w:rPr>
-          <w:rFonts w:ascii="Arial MT" w:eastAsia="Arial MT" w:hAnsi="Arial MT" w:cs="Arial MT"/>
-          <w:kern w:val="0"/>
-          <w:lang w:val="en-US"/>
-          <w14:ligatures w14:val="none"/>
-        </w:rPr>
-        <w:t>testing. They will be replaced in later phases.</w:t>
+        <w:t>These rules are temporary and are used only to simplify connectivity testing. They will be replaced in later phases.</w:t>
       </w:r>
     </w:p>
     <w:p>
@@ -11807,6 +11751,7 @@
         <w:jc w:val="both"/>
       </w:pPr>
       <w:r>
+        <w:lastRenderedPageBreak/>
         <w:t>On</w:t>
       </w:r>
       <w:r>
@@ -12154,7 +12099,7 @@
           <w:lang w:val="en-US"/>
           <w14:ligatures w14:val="none"/>
         </w:rPr>
-        <w:t>View Appendix A.</w:t>
+        <w:t xml:space="preserve">View Appendix A.2. Phase </w:t>
       </w:r>
       <w:r>
         <w:rPr>
@@ -12163,7 +12108,7 @@
           <w:lang w:val="en-US"/>
           <w14:ligatures w14:val="none"/>
         </w:rPr>
-        <w:t>2</w:t>
+        <w:t>1</w:t>
       </w:r>
       <w:r>
         <w:rPr>
@@ -12172,8 +12117,9 @@
           <w:lang w:val="en-US"/>
           <w14:ligatures w14:val="none"/>
         </w:rPr>
-        <w:t xml:space="preserve">. Phase </w:t>
-      </w:r>
+        <w:t xml:space="preserve"> – </w:t>
+      </w:r>
+      <w:proofErr w:type="spellStart"/>
       <w:r>
         <w:rPr>
           <w:rFonts w:ascii="Arial MT" w:eastAsia="Arial MT" w:hAnsi="Arial MT" w:cs="Arial MT"/>
@@ -12181,8 +12127,9 @@
           <w:lang w:val="en-US"/>
           <w14:ligatures w14:val="none"/>
         </w:rPr>
-        <w:t>2</w:t>
-      </w:r>
+        <w:t>VyOS</w:t>
+      </w:r>
+      <w:proofErr w:type="spellEnd"/>
       <w:r>
         <w:rPr>
           <w:rFonts w:ascii="Arial MT" w:eastAsia="Arial MT" w:hAnsi="Arial MT" w:cs="Arial MT"/>
@@ -12190,46 +12137,7 @@
           <w:lang w:val="en-US"/>
           <w14:ligatures w14:val="none"/>
         </w:rPr>
-        <w:t xml:space="preserve"> – </w:t>
-      </w:r>
-      <w:proofErr w:type="spellStart"/>
-      <w:r>
-        <w:rPr>
-          <w:rFonts w:ascii="Arial MT" w:eastAsia="Arial MT" w:hAnsi="Arial MT" w:cs="Arial MT"/>
-          <w:kern w:val="0"/>
-          <w:lang w:val="en-US"/>
-          <w14:ligatures w14:val="none"/>
-        </w:rPr>
-        <w:t>VyOS</w:t>
-      </w:r>
-      <w:proofErr w:type="spellEnd"/>
-      <w:r>
-        <w:rPr>
-          <w:rFonts w:ascii="Arial MT" w:eastAsia="Arial MT" w:hAnsi="Arial MT" w:cs="Arial MT"/>
-          <w:kern w:val="0"/>
-          <w:lang w:val="en-US"/>
-          <w14:ligatures w14:val="none"/>
-        </w:rPr>
         <w:t xml:space="preserve"> Routers</w:t>
-      </w:r>
-    </w:p>
-    <w:p>
-      <w:pPr>
-        <w:rPr>
-          <w:rFonts w:ascii="Arial MT" w:eastAsia="Arial MT" w:hAnsi="Arial MT" w:cs="Arial MT"/>
-          <w:kern w:val="0"/>
-          <w:lang w:val="en-US"/>
-          <w14:ligatures w14:val="none"/>
-        </w:rPr>
-      </w:pPr>
-      <w:r>
-        <w:rPr>
-          <w:rFonts w:ascii="Arial MT" w:eastAsia="Arial MT" w:hAnsi="Arial MT" w:cs="Arial MT"/>
-          <w:kern w:val="0"/>
-          <w:lang w:val="en-US"/>
-          <w14:ligatures w14:val="none"/>
-        </w:rPr>
-        <w:br w:type="page"/>
       </w:r>
     </w:p>
     <w:p>
@@ -12396,12 +12304,9 @@
           <w:lang w:val="en-US"/>
           <w14:ligatures w14:val="none"/>
         </w:rPr>
-        <w:t>Phase 2 – Dynamic Routing with RIP</w:t>
-      </w:r>
-    </w:p>
-    <w:p>
-      <w:pPr>
-        <w:spacing w:after="0" w:line="240" w:lineRule="auto"/>
+        <w:t xml:space="preserve">Phase 2 – Dynamic </w:t>
+      </w:r>
+      <w:r>
         <w:rPr>
           <w:rFonts w:ascii="Arial MT" w:eastAsia="Arial MT" w:hAnsi="Arial MT" w:cs="Arial MT"/>
           <w:kern w:val="0"/>
@@ -12410,11 +12315,9 @@
           <w:lang w:val="en-US"/>
           <w14:ligatures w14:val="none"/>
         </w:rPr>
-      </w:pPr>
-    </w:p>
-    <w:p>
-      <w:pPr>
-        <w:spacing w:after="0" w:line="240" w:lineRule="auto"/>
+        <w:t>r</w:t>
+      </w:r>
+      <w:r>
         <w:rPr>
           <w:rFonts w:ascii="Arial MT" w:eastAsia="Arial MT" w:hAnsi="Arial MT" w:cs="Arial MT"/>
           <w:kern w:val="0"/>
@@ -12423,11 +12326,557 @@
           <w:lang w:val="en-US"/>
           <w14:ligatures w14:val="none"/>
         </w:rPr>
+        <w:t>outing with RIP</w:t>
+      </w:r>
+    </w:p>
+    <w:p>
+      <w:pPr>
+        <w:spacing w:after="0" w:line="240" w:lineRule="auto"/>
+        <w:rPr>
+          <w:rFonts w:ascii="Arial MT" w:eastAsia="Arial MT" w:hAnsi="Arial MT" w:cs="Arial MT"/>
+          <w:kern w:val="0"/>
+          <w:sz w:val="26"/>
+          <w:szCs w:val="26"/>
+          <w:lang w:val="en-US"/>
+          <w14:ligatures w14:val="none"/>
+        </w:rPr>
       </w:pPr>
     </w:p>
     <w:p>
       <w:pPr>
         <w:pStyle w:val="ListParagraph"/>
+        <w:numPr>
+          <w:ilvl w:val="0"/>
+          <w:numId w:val="17"/>
+        </w:numPr>
+        <w:spacing w:after="0" w:line="240" w:lineRule="auto"/>
+        <w:jc w:val="both"/>
+        <w:rPr>
+          <w:rFonts w:ascii="Arial MT" w:eastAsia="Arial MT" w:hAnsi="Arial MT" w:cs="Arial MT"/>
+          <w:kern w:val="0"/>
+          <w:lang w:val="en-US"/>
+          <w14:ligatures w14:val="none"/>
+        </w:rPr>
+      </w:pPr>
+      <w:r>
+        <w:rPr>
+          <w:rFonts w:ascii="Arial MT" w:eastAsia="Arial MT" w:hAnsi="Arial MT" w:cs="Arial MT"/>
+          <w:kern w:val="0"/>
+          <w:lang w:val="en-US"/>
+          <w14:ligatures w14:val="none"/>
+        </w:rPr>
+        <w:t>Objective</w:t>
+      </w:r>
+    </w:p>
+    <w:p>
+      <w:pPr>
+        <w:spacing w:after="0" w:line="240" w:lineRule="auto"/>
+        <w:jc w:val="both"/>
+        <w:rPr>
+          <w:rFonts w:ascii="Arial MT" w:eastAsia="Arial MT" w:hAnsi="Arial MT" w:cs="Arial MT"/>
+          <w:kern w:val="0"/>
+          <w:lang w:val="en-US"/>
+          <w14:ligatures w14:val="none"/>
+        </w:rPr>
+      </w:pPr>
+    </w:p>
+    <w:p>
+      <w:pPr>
+        <w:spacing w:after="0" w:line="240" w:lineRule="auto"/>
+        <w:ind w:firstLine="720"/>
+        <w:jc w:val="both"/>
+        <w:rPr>
+          <w:rFonts w:ascii="Arial MT" w:eastAsia="Arial MT" w:hAnsi="Arial MT" w:cs="Arial MT"/>
+          <w:kern w:val="0"/>
+          <w:lang w:val="en-US"/>
+          <w14:ligatures w14:val="none"/>
+        </w:rPr>
+      </w:pPr>
+      <w:r>
+        <w:rPr>
+          <w:rFonts w:ascii="Arial MT" w:eastAsia="Arial MT" w:hAnsi="Arial MT" w:cs="Arial MT"/>
+          <w:kern w:val="0"/>
+          <w:lang w:val="en-US"/>
+          <w14:ligatures w14:val="none"/>
+        </w:rPr>
+        <w:t>Phase 2 introduces RIP v2 inside the LAB routing domain and ensures bidirectional</w:t>
+      </w:r>
+      <w:r>
+        <w:rPr>
+          <w:rFonts w:ascii="Arial MT" w:eastAsia="Arial MT" w:hAnsi="Arial MT" w:cs="Arial MT"/>
+          <w:kern w:val="0"/>
+          <w:lang w:val="en-US"/>
+          <w14:ligatures w14:val="none"/>
+        </w:rPr>
+        <w:t xml:space="preserve"> </w:t>
+      </w:r>
+      <w:r>
+        <w:rPr>
+          <w:rFonts w:ascii="Arial MT" w:eastAsia="Arial MT" w:hAnsi="Arial MT" w:cs="Arial MT"/>
+          <w:kern w:val="0"/>
+          <w:lang w:val="en-US"/>
+          <w14:ligatures w14:val="none"/>
+        </w:rPr>
+        <w:t>connectivity between firewall-managed networks and LAB hosts.</w:t>
+      </w:r>
+    </w:p>
+    <w:p>
+      <w:pPr>
+        <w:spacing w:after="0" w:line="240" w:lineRule="auto"/>
+        <w:jc w:val="both"/>
+        <w:rPr>
+          <w:rFonts w:ascii="Arial MT" w:eastAsia="Arial MT" w:hAnsi="Arial MT" w:cs="Arial MT"/>
+          <w:kern w:val="0"/>
+          <w:lang w:val="en-US"/>
+          <w14:ligatures w14:val="none"/>
+        </w:rPr>
+      </w:pPr>
+    </w:p>
+    <w:p>
+      <w:pPr>
+        <w:spacing w:after="0" w:line="240" w:lineRule="auto"/>
+        <w:jc w:val="both"/>
+        <w:rPr>
+          <w:rFonts w:ascii="Arial MT" w:eastAsia="Arial MT" w:hAnsi="Arial MT" w:cs="Arial MT"/>
+          <w:kern w:val="0"/>
+          <w:lang w:val="en-US"/>
+          <w14:ligatures w14:val="none"/>
+        </w:rPr>
+      </w:pPr>
+    </w:p>
+    <w:p>
+      <w:pPr>
+        <w:pStyle w:val="ListParagraph"/>
+        <w:numPr>
+          <w:ilvl w:val="0"/>
+          <w:numId w:val="17"/>
+        </w:numPr>
+        <w:spacing w:after="0" w:line="240" w:lineRule="auto"/>
+        <w:jc w:val="both"/>
+        <w:rPr>
+          <w:rFonts w:ascii="Arial MT" w:eastAsia="Arial MT" w:hAnsi="Arial MT" w:cs="Arial MT"/>
+          <w:kern w:val="0"/>
+          <w:lang w:val="en-US"/>
+          <w14:ligatures w14:val="none"/>
+        </w:rPr>
+      </w:pPr>
+      <w:r>
+        <w:rPr>
+          <w:rFonts w:ascii="Arial MT" w:eastAsia="Arial MT" w:hAnsi="Arial MT" w:cs="Arial MT"/>
+          <w:kern w:val="0"/>
+          <w:lang w:val="en-US"/>
+          <w14:ligatures w14:val="none"/>
+        </w:rPr>
+        <w:t>Enable RIP</w:t>
+      </w:r>
+    </w:p>
+    <w:p>
+      <w:pPr>
+        <w:spacing w:after="0" w:line="240" w:lineRule="auto"/>
+        <w:jc w:val="both"/>
+        <w:rPr>
+          <w:rFonts w:ascii="Arial MT" w:eastAsia="Arial MT" w:hAnsi="Arial MT" w:cs="Arial MT"/>
+          <w:kern w:val="0"/>
+          <w:lang w:val="en-US"/>
+          <w14:ligatures w14:val="none"/>
+        </w:rPr>
+      </w:pPr>
+    </w:p>
+    <w:p>
+      <w:pPr>
+        <w:ind w:firstLine="720"/>
+        <w:jc w:val="both"/>
+        <w:rPr>
+          <w:rFonts w:ascii="Arial MT" w:eastAsia="Arial MT" w:hAnsi="Arial MT" w:cs="Arial MT"/>
+          <w:kern w:val="0"/>
+          <w:lang w:val="en-US"/>
+          <w14:ligatures w14:val="none"/>
+        </w:rPr>
+      </w:pPr>
+      <w:r>
+        <w:rPr>
+          <w:rFonts w:ascii="Arial MT" w:eastAsia="Arial MT" w:hAnsi="Arial MT" w:cs="Arial MT"/>
+          <w:kern w:val="0"/>
+          <w:lang w:val="en-US"/>
+          <w14:ligatures w14:val="none"/>
+        </w:rPr>
+        <w:t>View Appendix A.</w:t>
+      </w:r>
+      <w:r>
+        <w:rPr>
+          <w:rFonts w:ascii="Arial MT" w:eastAsia="Arial MT" w:hAnsi="Arial MT" w:cs="Arial MT"/>
+          <w:kern w:val="0"/>
+          <w:lang w:val="en-US"/>
+          <w14:ligatures w14:val="none"/>
+        </w:rPr>
+        <w:t>3</w:t>
+      </w:r>
+      <w:r>
+        <w:rPr>
+          <w:rFonts w:ascii="Arial MT" w:eastAsia="Arial MT" w:hAnsi="Arial MT" w:cs="Arial MT"/>
+          <w:kern w:val="0"/>
+          <w:lang w:val="en-US"/>
+          <w14:ligatures w14:val="none"/>
+        </w:rPr>
+        <w:t xml:space="preserve">. Phase </w:t>
+      </w:r>
+      <w:r>
+        <w:rPr>
+          <w:rFonts w:ascii="Arial MT" w:eastAsia="Arial MT" w:hAnsi="Arial MT" w:cs="Arial MT"/>
+          <w:kern w:val="0"/>
+          <w:lang w:val="en-US"/>
+          <w14:ligatures w14:val="none"/>
+        </w:rPr>
+        <w:t>2</w:t>
+      </w:r>
+      <w:r>
+        <w:rPr>
+          <w:rFonts w:ascii="Arial MT" w:eastAsia="Arial MT" w:hAnsi="Arial MT" w:cs="Arial MT"/>
+          <w:kern w:val="0"/>
+          <w:lang w:val="en-US"/>
+          <w14:ligatures w14:val="none"/>
+        </w:rPr>
+        <w:t xml:space="preserve"> – </w:t>
+      </w:r>
+      <w:r>
+        <w:rPr>
+          <w:rFonts w:ascii="Arial MT" w:eastAsia="Arial MT" w:hAnsi="Arial MT" w:cs="Arial MT"/>
+          <w:kern w:val="0"/>
+          <w:lang w:val="en-US"/>
+          <w14:ligatures w14:val="none"/>
+        </w:rPr>
+        <w:t>Enable RIP</w:t>
+      </w:r>
+    </w:p>
+    <w:p>
+      <w:pPr>
+        <w:pStyle w:val="ListParagraph"/>
+        <w:numPr>
+          <w:ilvl w:val="0"/>
+          <w:numId w:val="17"/>
+        </w:numPr>
+        <w:jc w:val="both"/>
+        <w:rPr>
+          <w:rFonts w:ascii="Arial MT" w:eastAsia="Arial MT" w:hAnsi="Arial MT" w:cs="Arial MT"/>
+          <w:kern w:val="0"/>
+          <w:lang w:val="en-US"/>
+          <w14:ligatures w14:val="none"/>
+        </w:rPr>
+      </w:pPr>
+      <w:r>
+        <w:rPr>
+          <w:rFonts w:ascii="Arial MT" w:eastAsia="Arial MT" w:hAnsi="Arial MT" w:cs="Arial MT"/>
+          <w:kern w:val="0"/>
+          <w:lang w:val="en-US"/>
+          <w14:ligatures w14:val="none"/>
+        </w:rPr>
+        <w:t>Static route injection</w:t>
+      </w:r>
+    </w:p>
+    <w:p>
+      <w:pPr>
+        <w:pStyle w:val="p1"/>
+        <w:ind w:firstLine="720"/>
+        <w:jc w:val="both"/>
+        <w:rPr>
+          <w:rFonts w:ascii="Arial MT" w:eastAsia="Arial MT" w:hAnsi="Arial MT" w:cs="Arial MT"/>
+          <w:color w:val="auto"/>
+          <w:sz w:val="24"/>
+          <w:szCs w:val="24"/>
+          <w:lang w:val="en-US" w:eastAsia="en-US"/>
+        </w:rPr>
+      </w:pPr>
+      <w:r>
+        <w:rPr>
+          <w:rFonts w:ascii="Arial MT" w:eastAsia="Arial MT" w:hAnsi="Arial MT" w:cs="Arial MT"/>
+          <w:color w:val="auto"/>
+          <w:sz w:val="24"/>
+          <w:szCs w:val="24"/>
+          <w:lang w:val="en-US" w:eastAsia="en-US"/>
+        </w:rPr>
+        <w:t>pfSense does not run RIP, so R1 must inject firewall-side networks. Configurations</w:t>
+      </w:r>
+      <w:r>
+        <w:rPr>
+          <w:rFonts w:ascii="Arial MT" w:eastAsia="Arial MT" w:hAnsi="Arial MT" w:cs="Arial MT"/>
+          <w:color w:val="auto"/>
+          <w:sz w:val="24"/>
+          <w:szCs w:val="24"/>
+          <w:lang w:val="en-US" w:eastAsia="en-US"/>
+        </w:rPr>
+        <w:t xml:space="preserve"> </w:t>
+      </w:r>
+      <w:r>
+        <w:rPr>
+          <w:rFonts w:ascii="Arial MT" w:eastAsia="Arial MT" w:hAnsi="Arial MT" w:cs="Arial MT"/>
+          <w:color w:val="auto"/>
+          <w:sz w:val="24"/>
+          <w:szCs w:val="24"/>
+          <w:lang w:val="en-US" w:eastAsia="en-US"/>
+        </w:rPr>
+        <w:t xml:space="preserve">that will be shown in this section are specifically for R1, which means that the </w:t>
+      </w:r>
+      <w:proofErr w:type="spellStart"/>
+      <w:r>
+        <w:rPr>
+          <w:rFonts w:ascii="Arial MT" w:eastAsia="Arial MT" w:hAnsi="Arial MT" w:cs="Arial MT"/>
+          <w:color w:val="auto"/>
+          <w:sz w:val="24"/>
+          <w:szCs w:val="24"/>
+          <w:lang w:val="en-US" w:eastAsia="en-US"/>
+        </w:rPr>
+        <w:t>remanining</w:t>
+      </w:r>
+      <w:proofErr w:type="spellEnd"/>
+      <w:r>
+        <w:rPr>
+          <w:rFonts w:ascii="Arial MT" w:eastAsia="Arial MT" w:hAnsi="Arial MT" w:cs="Arial MT"/>
+          <w:color w:val="auto"/>
+          <w:sz w:val="24"/>
+          <w:szCs w:val="24"/>
+          <w:lang w:val="en-US" w:eastAsia="en-US"/>
+        </w:rPr>
+        <w:t xml:space="preserve"> </w:t>
+      </w:r>
+      <w:r>
+        <w:rPr>
+          <w:rFonts w:ascii="Arial MT" w:eastAsia="Arial MT" w:hAnsi="Arial MT" w:cs="Arial MT"/>
+          <w:color w:val="auto"/>
+          <w:sz w:val="24"/>
+          <w:szCs w:val="24"/>
+          <w:lang w:val="en-US" w:eastAsia="en-US"/>
+        </w:rPr>
+        <w:t>routers will maintain current configuration and no other commands will be added.</w:t>
+      </w:r>
+    </w:p>
+    <w:p>
+      <w:pPr>
+        <w:pStyle w:val="p1"/>
+        <w:ind w:firstLine="720"/>
+        <w:jc w:val="both"/>
+        <w:rPr>
+          <w:rFonts w:ascii="Arial MT" w:eastAsia="Arial MT" w:hAnsi="Arial MT" w:cs="Arial MT"/>
+          <w:color w:val="auto"/>
+          <w:sz w:val="24"/>
+          <w:szCs w:val="24"/>
+          <w:lang w:val="en-US" w:eastAsia="en-US"/>
+        </w:rPr>
+      </w:pPr>
+    </w:p>
+    <w:p>
+      <w:pPr>
+        <w:pStyle w:val="p1"/>
+        <w:jc w:val="both"/>
+        <w:rPr>
+          <w:rFonts w:ascii="Arial MT" w:eastAsia="Arial MT" w:hAnsi="Arial MT" w:cs="Arial MT"/>
+          <w:b/>
+          <w:bCs/>
+          <w:color w:val="auto"/>
+          <w:sz w:val="24"/>
+          <w:szCs w:val="24"/>
+          <w:lang w:val="en-US" w:eastAsia="en-US"/>
+        </w:rPr>
+      </w:pPr>
+      <w:r>
+        <w:rPr>
+          <w:rFonts w:ascii="Arial MT" w:eastAsia="Arial MT" w:hAnsi="Arial MT" w:cs="Arial MT"/>
+          <w:b/>
+          <w:bCs/>
+          <w:color w:val="auto"/>
+          <w:sz w:val="24"/>
+          <w:szCs w:val="24"/>
+          <w:lang w:val="en-US" w:eastAsia="en-US"/>
+        </w:rPr>
+        <w:lastRenderedPageBreak/>
+        <w:t>Static Route on R1:</w:t>
+      </w:r>
+    </w:p>
+    <w:p>
+      <w:pPr>
+        <w:pStyle w:val="p1"/>
+        <w:jc w:val="both"/>
+        <w:rPr>
+          <w:rFonts w:ascii="Arial MT" w:eastAsia="Arial MT" w:hAnsi="Arial MT" w:cs="Arial MT"/>
+          <w:color w:val="auto"/>
+          <w:sz w:val="24"/>
+          <w:szCs w:val="24"/>
+          <w:lang w:val="en-US" w:eastAsia="en-US"/>
+        </w:rPr>
+      </w:pPr>
+    </w:p>
+    <w:p>
+      <w:pPr>
+        <w:pStyle w:val="p1"/>
+        <w:ind w:left="720"/>
+        <w:jc w:val="both"/>
+        <w:rPr>
+          <w:rFonts w:asciiTheme="minorHAnsi" w:eastAsiaTheme="minorHAnsi" w:hAnsiTheme="minorHAnsi" w:cstheme="minorBidi"/>
+          <w:i/>
+          <w:color w:val="000000" w:themeColor="text1"/>
+          <w:spacing w:val="-2"/>
+          <w:kern w:val="2"/>
+          <w:sz w:val="24"/>
+          <w:szCs w:val="24"/>
+          <w:lang w:eastAsia="en-US"/>
+          <w14:ligatures w14:val="standardContextual"/>
+        </w:rPr>
+      </w:pPr>
+      <w:r>
+        <w:rPr>
+          <w:rFonts w:asciiTheme="minorHAnsi" w:eastAsiaTheme="minorHAnsi" w:hAnsiTheme="minorHAnsi" w:cstheme="minorBidi"/>
+          <w:i/>
+          <w:color w:val="000000" w:themeColor="text1"/>
+          <w:spacing w:val="-2"/>
+          <w:kern w:val="2"/>
+          <w:sz w:val="24"/>
+          <w:szCs w:val="24"/>
+          <w:lang w:eastAsia="en-US"/>
+          <w14:ligatures w14:val="standardContextual"/>
+        </w:rPr>
+        <w:t>set protocols static route 192.168.40.32/28 next-hop 192.168.40.65</w:t>
+      </w:r>
+    </w:p>
+    <w:p>
+      <w:pPr>
+        <w:pStyle w:val="p1"/>
+        <w:ind w:left="720"/>
+        <w:jc w:val="both"/>
+        <w:rPr>
+          <w:rFonts w:ascii="Arial MT" w:eastAsia="Arial MT" w:hAnsi="Arial MT" w:cs="Arial MT"/>
+          <w:color w:val="auto"/>
+          <w:sz w:val="24"/>
+          <w:szCs w:val="24"/>
+          <w:lang w:val="en-US" w:eastAsia="en-US"/>
+        </w:rPr>
+      </w:pPr>
+    </w:p>
+    <w:p>
+      <w:pPr>
+        <w:pStyle w:val="p1"/>
+        <w:jc w:val="both"/>
+        <w:rPr>
+          <w:rFonts w:ascii="Arial MT" w:eastAsia="Arial MT" w:hAnsi="Arial MT" w:cs="Arial MT"/>
+          <w:b/>
+          <w:bCs/>
+          <w:color w:val="auto"/>
+          <w:sz w:val="24"/>
+          <w:szCs w:val="24"/>
+          <w:lang w:val="en-US" w:eastAsia="en-US"/>
+        </w:rPr>
+      </w:pPr>
+      <w:r>
+        <w:rPr>
+          <w:rFonts w:ascii="Arial MT" w:eastAsia="Arial MT" w:hAnsi="Arial MT" w:cs="Arial MT"/>
+          <w:b/>
+          <w:bCs/>
+          <w:color w:val="auto"/>
+          <w:sz w:val="24"/>
+          <w:szCs w:val="24"/>
+          <w:lang w:val="en-US" w:eastAsia="en-US"/>
+        </w:rPr>
+        <w:t>Redistribute Static Routes into RIP:</w:t>
+      </w:r>
+    </w:p>
+    <w:p>
+      <w:pPr>
+        <w:pStyle w:val="p1"/>
+        <w:rPr>
+          <w:rFonts w:ascii="Arial MT" w:eastAsia="Arial MT" w:hAnsi="Arial MT" w:cs="Arial MT"/>
+          <w:color w:val="auto"/>
+          <w:sz w:val="24"/>
+          <w:szCs w:val="24"/>
+          <w:lang w:val="en-US" w:eastAsia="en-US"/>
+        </w:rPr>
+      </w:pPr>
+    </w:p>
+    <w:p>
+      <w:pPr>
+        <w:pStyle w:val="p1"/>
+        <w:ind w:left="720"/>
+        <w:jc w:val="both"/>
+        <w:rPr>
+          <w:rFonts w:asciiTheme="minorHAnsi" w:eastAsiaTheme="minorHAnsi" w:hAnsiTheme="minorHAnsi" w:cstheme="minorBidi"/>
+          <w:i/>
+          <w:color w:val="000000" w:themeColor="text1"/>
+          <w:spacing w:val="-2"/>
+          <w:kern w:val="2"/>
+          <w:sz w:val="24"/>
+          <w:szCs w:val="24"/>
+          <w:lang w:eastAsia="en-US"/>
+          <w14:ligatures w14:val="standardContextual"/>
+        </w:rPr>
+      </w:pPr>
+      <w:r>
+        <w:rPr>
+          <w:rFonts w:asciiTheme="minorHAnsi" w:eastAsiaTheme="minorHAnsi" w:hAnsiTheme="minorHAnsi" w:cstheme="minorBidi"/>
+          <w:i/>
+          <w:color w:val="000000" w:themeColor="text1"/>
+          <w:spacing w:val="-2"/>
+          <w:kern w:val="2"/>
+          <w:sz w:val="24"/>
+          <w:szCs w:val="24"/>
+          <w:lang w:eastAsia="en-US"/>
+          <w14:ligatures w14:val="standardContextual"/>
+        </w:rPr>
+        <w:t>set protocols rip redistribute static</w:t>
+      </w:r>
+    </w:p>
+    <w:p>
+      <w:pPr>
+        <w:jc w:val="both"/>
+        <w:rPr>
+          <w:rFonts w:ascii="Arial MT" w:eastAsia="Arial MT" w:hAnsi="Arial MT" w:cs="Arial MT"/>
+          <w:kern w:val="0"/>
+          <w:lang w:val="en-US"/>
+          <w14:ligatures w14:val="none"/>
+        </w:rPr>
+      </w:pPr>
+    </w:p>
+    <w:p>
+      <w:pPr>
+        <w:pStyle w:val="ListParagraph"/>
+        <w:widowControl w:val="0"/>
+        <w:numPr>
+          <w:ilvl w:val="0"/>
+          <w:numId w:val="17"/>
+        </w:numPr>
+        <w:tabs>
+          <w:tab w:val="left" w:pos="1594"/>
+        </w:tabs>
+        <w:autoSpaceDE w:val="0"/>
+        <w:autoSpaceDN w:val="0"/>
+        <w:spacing w:before="150" w:after="0" w:line="240" w:lineRule="auto"/>
+        <w:jc w:val="both"/>
+        <w:rPr>
+          <w:rFonts w:ascii="Arial MT" w:eastAsia="Arial MT" w:hAnsi="Arial MT" w:cs="Arial MT"/>
+          <w:kern w:val="0"/>
+          <w:lang w:val="en-US"/>
+          <w14:ligatures w14:val="none"/>
+        </w:rPr>
+      </w:pPr>
+      <w:proofErr w:type="spellStart"/>
+      <w:r>
+        <w:rPr>
+          <w:rFonts w:ascii="Arial MT" w:eastAsia="Arial MT" w:hAnsi="Arial MT" w:cs="Arial MT"/>
+          <w:kern w:val="0"/>
+          <w:lang w:val="en-US"/>
+          <w14:ligatures w14:val="none"/>
+        </w:rPr>
+        <w:t>pfSense</w:t>
+      </w:r>
+      <w:proofErr w:type="spellEnd"/>
+      <w:r>
+        <w:rPr>
+          <w:rFonts w:ascii="Arial MT" w:eastAsia="Arial MT" w:hAnsi="Arial MT" w:cs="Arial MT"/>
+          <w:kern w:val="0"/>
+          <w:lang w:val="en-US"/>
+          <w14:ligatures w14:val="none"/>
+        </w:rPr>
+        <w:t>: Static route addition</w:t>
+      </w:r>
+    </w:p>
+    <w:p>
+      <w:pPr>
         <w:widowControl w:val="0"/>
         <w:tabs>
           <w:tab w:val="left" w:pos="1594"/>
@@ -12446,14 +12895,624 @@
     </w:p>
     <w:p>
       <w:pPr>
-        <w:widowControl w:val="0"/>
-        <w:tabs>
-          <w:tab w:val="left" w:pos="1594"/>
-        </w:tabs>
-        <w:autoSpaceDE w:val="0"/>
-        <w:autoSpaceDN w:val="0"/>
-        <w:spacing w:before="150" w:after="0" w:line="240" w:lineRule="auto"/>
+        <w:spacing w:after="0" w:line="240" w:lineRule="auto"/>
         <w:jc w:val="both"/>
+        <w:rPr>
+          <w:rFonts w:ascii="Arial MT" w:eastAsia="Arial MT" w:hAnsi="Arial MT" w:cs="Arial MT"/>
+          <w:b/>
+          <w:bCs/>
+          <w:kern w:val="0"/>
+          <w:lang w:val="en-US"/>
+          <w14:ligatures w14:val="none"/>
+        </w:rPr>
+      </w:pPr>
+      <w:r>
+        <w:rPr>
+          <w:rFonts w:ascii="Arial MT" w:eastAsia="Arial MT" w:hAnsi="Arial MT" w:cs="Arial MT"/>
+          <w:b/>
+          <w:bCs/>
+          <w:kern w:val="0"/>
+          <w:lang w:val="en-US"/>
+          <w14:ligatures w14:val="none"/>
+        </w:rPr>
+        <w:t xml:space="preserve">Create </w:t>
+      </w:r>
+      <w:r>
+        <w:rPr>
+          <w:rFonts w:ascii="Arial MT" w:eastAsia="Arial MT" w:hAnsi="Arial MT" w:cs="Arial MT"/>
+          <w:b/>
+          <w:bCs/>
+          <w:kern w:val="0"/>
+          <w:lang w:val="en-US"/>
+          <w14:ligatures w14:val="none"/>
+        </w:rPr>
+        <w:t>g</w:t>
+      </w:r>
+      <w:r>
+        <w:rPr>
+          <w:rFonts w:ascii="Arial MT" w:eastAsia="Arial MT" w:hAnsi="Arial MT" w:cs="Arial MT"/>
+          <w:b/>
+          <w:bCs/>
+          <w:kern w:val="0"/>
+          <w:lang w:val="en-US"/>
+          <w14:ligatures w14:val="none"/>
+        </w:rPr>
+        <w:t>ateway</w:t>
+      </w:r>
+    </w:p>
+    <w:p>
+      <w:pPr>
+        <w:spacing w:after="0" w:line="240" w:lineRule="auto"/>
+        <w:ind w:firstLine="720"/>
+        <w:jc w:val="both"/>
+        <w:rPr>
+          <w:rFonts w:ascii="Arial MT" w:eastAsia="Arial MT" w:hAnsi="Arial MT" w:cs="Arial MT"/>
+          <w:kern w:val="0"/>
+          <w:lang w:val="en-US"/>
+          <w14:ligatures w14:val="none"/>
+        </w:rPr>
+      </w:pPr>
+    </w:p>
+    <w:p>
+      <w:pPr>
+        <w:spacing w:after="0" w:line="240" w:lineRule="auto"/>
+        <w:ind w:firstLine="720"/>
+        <w:jc w:val="both"/>
+        <w:rPr>
+          <w:rFonts w:ascii="Arial MT" w:eastAsia="Arial MT" w:hAnsi="Arial MT" w:cs="Arial MT"/>
+          <w:kern w:val="0"/>
+          <w:lang w:val="en-US"/>
+          <w14:ligatures w14:val="none"/>
+        </w:rPr>
+      </w:pPr>
+      <w:r>
+        <w:rPr>
+          <w:rFonts w:ascii="Arial MT" w:eastAsia="Arial MT" w:hAnsi="Arial MT" w:cs="Arial MT"/>
+          <w:kern w:val="0"/>
+          <w:lang w:val="en-US"/>
+          <w14:ligatures w14:val="none"/>
+        </w:rPr>
+        <w:t>System → Routing → Gateways → Add</w:t>
+      </w:r>
+    </w:p>
+    <w:p>
+      <w:pPr>
+        <w:spacing w:after="0" w:line="240" w:lineRule="auto"/>
+        <w:ind w:firstLine="720"/>
+        <w:jc w:val="both"/>
+        <w:rPr>
+          <w:rFonts w:ascii="Arial MT" w:eastAsia="Arial MT" w:hAnsi="Arial MT" w:cs="Arial MT"/>
+          <w:kern w:val="0"/>
+          <w:lang w:val="en-US"/>
+          <w14:ligatures w14:val="none"/>
+        </w:rPr>
+      </w:pPr>
+    </w:p>
+    <w:p>
+      <w:pPr>
+        <w:pStyle w:val="ListParagraph"/>
+        <w:numPr>
+          <w:ilvl w:val="0"/>
+          <w:numId w:val="20"/>
+        </w:numPr>
+        <w:spacing w:after="0" w:line="240" w:lineRule="auto"/>
+        <w:jc w:val="both"/>
+        <w:rPr>
+          <w:rFonts w:ascii="Arial MT" w:eastAsia="Arial MT" w:hAnsi="Arial MT" w:cs="Arial MT"/>
+          <w:kern w:val="0"/>
+          <w:lang w:val="en-US"/>
+          <w14:ligatures w14:val="none"/>
+        </w:rPr>
+      </w:pPr>
+      <w:r>
+        <w:rPr>
+          <w:rFonts w:ascii="Arial MT" w:eastAsia="Arial MT" w:hAnsi="Arial MT" w:cs="Arial MT"/>
+          <w:kern w:val="0"/>
+          <w:lang w:val="en-US"/>
+          <w14:ligatures w14:val="none"/>
+        </w:rPr>
+        <w:t>Interface: LAB</w:t>
+      </w:r>
+    </w:p>
+    <w:p>
+      <w:pPr>
+        <w:pStyle w:val="ListParagraph"/>
+        <w:numPr>
+          <w:ilvl w:val="0"/>
+          <w:numId w:val="20"/>
+        </w:numPr>
+        <w:spacing w:after="0" w:line="240" w:lineRule="auto"/>
+        <w:jc w:val="both"/>
+        <w:rPr>
+          <w:rFonts w:ascii="Arial MT" w:eastAsia="Arial MT" w:hAnsi="Arial MT" w:cs="Arial MT"/>
+          <w:kern w:val="0"/>
+          <w:lang w:val="en-US"/>
+          <w14:ligatures w14:val="none"/>
+        </w:rPr>
+      </w:pPr>
+      <w:r>
+        <w:rPr>
+          <w:rFonts w:ascii="Arial MT" w:eastAsia="Arial MT" w:hAnsi="Arial MT" w:cs="Arial MT"/>
+          <w:kern w:val="0"/>
+          <w:lang w:val="en-US"/>
+          <w14:ligatures w14:val="none"/>
+        </w:rPr>
+        <w:t>Gateway IP: 192.168.40.66</w:t>
+      </w:r>
+    </w:p>
+    <w:p>
+      <w:pPr>
+        <w:pStyle w:val="ListParagraph"/>
+        <w:numPr>
+          <w:ilvl w:val="0"/>
+          <w:numId w:val="20"/>
+        </w:numPr>
+        <w:spacing w:after="0" w:line="240" w:lineRule="auto"/>
+        <w:jc w:val="both"/>
+        <w:rPr>
+          <w:rFonts w:ascii="Arial MT" w:eastAsia="Arial MT" w:hAnsi="Arial MT" w:cs="Arial MT"/>
+          <w:kern w:val="0"/>
+          <w:lang w:val="en-US"/>
+          <w14:ligatures w14:val="none"/>
+        </w:rPr>
+      </w:pPr>
+      <w:r>
+        <w:rPr>
+          <w:rFonts w:ascii="Arial MT" w:eastAsia="Arial MT" w:hAnsi="Arial MT" w:cs="Arial MT"/>
+          <w:kern w:val="0"/>
+          <w:lang w:val="en-US"/>
+          <w14:ligatures w14:val="none"/>
+        </w:rPr>
+        <w:t>Name: GW_LAB_R1</w:t>
+      </w:r>
+    </w:p>
+    <w:p>
+      <w:pPr>
+        <w:pStyle w:val="ListParagraph"/>
+        <w:numPr>
+          <w:ilvl w:val="0"/>
+          <w:numId w:val="20"/>
+        </w:numPr>
+        <w:spacing w:after="0" w:line="240" w:lineRule="auto"/>
+        <w:jc w:val="both"/>
+        <w:rPr>
+          <w:rFonts w:ascii="Arial MT" w:eastAsia="Arial MT" w:hAnsi="Arial MT" w:cs="Arial MT"/>
+          <w:kern w:val="0"/>
+          <w:lang w:val="en-US"/>
+          <w14:ligatures w14:val="none"/>
+        </w:rPr>
+      </w:pPr>
+      <w:r>
+        <w:rPr>
+          <w:rFonts w:ascii="Arial MT" w:eastAsia="Arial MT" w:hAnsi="Arial MT" w:cs="Arial MT"/>
+          <w:kern w:val="0"/>
+          <w:lang w:val="en-US"/>
+          <w14:ligatures w14:val="none"/>
+        </w:rPr>
+        <w:t>disable monitoring (Important!)</w:t>
+      </w:r>
+    </w:p>
+    <w:p>
+      <w:pPr>
+        <w:spacing w:after="0" w:line="240" w:lineRule="auto"/>
+        <w:jc w:val="both"/>
+        <w:rPr>
+          <w:rFonts w:ascii="Arial MT" w:eastAsia="Arial MT" w:hAnsi="Arial MT" w:cs="Arial MT"/>
+          <w:kern w:val="0"/>
+          <w:lang w:val="en-US"/>
+          <w14:ligatures w14:val="none"/>
+        </w:rPr>
+      </w:pPr>
+    </w:p>
+    <w:p>
+      <w:pPr>
+        <w:spacing w:after="0" w:line="240" w:lineRule="auto"/>
+        <w:jc w:val="both"/>
+        <w:rPr>
+          <w:rFonts w:ascii="Arial MT" w:eastAsia="Arial MT" w:hAnsi="Arial MT" w:cs="Arial MT"/>
+          <w:b/>
+          <w:bCs/>
+          <w:kern w:val="0"/>
+          <w:lang w:val="en-US"/>
+          <w14:ligatures w14:val="none"/>
+        </w:rPr>
+      </w:pPr>
+      <w:r>
+        <w:rPr>
+          <w:rFonts w:ascii="Arial MT" w:eastAsia="Arial MT" w:hAnsi="Arial MT" w:cs="Arial MT"/>
+          <w:b/>
+          <w:bCs/>
+          <w:kern w:val="0"/>
+          <w:lang w:val="en-US"/>
+          <w14:ligatures w14:val="none"/>
+        </w:rPr>
+        <w:t xml:space="preserve">Add </w:t>
+      </w:r>
+      <w:r>
+        <w:rPr>
+          <w:rFonts w:ascii="Arial MT" w:eastAsia="Arial MT" w:hAnsi="Arial MT" w:cs="Arial MT"/>
+          <w:b/>
+          <w:bCs/>
+          <w:kern w:val="0"/>
+          <w:lang w:val="en-US"/>
+          <w14:ligatures w14:val="none"/>
+        </w:rPr>
+        <w:t>s</w:t>
+      </w:r>
+      <w:r>
+        <w:rPr>
+          <w:rFonts w:ascii="Arial MT" w:eastAsia="Arial MT" w:hAnsi="Arial MT" w:cs="Arial MT"/>
+          <w:b/>
+          <w:bCs/>
+          <w:kern w:val="0"/>
+          <w:lang w:val="en-US"/>
+          <w14:ligatures w14:val="none"/>
+        </w:rPr>
+        <w:t xml:space="preserve">tatic </w:t>
+      </w:r>
+      <w:r>
+        <w:rPr>
+          <w:rFonts w:ascii="Arial MT" w:eastAsia="Arial MT" w:hAnsi="Arial MT" w:cs="Arial MT"/>
+          <w:b/>
+          <w:bCs/>
+          <w:kern w:val="0"/>
+          <w:lang w:val="en-US"/>
+          <w14:ligatures w14:val="none"/>
+        </w:rPr>
+        <w:t>r</w:t>
+      </w:r>
+      <w:r>
+        <w:rPr>
+          <w:rFonts w:ascii="Arial MT" w:eastAsia="Arial MT" w:hAnsi="Arial MT" w:cs="Arial MT"/>
+          <w:b/>
+          <w:bCs/>
+          <w:kern w:val="0"/>
+          <w:lang w:val="en-US"/>
+          <w14:ligatures w14:val="none"/>
+        </w:rPr>
+        <w:t>oute</w:t>
+      </w:r>
+    </w:p>
+    <w:p>
+      <w:pPr>
+        <w:spacing w:after="0" w:line="240" w:lineRule="auto"/>
+        <w:jc w:val="both"/>
+        <w:rPr>
+          <w:rFonts w:ascii="Arial MT" w:eastAsia="Arial MT" w:hAnsi="Arial MT" w:cs="Arial MT"/>
+          <w:b/>
+          <w:bCs/>
+          <w:kern w:val="0"/>
+          <w:lang w:val="en-US"/>
+          <w14:ligatures w14:val="none"/>
+        </w:rPr>
+      </w:pPr>
+    </w:p>
+    <w:p>
+      <w:pPr>
+        <w:spacing w:after="0" w:line="240" w:lineRule="auto"/>
+        <w:ind w:firstLine="720"/>
+        <w:jc w:val="both"/>
+        <w:rPr>
+          <w:rFonts w:ascii="Arial MT" w:eastAsia="Arial MT" w:hAnsi="Arial MT" w:cs="Arial MT"/>
+          <w:kern w:val="0"/>
+          <w:lang w:val="en-US"/>
+          <w14:ligatures w14:val="none"/>
+        </w:rPr>
+      </w:pPr>
+      <w:r>
+        <w:rPr>
+          <w:rFonts w:ascii="Arial MT" w:eastAsia="Arial MT" w:hAnsi="Arial MT" w:cs="Arial MT"/>
+          <w:kern w:val="0"/>
+          <w:lang w:val="en-US"/>
+          <w14:ligatures w14:val="none"/>
+        </w:rPr>
+        <w:t>System → Routing → Static Routes → Add</w:t>
+      </w:r>
+    </w:p>
+    <w:p>
+      <w:pPr>
+        <w:spacing w:after="0" w:line="240" w:lineRule="auto"/>
+        <w:jc w:val="both"/>
+        <w:rPr>
+          <w:rFonts w:ascii="Arial MT" w:eastAsia="Arial MT" w:hAnsi="Arial MT" w:cs="Arial MT"/>
+          <w:kern w:val="0"/>
+          <w:lang w:val="en-US"/>
+          <w14:ligatures w14:val="none"/>
+        </w:rPr>
+      </w:pPr>
+    </w:p>
+    <w:p>
+      <w:pPr>
+        <w:pStyle w:val="ListParagraph"/>
+        <w:numPr>
+          <w:ilvl w:val="0"/>
+          <w:numId w:val="21"/>
+        </w:numPr>
+        <w:spacing w:after="0" w:line="240" w:lineRule="auto"/>
+        <w:jc w:val="both"/>
+        <w:rPr>
+          <w:rFonts w:ascii="Arial MT" w:eastAsia="Arial MT" w:hAnsi="Arial MT" w:cs="Arial MT"/>
+          <w:kern w:val="0"/>
+          <w:lang w:val="en-US"/>
+          <w14:ligatures w14:val="none"/>
+        </w:rPr>
+      </w:pPr>
+      <w:r>
+        <w:rPr>
+          <w:rFonts w:ascii="Arial MT" w:eastAsia="Arial MT" w:hAnsi="Arial MT" w:cs="Arial MT"/>
+          <w:kern w:val="0"/>
+          <w:lang w:val="en-US"/>
+          <w14:ligatures w14:val="none"/>
+        </w:rPr>
+        <w:t>Destination: 192.168.40.0/24</w:t>
+      </w:r>
+    </w:p>
+    <w:p>
+      <w:pPr>
+        <w:pStyle w:val="ListParagraph"/>
+        <w:numPr>
+          <w:ilvl w:val="0"/>
+          <w:numId w:val="21"/>
+        </w:numPr>
+        <w:spacing w:after="0" w:line="240" w:lineRule="auto"/>
+        <w:jc w:val="both"/>
+        <w:rPr>
+          <w:rFonts w:ascii="Arial MT" w:eastAsia="Arial MT" w:hAnsi="Arial MT" w:cs="Arial MT"/>
+          <w:kern w:val="0"/>
+          <w:lang w:val="en-US"/>
+          <w14:ligatures w14:val="none"/>
+        </w:rPr>
+      </w:pPr>
+      <w:r>
+        <w:rPr>
+          <w:rFonts w:ascii="Arial MT" w:eastAsia="Arial MT" w:hAnsi="Arial MT" w:cs="Arial MT"/>
+          <w:kern w:val="0"/>
+          <w:lang w:val="en-US"/>
+          <w14:ligatures w14:val="none"/>
+        </w:rPr>
+        <w:t>Gateway: GW_LAB_R1</w:t>
+      </w:r>
+    </w:p>
+    <w:p>
+      <w:pPr>
+        <w:spacing w:after="0" w:line="240" w:lineRule="auto"/>
+        <w:jc w:val="both"/>
+        <w:rPr>
+          <w:rFonts w:ascii="Arial MT" w:eastAsia="Arial MT" w:hAnsi="Arial MT" w:cs="Arial MT"/>
+          <w:kern w:val="0"/>
+          <w:lang w:val="en-US"/>
+          <w14:ligatures w14:val="none"/>
+        </w:rPr>
+      </w:pPr>
+    </w:p>
+    <w:p>
+      <w:pPr>
+        <w:pStyle w:val="ListParagraph"/>
+        <w:numPr>
+          <w:ilvl w:val="0"/>
+          <w:numId w:val="17"/>
+        </w:numPr>
+        <w:spacing w:after="0" w:line="240" w:lineRule="auto"/>
+        <w:jc w:val="both"/>
+        <w:rPr>
+          <w:rFonts w:ascii="Arial MT" w:eastAsia="Arial MT" w:hAnsi="Arial MT" w:cs="Arial MT"/>
+          <w:kern w:val="0"/>
+          <w:lang w:val="en-US"/>
+          <w14:ligatures w14:val="none"/>
+        </w:rPr>
+      </w:pPr>
+      <w:r>
+        <w:rPr>
+          <w:rFonts w:ascii="Arial MT" w:eastAsia="Arial MT" w:hAnsi="Arial MT" w:cs="Arial MT"/>
+          <w:kern w:val="0"/>
+          <w:lang w:val="en-US"/>
+          <w14:ligatures w14:val="none"/>
+        </w:rPr>
+        <w:t>Expected Results</w:t>
+      </w:r>
+    </w:p>
+    <w:p>
+      <w:pPr>
+        <w:spacing w:after="0" w:line="240" w:lineRule="auto"/>
+        <w:jc w:val="both"/>
+        <w:rPr>
+          <w:rFonts w:ascii="Arial MT" w:eastAsia="Arial MT" w:hAnsi="Arial MT" w:cs="Arial MT"/>
+          <w:kern w:val="0"/>
+          <w:lang w:val="en-US"/>
+          <w14:ligatures w14:val="none"/>
+        </w:rPr>
+      </w:pPr>
+    </w:p>
+    <w:p>
+      <w:pPr>
+        <w:spacing w:after="0" w:line="240" w:lineRule="auto"/>
+        <w:ind w:firstLine="720"/>
+        <w:jc w:val="both"/>
+        <w:rPr>
+          <w:rFonts w:ascii="Arial MT" w:eastAsia="Arial MT" w:hAnsi="Arial MT" w:cs="Arial MT"/>
+          <w:kern w:val="0"/>
+          <w:lang w:val="en-US"/>
+          <w14:ligatures w14:val="none"/>
+        </w:rPr>
+      </w:pPr>
+      <w:r>
+        <w:rPr>
+          <w:rFonts w:ascii="Arial MT" w:eastAsia="Arial MT" w:hAnsi="Arial MT" w:cs="Arial MT"/>
+          <w:kern w:val="0"/>
+          <w:lang w:val="en-US"/>
+          <w14:ligatures w14:val="none"/>
+        </w:rPr>
+        <w:t xml:space="preserve">By the end of the second configuration phase, this is the expected </w:t>
+      </w:r>
+      <w:r>
+        <w:rPr>
+          <w:rFonts w:ascii="Arial MT" w:eastAsia="Arial MT" w:hAnsi="Arial MT" w:cs="Arial MT"/>
+          <w:kern w:val="0"/>
+          <w:lang w:val="en-US"/>
+          <w14:ligatures w14:val="none"/>
+        </w:rPr>
+        <w:t>behavior</w:t>
+      </w:r>
+      <w:r>
+        <w:rPr>
+          <w:rFonts w:ascii="Arial MT" w:eastAsia="Arial MT" w:hAnsi="Arial MT" w:cs="Arial MT"/>
+          <w:kern w:val="0"/>
+          <w:lang w:val="en-US"/>
+          <w14:ligatures w14:val="none"/>
+        </w:rPr>
+        <w:t xml:space="preserve"> of the</w:t>
+      </w:r>
+      <w:r>
+        <w:rPr>
+          <w:rFonts w:ascii="Arial MT" w:eastAsia="Arial MT" w:hAnsi="Arial MT" w:cs="Arial MT"/>
+          <w:kern w:val="0"/>
+          <w:lang w:val="en-US"/>
+          <w14:ligatures w14:val="none"/>
+        </w:rPr>
+        <w:t xml:space="preserve"> </w:t>
+      </w:r>
+      <w:r>
+        <w:rPr>
+          <w:rFonts w:ascii="Arial MT" w:eastAsia="Arial MT" w:hAnsi="Arial MT" w:cs="Arial MT"/>
+          <w:kern w:val="0"/>
+          <w:lang w:val="en-US"/>
+          <w14:ligatures w14:val="none"/>
+        </w:rPr>
+        <w:t>topology:</w:t>
+      </w:r>
+    </w:p>
+    <w:p>
+      <w:pPr>
+        <w:spacing w:after="0" w:line="240" w:lineRule="auto"/>
+        <w:ind w:left="720"/>
+        <w:jc w:val="both"/>
+        <w:rPr>
+          <w:rFonts w:ascii="Arial MT" w:eastAsia="Arial MT" w:hAnsi="Arial MT" w:cs="Arial MT"/>
+          <w:kern w:val="0"/>
+          <w:lang w:val="en-US"/>
+          <w14:ligatures w14:val="none"/>
+        </w:rPr>
+      </w:pPr>
+    </w:p>
+    <w:p>
+      <w:pPr>
+        <w:pStyle w:val="ListParagraph"/>
+        <w:numPr>
+          <w:ilvl w:val="0"/>
+          <w:numId w:val="23"/>
+        </w:numPr>
+        <w:spacing w:after="0" w:line="240" w:lineRule="auto"/>
+        <w:jc w:val="both"/>
+        <w:rPr>
+          <w:rFonts w:ascii="Arial MT" w:eastAsia="Arial MT" w:hAnsi="Arial MT" w:cs="Arial MT"/>
+          <w:kern w:val="0"/>
+          <w:lang w:val="en-US"/>
+          <w14:ligatures w14:val="none"/>
+        </w:rPr>
+      </w:pPr>
+      <w:r>
+        <w:rPr>
+          <w:rFonts w:ascii="Arial MT" w:eastAsia="Arial MT" w:hAnsi="Arial MT" w:cs="Arial MT"/>
+          <w:kern w:val="0"/>
+          <w:lang w:val="en-US"/>
+          <w14:ligatures w14:val="none"/>
+        </w:rPr>
+        <w:t xml:space="preserve">Fully routed (RIP Routes should appear marked with </w:t>
+      </w:r>
+      <w:proofErr w:type="gramStart"/>
+      <w:r>
+        <w:rPr>
+          <w:rFonts w:ascii="Arial MT" w:eastAsia="Arial MT" w:hAnsi="Arial MT" w:cs="Arial MT"/>
+          <w:kern w:val="0"/>
+          <w:lang w:val="en-US"/>
+          <w14:ligatures w14:val="none"/>
+        </w:rPr>
+        <w:t>R;</w:t>
+      </w:r>
+      <w:proofErr w:type="gramEnd"/>
+      <w:r>
+        <w:rPr>
+          <w:rFonts w:ascii="Arial MT" w:eastAsia="Arial MT" w:hAnsi="Arial MT" w:cs="Arial MT"/>
+          <w:kern w:val="0"/>
+          <w:lang w:val="en-US"/>
+          <w14:ligatures w14:val="none"/>
+        </w:rPr>
+        <w:t xml:space="preserve"> static route </w:t>
+      </w:r>
+      <w:r>
+        <w:rPr>
+          <w:rFonts w:ascii="Arial MT" w:eastAsia="Arial MT" w:hAnsi="Arial MT" w:cs="Arial MT"/>
+          <w:kern w:val="0"/>
+          <w:lang w:val="en-US"/>
+          <w14:ligatures w14:val="none"/>
+        </w:rPr>
+        <w:t xml:space="preserve">with </w:t>
+      </w:r>
+      <w:r>
+        <w:rPr>
+          <w:rFonts w:ascii="Arial MT" w:eastAsia="Arial MT" w:hAnsi="Arial MT" w:cs="Arial MT"/>
+          <w:kern w:val="0"/>
+          <w:lang w:val="en-US"/>
+          <w14:ligatures w14:val="none"/>
+        </w:rPr>
+        <w:t>S)</w:t>
+      </w:r>
+    </w:p>
+    <w:p>
+      <w:pPr>
+        <w:pStyle w:val="ListParagraph"/>
+        <w:numPr>
+          <w:ilvl w:val="0"/>
+          <w:numId w:val="23"/>
+        </w:numPr>
+        <w:spacing w:after="0" w:line="240" w:lineRule="auto"/>
+        <w:jc w:val="both"/>
+        <w:rPr>
+          <w:rFonts w:ascii="Arial MT" w:eastAsia="Arial MT" w:hAnsi="Arial MT" w:cs="Arial MT"/>
+          <w:kern w:val="0"/>
+          <w:lang w:val="en-US"/>
+          <w14:ligatures w14:val="none"/>
+        </w:rPr>
+      </w:pPr>
+      <w:r>
+        <w:rPr>
+          <w:rFonts w:ascii="Arial MT" w:eastAsia="Arial MT" w:hAnsi="Arial MT" w:cs="Arial MT"/>
+          <w:kern w:val="0"/>
+          <w:lang w:val="en-US"/>
+          <w14:ligatures w14:val="none"/>
+        </w:rPr>
+        <w:t>Intentionally insecure (all communication between subnets is allowed)</w:t>
+      </w:r>
+    </w:p>
+    <w:p>
+      <w:pPr>
+        <w:pStyle w:val="ListParagraph"/>
+        <w:numPr>
+          <w:ilvl w:val="0"/>
+          <w:numId w:val="23"/>
+        </w:numPr>
+        <w:spacing w:after="0" w:line="240" w:lineRule="auto"/>
+        <w:jc w:val="both"/>
+        <w:rPr>
+          <w:rFonts w:ascii="Arial MT" w:eastAsia="Arial MT" w:hAnsi="Arial MT" w:cs="Arial MT"/>
+          <w:kern w:val="0"/>
+          <w:lang w:val="en-US"/>
+          <w14:ligatures w14:val="none"/>
+        </w:rPr>
+      </w:pPr>
+      <w:r>
+        <w:rPr>
+          <w:rFonts w:ascii="Arial MT" w:eastAsia="Arial MT" w:hAnsi="Arial MT" w:cs="Arial MT"/>
+          <w:kern w:val="0"/>
+          <w:lang w:val="en-US"/>
+          <w14:ligatures w14:val="none"/>
+        </w:rPr>
+        <w:t>Reproducible</w:t>
+      </w:r>
+    </w:p>
+    <w:p>
+      <w:pPr>
+        <w:spacing w:after="0" w:line="240" w:lineRule="auto"/>
         <w:rPr>
           <w:rFonts w:ascii="Arial MT" w:eastAsia="Arial MT" w:hAnsi="Arial MT" w:cs="Arial MT"/>
           <w:kern w:val="0"/>
@@ -12523,6 +13582,7 @@
           <w:color w:val="000000" w:themeColor="text1"/>
           <w:spacing w:val="-2"/>
         </w:rPr>
+        <w:lastRenderedPageBreak/>
         <w:t>Appendix</w:t>
       </w:r>
       <w:r>
@@ -13181,21 +14241,7 @@
           <w:lang w:eastAsia="en-US"/>
           <w14:ligatures w14:val="standardContextual"/>
         </w:rPr>
-        <w:t xml:space="preserve"> </w:t>
-      </w:r>
-      <w:r>
-        <w:rPr>
-          <w:rFonts w:asciiTheme="minorHAnsi" w:eastAsiaTheme="minorHAnsi" w:hAnsiTheme="minorHAnsi" w:cstheme="minorBidi"/>
-          <w:iCs/>
-          <w:color w:val="000000" w:themeColor="text1"/>
-          <w:spacing w:val="-2"/>
-          <w:kern w:val="2"/>
-          <w:sz w:val="24"/>
-          <w:szCs w:val="24"/>
-          <w:lang w:eastAsia="en-US"/>
-          <w14:ligatures w14:val="standardContextual"/>
-        </w:rPr>
-        <w:t>The Webserver adapter must be named exactly as pfSense last adapter was</w:t>
+        <w:t xml:space="preserve"> The Webserver adapter must be named exactly as pfSense last adapter was</w:t>
       </w:r>
     </w:p>
     <w:p>
@@ -13903,6 +14949,7 @@
           <w:lang w:eastAsia="en-US"/>
           <w14:ligatures w14:val="standardContextual"/>
         </w:rPr>
+        <w:lastRenderedPageBreak/>
         <w:t>KALI (SNM)</w:t>
       </w:r>
     </w:p>
@@ -14527,26 +15574,19 @@
         <w:rPr>
           <w:color w:val="000000" w:themeColor="text1"/>
         </w:rPr>
-        <w:lastRenderedPageBreak/>
-        <w:t>Phase</w:t>
+        <w:t xml:space="preserve">Phase </w:t>
       </w:r>
       <w:r>
         <w:rPr>
           <w:color w:val="000000" w:themeColor="text1"/>
         </w:rPr>
-        <w:t xml:space="preserve"> 2</w:t>
+        <w:t>1</w:t>
       </w:r>
       <w:r>
         <w:rPr>
           <w:color w:val="000000" w:themeColor="text1"/>
         </w:rPr>
-        <w:t xml:space="preserve"> – </w:t>
-      </w:r>
-      <w:r>
-        <w:rPr>
-          <w:color w:val="000000" w:themeColor="text1"/>
-        </w:rPr>
-        <w:t>VyOS Routers</w:t>
+        <w:t xml:space="preserve"> – VyOS Routers</w:t>
       </w:r>
     </w:p>
     <w:p>
@@ -15025,7 +16065,6 @@
     <w:p>
       <w:pPr>
         <w:pStyle w:val="p1"/>
-        <w:ind w:firstLine="720"/>
         <w:jc w:val="both"/>
         <w:rPr>
           <w:rFonts w:asciiTheme="minorHAnsi" w:hAnsiTheme="minorHAnsi"/>
@@ -15037,10 +16076,334 @@
         </w:rPr>
       </w:pPr>
     </w:p>
-    <w:p/>
+    <w:p>
+      <w:pPr>
+        <w:pStyle w:val="Heading2"/>
+        <w:numPr>
+          <w:ilvl w:val="1"/>
+          <w:numId w:val="15"/>
+        </w:numPr>
+        <w:tabs>
+          <w:tab w:val="left" w:pos="1426"/>
+        </w:tabs>
+        <w:spacing w:before="267"/>
+        <w:rPr>
+          <w:color w:val="000000" w:themeColor="text1"/>
+        </w:rPr>
+      </w:pPr>
+      <w:r>
+        <w:rPr>
+          <w:color w:val="000000" w:themeColor="text1"/>
+        </w:rPr>
+        <w:t xml:space="preserve">Phase 2 – </w:t>
+      </w:r>
+      <w:r>
+        <w:rPr>
+          <w:color w:val="000000" w:themeColor="text1"/>
+        </w:rPr>
+        <w:t>Enable RIP</w:t>
+      </w:r>
+    </w:p>
     <w:p>
       <w:pPr>
         <w:pStyle w:val="p1"/>
+        <w:rPr>
+          <w:rFonts w:asciiTheme="minorHAnsi" w:hAnsiTheme="minorHAnsi"/>
+          <w:b/>
+          <w:bCs/>
+          <w:sz w:val="24"/>
+          <w:szCs w:val="24"/>
+        </w:rPr>
+      </w:pPr>
+      <w:r>
+        <w:rPr>
+          <w:rFonts w:asciiTheme="minorHAnsi" w:hAnsiTheme="minorHAnsi"/>
+          <w:b/>
+          <w:bCs/>
+          <w:sz w:val="24"/>
+          <w:szCs w:val="24"/>
+        </w:rPr>
+        <w:t>R1</w:t>
+      </w:r>
+    </w:p>
+    <w:p>
+      <w:pPr>
+        <w:pStyle w:val="p1"/>
+        <w:ind w:firstLine="720"/>
+      </w:pPr>
+    </w:p>
+    <w:p>
+      <w:pPr>
+        <w:pStyle w:val="p1"/>
+        <w:ind w:firstLine="720"/>
+        <w:rPr>
+          <w:rFonts w:asciiTheme="minorHAnsi" w:eastAsiaTheme="minorHAnsi" w:hAnsiTheme="minorHAnsi" w:cstheme="minorBidi"/>
+          <w:i/>
+          <w:color w:val="000000" w:themeColor="text1"/>
+          <w:spacing w:val="-2"/>
+          <w:kern w:val="2"/>
+          <w:sz w:val="24"/>
+          <w:szCs w:val="24"/>
+          <w:lang w:eastAsia="en-US"/>
+          <w14:ligatures w14:val="standardContextual"/>
+        </w:rPr>
+      </w:pPr>
+      <w:r>
+        <w:rPr>
+          <w:rFonts w:asciiTheme="minorHAnsi" w:eastAsiaTheme="minorHAnsi" w:hAnsiTheme="minorHAnsi" w:cstheme="minorBidi"/>
+          <w:i/>
+          <w:color w:val="000000" w:themeColor="text1"/>
+          <w:spacing w:val="-2"/>
+          <w:kern w:val="2"/>
+          <w:sz w:val="24"/>
+          <w:szCs w:val="24"/>
+          <w:lang w:eastAsia="en-US"/>
+          <w14:ligatures w14:val="standardContextual"/>
+        </w:rPr>
+        <w:t>configure</w:t>
+      </w:r>
+    </w:p>
+    <w:p>
+      <w:pPr>
+        <w:pStyle w:val="p1"/>
+        <w:ind w:firstLine="720"/>
+        <w:rPr>
+          <w:rFonts w:asciiTheme="minorHAnsi" w:eastAsiaTheme="minorHAnsi" w:hAnsiTheme="minorHAnsi" w:cstheme="minorBidi"/>
+          <w:i/>
+          <w:color w:val="000000" w:themeColor="text1"/>
+          <w:spacing w:val="-2"/>
+          <w:kern w:val="2"/>
+          <w:sz w:val="24"/>
+          <w:szCs w:val="24"/>
+          <w:lang w:eastAsia="en-US"/>
+          <w14:ligatures w14:val="standardContextual"/>
+        </w:rPr>
+      </w:pPr>
+      <w:r>
+        <w:rPr>
+          <w:rFonts w:asciiTheme="minorHAnsi" w:eastAsiaTheme="minorHAnsi" w:hAnsiTheme="minorHAnsi" w:cstheme="minorBidi"/>
+          <w:i/>
+          <w:color w:val="000000" w:themeColor="text1"/>
+          <w:spacing w:val="-2"/>
+          <w:kern w:val="2"/>
+          <w:sz w:val="24"/>
+          <w:szCs w:val="24"/>
+          <w:lang w:eastAsia="en-US"/>
+          <w14:ligatures w14:val="standardContextual"/>
+        </w:rPr>
+        <w:t>set protocols rip interface eth0</w:t>
+      </w:r>
+    </w:p>
+    <w:p>
+      <w:pPr>
+        <w:pStyle w:val="p1"/>
+        <w:ind w:firstLine="720"/>
+        <w:rPr>
+          <w:rFonts w:asciiTheme="minorHAnsi" w:eastAsiaTheme="minorHAnsi" w:hAnsiTheme="minorHAnsi" w:cstheme="minorBidi"/>
+          <w:i/>
+          <w:color w:val="000000" w:themeColor="text1"/>
+          <w:spacing w:val="-2"/>
+          <w:kern w:val="2"/>
+          <w:sz w:val="24"/>
+          <w:szCs w:val="24"/>
+          <w:lang w:eastAsia="en-US"/>
+          <w14:ligatures w14:val="standardContextual"/>
+        </w:rPr>
+      </w:pPr>
+      <w:r>
+        <w:rPr>
+          <w:rFonts w:asciiTheme="minorHAnsi" w:eastAsiaTheme="minorHAnsi" w:hAnsiTheme="minorHAnsi" w:cstheme="minorBidi"/>
+          <w:i/>
+          <w:color w:val="000000" w:themeColor="text1"/>
+          <w:spacing w:val="-2"/>
+          <w:kern w:val="2"/>
+          <w:sz w:val="24"/>
+          <w:szCs w:val="24"/>
+          <w:lang w:eastAsia="en-US"/>
+          <w14:ligatures w14:val="standardContextual"/>
+        </w:rPr>
+        <w:lastRenderedPageBreak/>
+        <w:t>set protocols rip interface eth1</w:t>
+      </w:r>
+    </w:p>
+    <w:p>
+      <w:pPr>
+        <w:pStyle w:val="p1"/>
+        <w:ind w:firstLine="720"/>
+        <w:rPr>
+          <w:rFonts w:asciiTheme="minorHAnsi" w:eastAsiaTheme="minorHAnsi" w:hAnsiTheme="minorHAnsi" w:cstheme="minorBidi"/>
+          <w:i/>
+          <w:color w:val="000000" w:themeColor="text1"/>
+          <w:spacing w:val="-2"/>
+          <w:kern w:val="2"/>
+          <w:sz w:val="24"/>
+          <w:szCs w:val="24"/>
+          <w:lang w:eastAsia="en-US"/>
+          <w14:ligatures w14:val="standardContextual"/>
+        </w:rPr>
+      </w:pPr>
+      <w:r>
+        <w:rPr>
+          <w:rFonts w:asciiTheme="minorHAnsi" w:eastAsiaTheme="minorHAnsi" w:hAnsiTheme="minorHAnsi" w:cstheme="minorBidi"/>
+          <w:i/>
+          <w:color w:val="000000" w:themeColor="text1"/>
+          <w:spacing w:val="-2"/>
+          <w:kern w:val="2"/>
+          <w:sz w:val="24"/>
+          <w:szCs w:val="24"/>
+          <w:lang w:eastAsia="en-US"/>
+          <w14:ligatures w14:val="standardContextual"/>
+        </w:rPr>
+        <w:t>set protocols rip interface eth2</w:t>
+      </w:r>
+    </w:p>
+    <w:p>
+      <w:pPr>
+        <w:pStyle w:val="p1"/>
+        <w:ind w:firstLine="720"/>
+        <w:rPr>
+          <w:rFonts w:asciiTheme="minorHAnsi" w:eastAsiaTheme="minorHAnsi" w:hAnsiTheme="minorHAnsi" w:cstheme="minorBidi"/>
+          <w:i/>
+          <w:color w:val="000000" w:themeColor="text1"/>
+          <w:spacing w:val="-2"/>
+          <w:kern w:val="2"/>
+          <w:sz w:val="24"/>
+          <w:szCs w:val="24"/>
+          <w:lang w:eastAsia="en-US"/>
+          <w14:ligatures w14:val="standardContextual"/>
+        </w:rPr>
+      </w:pPr>
+      <w:r>
+        <w:rPr>
+          <w:rFonts w:asciiTheme="minorHAnsi" w:eastAsiaTheme="minorHAnsi" w:hAnsiTheme="minorHAnsi" w:cstheme="minorBidi"/>
+          <w:i/>
+          <w:color w:val="000000" w:themeColor="text1"/>
+          <w:spacing w:val="-2"/>
+          <w:kern w:val="2"/>
+          <w:sz w:val="24"/>
+          <w:szCs w:val="24"/>
+          <w:lang w:eastAsia="en-US"/>
+          <w14:ligatures w14:val="standardContextual"/>
+        </w:rPr>
+        <w:t>set protocols rip network 192.168.40.0/24</w:t>
+      </w:r>
+    </w:p>
+    <w:p>
+      <w:pPr>
+        <w:pStyle w:val="p1"/>
+        <w:ind w:firstLine="720"/>
+        <w:rPr>
+          <w:rFonts w:asciiTheme="minorHAnsi" w:eastAsiaTheme="minorHAnsi" w:hAnsiTheme="minorHAnsi" w:cstheme="minorBidi"/>
+          <w:i/>
+          <w:color w:val="000000" w:themeColor="text1"/>
+          <w:spacing w:val="-2"/>
+          <w:kern w:val="2"/>
+          <w:sz w:val="24"/>
+          <w:szCs w:val="24"/>
+          <w:lang w:eastAsia="en-US"/>
+          <w14:ligatures w14:val="standardContextual"/>
+        </w:rPr>
+      </w:pPr>
+      <w:r>
+        <w:rPr>
+          <w:rFonts w:asciiTheme="minorHAnsi" w:eastAsiaTheme="minorHAnsi" w:hAnsiTheme="minorHAnsi" w:cstheme="minorBidi"/>
+          <w:i/>
+          <w:color w:val="000000" w:themeColor="text1"/>
+          <w:spacing w:val="-2"/>
+          <w:kern w:val="2"/>
+          <w:sz w:val="24"/>
+          <w:szCs w:val="24"/>
+          <w:lang w:eastAsia="en-US"/>
+          <w14:ligatures w14:val="standardContextual"/>
+        </w:rPr>
+        <w:t>commit</w:t>
+      </w:r>
+    </w:p>
+    <w:p>
+      <w:pPr>
+        <w:pStyle w:val="p1"/>
+        <w:ind w:firstLine="720"/>
+        <w:rPr>
+          <w:rFonts w:asciiTheme="minorHAnsi" w:eastAsiaTheme="minorHAnsi" w:hAnsiTheme="minorHAnsi" w:cstheme="minorBidi"/>
+          <w:i/>
+          <w:color w:val="000000" w:themeColor="text1"/>
+          <w:spacing w:val="-2"/>
+          <w:kern w:val="2"/>
+          <w:sz w:val="24"/>
+          <w:szCs w:val="24"/>
+          <w:lang w:eastAsia="en-US"/>
+          <w14:ligatures w14:val="standardContextual"/>
+        </w:rPr>
+      </w:pPr>
+      <w:r>
+        <w:rPr>
+          <w:rFonts w:asciiTheme="minorHAnsi" w:eastAsiaTheme="minorHAnsi" w:hAnsiTheme="minorHAnsi" w:cstheme="minorBidi"/>
+          <w:i/>
+          <w:color w:val="000000" w:themeColor="text1"/>
+          <w:spacing w:val="-2"/>
+          <w:kern w:val="2"/>
+          <w:sz w:val="24"/>
+          <w:szCs w:val="24"/>
+          <w:lang w:eastAsia="en-US"/>
+          <w14:ligatures w14:val="standardContextual"/>
+        </w:rPr>
+        <w:t>save</w:t>
+      </w:r>
+    </w:p>
+    <w:p>
+      <w:pPr>
+        <w:pStyle w:val="p1"/>
+        <w:ind w:firstLine="720"/>
+        <w:rPr>
+          <w:rFonts w:asciiTheme="minorHAnsi" w:eastAsiaTheme="minorHAnsi" w:hAnsiTheme="minorHAnsi" w:cstheme="minorBidi"/>
+          <w:i/>
+          <w:color w:val="000000" w:themeColor="text1"/>
+          <w:spacing w:val="-2"/>
+          <w:kern w:val="2"/>
+          <w:sz w:val="24"/>
+          <w:szCs w:val="24"/>
+          <w:lang w:eastAsia="en-US"/>
+          <w14:ligatures w14:val="standardContextual"/>
+        </w:rPr>
+      </w:pPr>
+      <w:r>
+        <w:rPr>
+          <w:rFonts w:asciiTheme="minorHAnsi" w:eastAsiaTheme="minorHAnsi" w:hAnsiTheme="minorHAnsi" w:cstheme="minorBidi"/>
+          <w:i/>
+          <w:color w:val="000000" w:themeColor="text1"/>
+          <w:spacing w:val="-2"/>
+          <w:kern w:val="2"/>
+          <w:sz w:val="24"/>
+          <w:szCs w:val="24"/>
+          <w:lang w:eastAsia="en-US"/>
+          <w14:ligatures w14:val="standardContextual"/>
+        </w:rPr>
+        <w:t>exit</w:t>
+      </w:r>
+    </w:p>
+    <w:p>
+      <w:pPr>
+        <w:pStyle w:val="p1"/>
+        <w:ind w:firstLine="720"/>
+      </w:pPr>
+    </w:p>
+    <w:p>
+      <w:pPr>
+        <w:pStyle w:val="p1"/>
+        <w:jc w:val="both"/>
+        <w:rPr>
+          <w:rFonts w:asciiTheme="minorHAnsi" w:eastAsiaTheme="minorHAnsi" w:hAnsiTheme="minorHAnsi" w:cstheme="minorBidi"/>
+          <w:iCs/>
+          <w:color w:val="000000" w:themeColor="text1"/>
+          <w:spacing w:val="-2"/>
+          <w:kern w:val="2"/>
+          <w:sz w:val="24"/>
+          <w:szCs w:val="24"/>
+          <w:lang w:eastAsia="en-US"/>
+          <w14:ligatures w14:val="standardContextual"/>
+        </w:rPr>
+      </w:pPr>
+      <w:r>
         <w:rPr>
           <w:rFonts w:asciiTheme="minorHAnsi" w:eastAsiaTheme="minorHAnsi" w:hAnsiTheme="minorHAnsi" w:cstheme="minorBidi"/>
           <w:b/>
@@ -15051,14 +16414,13 @@
           <w:kern w:val="2"/>
           <w:sz w:val="24"/>
           <w:szCs w:val="24"/>
+          <w:u w:val="single"/>
           <w:lang w:eastAsia="en-US"/>
           <w14:ligatures w14:val="standardContextual"/>
         </w:rPr>
-      </w:pPr>
-    </w:p>
-    <w:p>
-      <w:pPr>
-        <w:pStyle w:val="p1"/>
+        <w:t>Note</w:t>
+      </w:r>
+      <w:r>
         <w:rPr>
           <w:rFonts w:asciiTheme="minorHAnsi" w:eastAsiaTheme="minorHAnsi" w:hAnsiTheme="minorHAnsi" w:cstheme="minorBidi"/>
           <w:b/>
@@ -15069,11 +16431,57 @@
           <w:kern w:val="2"/>
           <w:sz w:val="24"/>
           <w:szCs w:val="24"/>
+          <w:u w:val="single"/>
           <w:lang w:eastAsia="en-US"/>
           <w14:ligatures w14:val="standardContextual"/>
         </w:rPr>
-      </w:pPr>
-    </w:p>
+        <w:t>:</w:t>
+      </w:r>
+      <w:r>
+        <w:rPr>
+          <w:rFonts w:asciiTheme="minorHAnsi" w:eastAsiaTheme="minorHAnsi" w:hAnsiTheme="minorHAnsi" w:cstheme="minorBidi"/>
+          <w:iCs/>
+          <w:color w:val="000000" w:themeColor="text1"/>
+          <w:spacing w:val="-2"/>
+          <w:kern w:val="2"/>
+          <w:sz w:val="24"/>
+          <w:szCs w:val="24"/>
+          <w:lang w:eastAsia="en-US"/>
+          <w14:ligatures w14:val="standardContextual"/>
+        </w:rPr>
+        <w:t xml:space="preserve"> </w:t>
+      </w:r>
+      <w:r>
+        <w:rPr>
+          <w:rFonts w:asciiTheme="minorHAnsi" w:eastAsiaTheme="minorHAnsi" w:hAnsiTheme="minorHAnsi" w:cstheme="minorBidi"/>
+          <w:iCs/>
+          <w:color w:val="000000" w:themeColor="text1"/>
+          <w:spacing w:val="-2"/>
+          <w:kern w:val="2"/>
+          <w:sz w:val="24"/>
+          <w:szCs w:val="24"/>
+          <w:lang w:eastAsia="en-US"/>
+          <w14:ligatures w14:val="standardContextual"/>
+        </w:rPr>
+        <w:t>Similar configurations will be assigned to R2, R3, R4.</w:t>
+      </w:r>
+    </w:p>
+    <w:p/>
+    <w:p>
+      <w:pPr>
+        <w:pStyle w:val="p1"/>
+        <w:jc w:val="both"/>
+        <w:rPr>
+          <w:rFonts w:asciiTheme="minorHAnsi" w:hAnsiTheme="minorHAnsi"/>
+          <w:b/>
+          <w:bCs/>
+          <w:sz w:val="24"/>
+          <w:szCs w:val="24"/>
+          <w:u w:val="single"/>
+        </w:rPr>
+      </w:pPr>
+    </w:p>
+    <w:p/>
     <w:p>
       <w:pPr>
         <w:pStyle w:val="p1"/>
@@ -15166,10 +16574,46 @@
     </w:p>
     <w:p>
       <w:pPr>
+        <w:pStyle w:val="p1"/>
+        <w:rPr>
+          <w:rFonts w:asciiTheme="minorHAnsi" w:eastAsiaTheme="minorHAnsi" w:hAnsiTheme="minorHAnsi" w:cstheme="minorBidi"/>
+          <w:b/>
+          <w:bCs/>
+          <w:iCs/>
+          <w:color w:val="000000" w:themeColor="text1"/>
+          <w:spacing w:val="-2"/>
+          <w:kern w:val="2"/>
+          <w:sz w:val="24"/>
+          <w:szCs w:val="24"/>
+          <w:lang w:eastAsia="en-US"/>
+          <w14:ligatures w14:val="standardContextual"/>
+        </w:rPr>
+      </w:pPr>
+    </w:p>
+    <w:p>
+      <w:pPr>
+        <w:pStyle w:val="p1"/>
+        <w:rPr>
+          <w:rFonts w:asciiTheme="minorHAnsi" w:eastAsiaTheme="minorHAnsi" w:hAnsiTheme="minorHAnsi" w:cstheme="minorBidi"/>
+          <w:b/>
+          <w:bCs/>
+          <w:iCs/>
+          <w:color w:val="000000" w:themeColor="text1"/>
+          <w:spacing w:val="-2"/>
+          <w:kern w:val="2"/>
+          <w:sz w:val="24"/>
+          <w:szCs w:val="24"/>
+          <w:lang w:eastAsia="en-US"/>
+          <w14:ligatures w14:val="standardContextual"/>
+        </w:rPr>
+      </w:pPr>
+    </w:p>
+    <w:p>
+      <w:pPr>
         <w:pStyle w:val="Heading2"/>
         <w:numPr>
           <w:ilvl w:val="1"/>
-          <w:numId w:val="15"/>
+          <w:numId w:val="18"/>
         </w:numPr>
         <w:tabs>
           <w:tab w:val="left" w:pos="1426"/>
@@ -15854,7 +17298,7 @@
         <w:pStyle w:val="Heading2"/>
         <w:numPr>
           <w:ilvl w:val="1"/>
-          <w:numId w:val="15"/>
+          <w:numId w:val="18"/>
         </w:numPr>
         <w:tabs>
           <w:tab w:val="left" w:pos="1426"/>
@@ -16014,10 +17458,12 @@
     </w:p>
     <w:sectPr>
       <w:headerReference w:type="default" r:id="rId10"/>
-      <w:footerReference w:type="default" r:id="rId11"/>
+      <w:footerReference w:type="even" r:id="rId11"/>
+      <w:footerReference w:type="default" r:id="rId12"/>
       <w:pgSz w:w="11906" w:h="16838"/>
       <w:pgMar w:top="1440" w:right="1440" w:bottom="1440" w:left="1440" w:header="708" w:footer="708" w:gutter="0"/>
       <w:cols w:space="708"/>
+      <w:titlePg/>
       <w:docGrid w:linePitch="360"/>
     </w:sectPr>
   </w:body>
@@ -16051,10 +17497,171 @@
 
 <file path=word/footer1.xml><?xml version="1.0" encoding="utf-8"?>
 <w:ftr xmlns:wpc="http://schemas.microsoft.com/office/word/2010/wordprocessingCanvas" xmlns:cx="http://schemas.microsoft.com/office/drawing/2014/chartex" xmlns:cx1="http://schemas.microsoft.com/office/drawing/2015/9/8/chartex" xmlns:cx2="http://schemas.microsoft.com/office/drawing/2015/10/21/chartex" xmlns:cx3="http://schemas.microsoft.com/office/drawing/2016/5/9/chartex" xmlns:cx4="http://schemas.microsoft.com/office/drawing/2016/5/10/chartex" xmlns:cx5="http://schemas.microsoft.com/office/drawing/2016/5/11/chartex" xmlns:cx6="http://schemas.microsoft.com/office/drawing/2016/5/12/chartex" xmlns:cx7="http://schemas.microsoft.com/office/drawing/2016/5/13/chartex" xmlns:cx8="http://schemas.microsoft.com/office/drawing/2016/5/14/chartex" xmlns:mc="http://schemas.openxmlformats.org/markup-compatibility/2006" xmlns:aink="http://schemas.microsoft.com/office/drawing/2016/ink" xmlns:am3d="http://schemas.microsoft.com/office/drawing/2017/model3d" xmlns:o="urn:schemas-microsoft-com:office:office" xmlns:oel="http://schemas.microsoft.com/office/2019/extlst" xmlns:r="http://schemas.openxmlformats.org/officeDocument/2006/relationships" xmlns:m="http://schemas.openxmlformats.org/officeDocument/2006/math" xmlns:v="urn:schemas-microsoft-com:vml" xmlns:wp14="http://schemas.microsoft.com/office/word/2010/wordprocessingDrawing" xmlns:wp="http://schemas.openxmlformats.org/drawingml/2006/wordprocessingDrawing" xmlns:w10="urn:schemas-microsoft-com:office:word" xmlns:w="http://schemas.openxmlformats.org/wordprocessingml/2006/main" xmlns:w14="http://schemas.microsoft.com/office/word/2010/wordml" xmlns:w15="http://schemas.microsoft.com/office/word/2012/wordml" xmlns:w16cex="http://schemas.microsoft.com/office/word/2018/wordml/cex" xmlns:w16cid="http://schemas.microsoft.com/office/word/2016/wordml/cid" xmlns:w16="http://schemas.microsoft.com/office/word/2018/wordml" xmlns:w16du="http://schemas.microsoft.com/office/word/2023/wordml/word16du" xmlns:w16sdtdh="http://schemas.microsoft.com/office/word/2020/wordml/sdtdatahash" xmlns:w16sdtfl="http://schemas.microsoft.com/office/word/2024/wordml/sdtformatlock" xmlns:w16se="http://schemas.microsoft.com/office/word/2015/wordml/symex" xmlns:wpg="http://schemas.microsoft.com/office/word/2010/wordprocessingGroup" xmlns:wpi="http://schemas.microsoft.com/office/word/2010/wordprocessingInk" xmlns:wne="http://schemas.microsoft.com/office/word/2006/wordml" xmlns:wps="http://schemas.microsoft.com/office/word/2010/wordprocessingShape" mc:Ignorable="w14 w15 w16se w16cid w16 w16cex w16sdtdh w16sdtfl w16du wp14">
+  <w:sdt>
+    <w:sdtPr>
+      <w:rPr>
+        <w:rStyle w:val="PageNumber"/>
+      </w:rPr>
+      <w:id w:val="942349870"/>
+      <w:docPartObj>
+        <w:docPartGallery w:val="Page Numbers (Bottom of Page)"/>
+        <w:docPartUnique/>
+      </w:docPartObj>
+    </w:sdtPr>
+    <w:sdtContent>
+      <w:p>
+        <w:pPr>
+          <w:pStyle w:val="Footer"/>
+          <w:framePr w:wrap="none" w:vAnchor="text" w:hAnchor="margin" w:xAlign="right" w:y="1"/>
+          <w:rPr>
+            <w:rStyle w:val="PageNumber"/>
+          </w:rPr>
+        </w:pPr>
+        <w:r>
+          <w:rPr>
+            <w:rStyle w:val="PageNumber"/>
+          </w:rPr>
+          <w:fldChar w:fldCharType="begin"/>
+        </w:r>
+        <w:r>
+          <w:rPr>
+            <w:rStyle w:val="PageNumber"/>
+          </w:rPr>
+          <w:instrText xml:space="preserve"> PAGE </w:instrText>
+        </w:r>
+        <w:r>
+          <w:rPr>
+            <w:rStyle w:val="PageNumber"/>
+          </w:rPr>
+          <w:fldChar w:fldCharType="separate"/>
+        </w:r>
+        <w:r>
+          <w:rPr>
+            <w:rStyle w:val="PageNumber"/>
+          </w:rPr>
+          <w:fldChar w:fldCharType="end"/>
+        </w:r>
+      </w:p>
+    </w:sdtContent>
+  </w:sdt>
+  <w:sdt>
+    <w:sdtPr>
+      <w:rPr>
+        <w:rStyle w:val="PageNumber"/>
+      </w:rPr>
+      <w:id w:val="1352061682"/>
+      <w:docPartObj>
+        <w:docPartGallery w:val="Page Numbers (Bottom of Page)"/>
+        <w:docPartUnique/>
+      </w:docPartObj>
+    </w:sdtPr>
+    <w:sdtContent>
+      <w:p>
+        <w:pPr>
+          <w:pStyle w:val="Footer"/>
+          <w:framePr w:wrap="none" w:vAnchor="text" w:hAnchor="margin" w:xAlign="right" w:y="1"/>
+          <w:ind w:right="360"/>
+          <w:rPr>
+            <w:rStyle w:val="PageNumber"/>
+          </w:rPr>
+        </w:pPr>
+        <w:r>
+          <w:rPr>
+            <w:rStyle w:val="PageNumber"/>
+          </w:rPr>
+          <w:fldChar w:fldCharType="begin"/>
+        </w:r>
+        <w:r>
+          <w:rPr>
+            <w:rStyle w:val="PageNumber"/>
+          </w:rPr>
+          <w:instrText xml:space="preserve"> PAGE </w:instrText>
+        </w:r>
+        <w:r>
+          <w:rPr>
+            <w:rStyle w:val="PageNumber"/>
+          </w:rPr>
+          <w:fldChar w:fldCharType="separate"/>
+        </w:r>
+        <w:r>
+          <w:rPr>
+            <w:rStyle w:val="PageNumber"/>
+          </w:rPr>
+          <w:fldChar w:fldCharType="end"/>
+        </w:r>
+      </w:p>
+    </w:sdtContent>
+  </w:sdt>
+  <w:p>
+    <w:pPr>
+      <w:pStyle w:val="Footer"/>
+      <w:ind w:right="360"/>
+    </w:pPr>
+  </w:p>
+</w:ftr>
+</file>
+
+<file path=word/footer2.xml><?xml version="1.0" encoding="utf-8"?>
+<w:ftr xmlns:wpc="http://schemas.microsoft.com/office/word/2010/wordprocessingCanvas" xmlns:cx="http://schemas.microsoft.com/office/drawing/2014/chartex" xmlns:cx1="http://schemas.microsoft.com/office/drawing/2015/9/8/chartex" xmlns:cx2="http://schemas.microsoft.com/office/drawing/2015/10/21/chartex" xmlns:cx3="http://schemas.microsoft.com/office/drawing/2016/5/9/chartex" xmlns:cx4="http://schemas.microsoft.com/office/drawing/2016/5/10/chartex" xmlns:cx5="http://schemas.microsoft.com/office/drawing/2016/5/11/chartex" xmlns:cx6="http://schemas.microsoft.com/office/drawing/2016/5/12/chartex" xmlns:cx7="http://schemas.microsoft.com/office/drawing/2016/5/13/chartex" xmlns:cx8="http://schemas.microsoft.com/office/drawing/2016/5/14/chartex" xmlns:mc="http://schemas.openxmlformats.org/markup-compatibility/2006" xmlns:aink="http://schemas.microsoft.com/office/drawing/2016/ink" xmlns:am3d="http://schemas.microsoft.com/office/drawing/2017/model3d" xmlns:o="urn:schemas-microsoft-com:office:office" xmlns:oel="http://schemas.microsoft.com/office/2019/extlst" xmlns:r="http://schemas.openxmlformats.org/officeDocument/2006/relationships" xmlns:m="http://schemas.openxmlformats.org/officeDocument/2006/math" xmlns:v="urn:schemas-microsoft-com:vml" xmlns:wp14="http://schemas.microsoft.com/office/word/2010/wordprocessingDrawing" xmlns:wp="http://schemas.openxmlformats.org/drawingml/2006/wordprocessingDrawing" xmlns:w10="urn:schemas-microsoft-com:office:word" xmlns:w="http://schemas.openxmlformats.org/wordprocessingml/2006/main" xmlns:w14="http://schemas.microsoft.com/office/word/2010/wordml" xmlns:w15="http://schemas.microsoft.com/office/word/2012/wordml" xmlns:w16cex="http://schemas.microsoft.com/office/word/2018/wordml/cex" xmlns:w16cid="http://schemas.microsoft.com/office/word/2016/wordml/cid" xmlns:w16="http://schemas.microsoft.com/office/word/2018/wordml" xmlns:w16du="http://schemas.microsoft.com/office/word/2023/wordml/word16du" xmlns:w16sdtdh="http://schemas.microsoft.com/office/word/2020/wordml/sdtdatahash" xmlns:w16sdtfl="http://schemas.microsoft.com/office/word/2024/wordml/sdtformatlock" xmlns:w16se="http://schemas.microsoft.com/office/word/2015/wordml/symex" xmlns:wpg="http://schemas.microsoft.com/office/word/2010/wordprocessingGroup" xmlns:wpi="http://schemas.microsoft.com/office/word/2010/wordprocessingInk" xmlns:wne="http://schemas.microsoft.com/office/word/2006/wordml" xmlns:wps="http://schemas.microsoft.com/office/word/2010/wordprocessingShape" mc:Ignorable="w14 w15 w16se w16cid w16 w16cex w16sdtdh w16sdtfl w16du wp14">
+  <w:sdt>
+    <w:sdtPr>
+      <w:rPr>
+        <w:rStyle w:val="PageNumber"/>
+      </w:rPr>
+      <w:id w:val="-1610348011"/>
+      <w:docPartObj>
+        <w:docPartGallery w:val="Page Numbers (Bottom of Page)"/>
+        <w:docPartUnique/>
+      </w:docPartObj>
+    </w:sdtPr>
+    <w:sdtContent>
+      <w:p>
+        <w:pPr>
+          <w:pStyle w:val="Footer"/>
+          <w:framePr w:wrap="none" w:vAnchor="text" w:hAnchor="margin" w:xAlign="right" w:y="1"/>
+          <w:rPr>
+            <w:rStyle w:val="PageNumber"/>
+          </w:rPr>
+        </w:pPr>
+        <w:r>
+          <w:rPr>
+            <w:rStyle w:val="PageNumber"/>
+          </w:rPr>
+          <w:fldChar w:fldCharType="begin"/>
+        </w:r>
+        <w:r>
+          <w:rPr>
+            <w:rStyle w:val="PageNumber"/>
+          </w:rPr>
+          <w:instrText xml:space="preserve"> PAGE </w:instrText>
+        </w:r>
+        <w:r>
+          <w:rPr>
+            <w:rStyle w:val="PageNumber"/>
+          </w:rPr>
+          <w:fldChar w:fldCharType="separate"/>
+        </w:r>
+        <w:r>
+          <w:rPr>
+            <w:rStyle w:val="PageNumber"/>
+            <w:noProof/>
+          </w:rPr>
+          <w:t>1</w:t>
+        </w:r>
+        <w:r>
+          <w:rPr>
+            <w:rStyle w:val="PageNumber"/>
+          </w:rPr>
+          <w:fldChar w:fldCharType="end"/>
+        </w:r>
+      </w:p>
+    </w:sdtContent>
+  </w:sdt>
   <w:p>
     <w:pPr>
       <w:pStyle w:val="BodyText"/>
       <w:spacing w:line="12" w:lineRule="auto"/>
+      <w:ind w:right="360"/>
       <w:rPr>
         <w:sz w:val="20"/>
       </w:rPr>
@@ -16159,113 +17766,75 @@
     </w:r>
     <w:r>
       <w:rPr>
-        <w:noProof/>
         <w:sz w:val="20"/>
       </w:rPr>
-      <mc:AlternateContent>
-        <mc:Choice Requires="wps">
-          <w:drawing>
-            <wp:anchor distT="0" distB="0" distL="0" distR="0" simplePos="0" relativeHeight="251658752" behindDoc="1" locked="0" layoutInCell="0" allowOverlap="1" wp14:anchorId="60F0E13D" wp14:editId="13FDC591">
-              <wp:simplePos x="0" y="0"/>
-              <wp:positionH relativeFrom="page">
-                <wp:posOffset>7006590</wp:posOffset>
-              </wp:positionH>
-              <wp:positionV relativeFrom="page">
-                <wp:posOffset>10151745</wp:posOffset>
-              </wp:positionV>
-              <wp:extent cx="111125" cy="196215"/>
-              <wp:effectExtent l="0" t="0" r="0" b="0"/>
-              <wp:wrapNone/>
-              <wp:docPr id="19" name="Textbox 14"/>
-              <wp:cNvGraphicFramePr/>
-              <a:graphic xmlns:a="http://schemas.openxmlformats.org/drawingml/2006/main">
-                <a:graphicData uri="http://schemas.microsoft.com/office/word/2010/wordprocessingShape">
-                  <wps:wsp>
-                    <wps:cNvSpPr/>
-                    <wps:spPr>
-                      <a:xfrm>
-                        <a:off x="0" y="0"/>
-                        <a:ext cx="111240" cy="196200"/>
-                      </a:xfrm>
-                      <a:prstGeom prst="rect">
-                        <a:avLst/>
-                      </a:prstGeom>
-                      <a:noFill/>
-                      <a:ln w="0">
-                        <a:noFill/>
-                      </a:ln>
-                    </wps:spPr>
-                    <wps:style>
-                      <a:lnRef idx="0">
-                        <a:scrgbClr r="0" g="0" b="0"/>
-                      </a:lnRef>
-                      <a:fillRef idx="0">
-                        <a:scrgbClr r="0" g="0" b="0"/>
-                      </a:fillRef>
-                      <a:effectRef idx="0">
-                        <a:scrgbClr r="0" g="0" b="0"/>
-                      </a:effectRef>
-                      <a:fontRef idx="minor"/>
-                    </wps:style>
-                    <wps:txbx>
-                      <w:txbxContent>
-                        <w:p>
-                          <w:pPr>
-                            <w:pStyle w:val="FrameContents"/>
-                            <w:spacing w:before="12"/>
-                            <w:ind w:left="20"/>
-                            <w:rPr>
-                              <w:sz w:val="24"/>
-                            </w:rPr>
-                          </w:pPr>
-                          <w:r>
-                            <w:rPr>
-                              <w:spacing w:val="-5"/>
-                              <w:sz w:val="24"/>
-                            </w:rPr>
-                            <w:t>II</w:t>
-                          </w:r>
-                        </w:p>
-                      </w:txbxContent>
-                    </wps:txbx>
-                    <wps:bodyPr lIns="0" tIns="0" rIns="0" bIns="0" anchor="t">
-                      <a:noAutofit/>
-                    </wps:bodyPr>
-                  </wps:wsp>
-                </a:graphicData>
-              </a:graphic>
-            </wp:anchor>
-          </w:drawing>
-        </mc:Choice>
-        <mc:Fallback>
-          <w:pict>
-            <v:rect w14:anchorId="60F0E13D" id="Textbox 14" o:spid="_x0000_s1031" style="position:absolute;margin-left:551.7pt;margin-top:799.35pt;width:8.75pt;height:15.45pt;z-index:-251657728;visibility:visible;mso-wrap-style:square;mso-wrap-distance-left:0;mso-wrap-distance-top:0;mso-wrap-distance-right:0;mso-wrap-distance-bottom:0;mso-position-horizontal:absolute;mso-position-horizontal-relative:page;mso-position-vertical:absolute;mso-position-vertical-relative:page;v-text-anchor:top" o:gfxdata="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" o:allowincell="f" filled="f" stroked="f" strokeweight="0">
-              <v:textbox inset="0,0,0,0">
-                <w:txbxContent>
-                  <w:p>
-                    <w:pPr>
-                      <w:pStyle w:val="FrameContents"/>
-                      <w:spacing w:before="12"/>
-                      <w:ind w:left="20"/>
-                      <w:rPr>
-                        <w:sz w:val="24"/>
-                      </w:rPr>
-                    </w:pPr>
-                    <w:r>
-                      <w:rPr>
-                        <w:spacing w:val="-5"/>
-                        <w:sz w:val="24"/>
-                      </w:rPr>
-                      <w:t>II</w:t>
-                    </w:r>
-                  </w:p>
-                </w:txbxContent>
-              </v:textbox>
-              <w10:wrap anchorx="page" anchory="page"/>
-            </v:rect>
-          </w:pict>
-        </mc:Fallback>
-      </mc:AlternateContent>
+      <w:tab/>
+    </w:r>
+    <w:r>
+      <w:rPr>
+        <w:sz w:val="20"/>
+      </w:rPr>
+      <w:tab/>
+    </w:r>
+    <w:r>
+      <w:rPr>
+        <w:sz w:val="20"/>
+      </w:rPr>
+      <w:tab/>
+    </w:r>
+    <w:r>
+      <w:rPr>
+        <w:sz w:val="20"/>
+      </w:rPr>
+      <w:tab/>
+    </w:r>
+    <w:r>
+      <w:rPr>
+        <w:sz w:val="20"/>
+      </w:rPr>
+      <w:tab/>
+    </w:r>
+    <w:r>
+      <w:rPr>
+        <w:sz w:val="20"/>
+      </w:rPr>
+      <w:tab/>
+    </w:r>
+    <w:r>
+      <w:rPr>
+        <w:sz w:val="20"/>
+      </w:rPr>
+      <w:tab/>
+    </w:r>
+    <w:r>
+      <w:rPr>
+        <w:sz w:val="20"/>
+      </w:rPr>
+      <w:tab/>
+    </w:r>
+    <w:r>
+      <w:rPr>
+        <w:sz w:val="20"/>
+      </w:rPr>
+      <w:tab/>
+    </w:r>
+    <w:r>
+      <w:rPr>
+        <w:sz w:val="20"/>
+      </w:rPr>
+      <w:tab/>
+    </w:r>
+    <w:r>
+      <w:rPr>
+        <w:sz w:val="20"/>
+      </w:rPr>
+      <w:tab/>
+    </w:r>
+    <w:r>
+      <w:rPr>
+        <w:sz w:val="20"/>
+      </w:rPr>
+      <w:tab/>
     </w:r>
     <w:r>
       <w:rPr>
@@ -17702,16 +19271,16 @@
     </w:lvl>
   </w:abstractNum>
   <w:abstractNum w:abstractNumId="8" w15:restartNumberingAfterBreak="0">
-    <w:nsid w:val="4C1471E4"/>
+    <w:nsid w:val="48D43984"/>
     <w:multiLevelType w:val="hybridMultilevel"/>
-    <w:tmpl w:val="3082618A"/>
+    <w:tmpl w:val="5BDC6382"/>
     <w:lvl w:ilvl="0" w:tplc="08090001">
       <w:start w:val="1"/>
       <w:numFmt w:val="bullet"/>
       <w:lvlText w:val=""/>
       <w:lvlJc w:val="left"/>
       <w:pPr>
-        <w:ind w:left="720" w:hanging="360"/>
+        <w:ind w:left="2160" w:hanging="360"/>
       </w:pPr>
       <w:rPr>
         <w:rFonts w:ascii="Symbol" w:hAnsi="Symbol" w:hint="default"/>
@@ -17723,7 +19292,7 @@
       <w:lvlText w:val="o"/>
       <w:lvlJc w:val="left"/>
       <w:pPr>
-        <w:ind w:left="1440" w:hanging="360"/>
+        <w:ind w:left="2880" w:hanging="360"/>
       </w:pPr>
       <w:rPr>
         <w:rFonts w:ascii="Courier New" w:hAnsi="Courier New" w:hint="default"/>
@@ -17735,7 +19304,7 @@
       <w:lvlText w:val=""/>
       <w:lvlJc w:val="left"/>
       <w:pPr>
-        <w:ind w:left="2160" w:hanging="360"/>
+        <w:ind w:left="3600" w:hanging="360"/>
       </w:pPr>
       <w:rPr>
         <w:rFonts w:ascii="Wingdings" w:hAnsi="Wingdings" w:hint="default"/>
@@ -17747,7 +19316,7 @@
       <w:lvlText w:val=""/>
       <w:lvlJc w:val="left"/>
       <w:pPr>
-        <w:ind w:left="2880" w:hanging="360"/>
+        <w:ind w:left="4320" w:hanging="360"/>
       </w:pPr>
       <w:rPr>
         <w:rFonts w:ascii="Symbol" w:hAnsi="Symbol" w:hint="default"/>
@@ -17759,7 +19328,7 @@
       <w:lvlText w:val="o"/>
       <w:lvlJc w:val="left"/>
       <w:pPr>
-        <w:ind w:left="3600" w:hanging="360"/>
+        <w:ind w:left="5040" w:hanging="360"/>
       </w:pPr>
       <w:rPr>
         <w:rFonts w:ascii="Courier New" w:hAnsi="Courier New" w:hint="default"/>
@@ -17771,7 +19340,7 @@
       <w:lvlText w:val=""/>
       <w:lvlJc w:val="left"/>
       <w:pPr>
-        <w:ind w:left="4320" w:hanging="360"/>
+        <w:ind w:left="5760" w:hanging="360"/>
       </w:pPr>
       <w:rPr>
         <w:rFonts w:ascii="Wingdings" w:hAnsi="Wingdings" w:hint="default"/>
@@ -17783,7 +19352,7 @@
       <w:lvlText w:val=""/>
       <w:lvlJc w:val="left"/>
       <w:pPr>
-        <w:ind w:left="5040" w:hanging="360"/>
+        <w:ind w:left="6480" w:hanging="360"/>
       </w:pPr>
       <w:rPr>
         <w:rFonts w:ascii="Symbol" w:hAnsi="Symbol" w:hint="default"/>
@@ -17795,7 +19364,7 @@
       <w:lvlText w:val="o"/>
       <w:lvlJc w:val="left"/>
       <w:pPr>
-        <w:ind w:left="5760" w:hanging="360"/>
+        <w:ind w:left="7200" w:hanging="360"/>
       </w:pPr>
       <w:rPr>
         <w:rFonts w:ascii="Courier New" w:hAnsi="Courier New" w:hint="default"/>
@@ -17807,7 +19376,7 @@
       <w:lvlText w:val=""/>
       <w:lvlJc w:val="left"/>
       <w:pPr>
-        <w:ind w:left="6480" w:hanging="360"/>
+        <w:ind w:left="7920" w:hanging="360"/>
       </w:pPr>
       <w:rPr>
         <w:rFonts w:ascii="Wingdings" w:hAnsi="Wingdings" w:hint="default"/>
@@ -17815,6 +19384,119 @@
     </w:lvl>
   </w:abstractNum>
   <w:abstractNum w:abstractNumId="9" w15:restartNumberingAfterBreak="0">
+    <w:nsid w:val="4C1471E4"/>
+    <w:multiLevelType w:val="hybridMultilevel"/>
+    <w:tmpl w:val="3082618A"/>
+    <w:lvl w:ilvl="0" w:tplc="08090001">
+      <w:start w:val="1"/>
+      <w:numFmt w:val="bullet"/>
+      <w:lvlText w:val=""/>
+      <w:lvlJc w:val="left"/>
+      <w:pPr>
+        <w:ind w:left="720" w:hanging="360"/>
+      </w:pPr>
+      <w:rPr>
+        <w:rFonts w:ascii="Symbol" w:hAnsi="Symbol" w:hint="default"/>
+      </w:rPr>
+    </w:lvl>
+    <w:lvl w:ilvl="1" w:tplc="08090003" w:tentative="1">
+      <w:start w:val="1"/>
+      <w:numFmt w:val="bullet"/>
+      <w:lvlText w:val="o"/>
+      <w:lvlJc w:val="left"/>
+      <w:pPr>
+        <w:ind w:left="1440" w:hanging="360"/>
+      </w:pPr>
+      <w:rPr>
+        <w:rFonts w:ascii="Courier New" w:hAnsi="Courier New" w:hint="default"/>
+      </w:rPr>
+    </w:lvl>
+    <w:lvl w:ilvl="2" w:tplc="08090005" w:tentative="1">
+      <w:start w:val="1"/>
+      <w:numFmt w:val="bullet"/>
+      <w:lvlText w:val=""/>
+      <w:lvlJc w:val="left"/>
+      <w:pPr>
+        <w:ind w:left="2160" w:hanging="360"/>
+      </w:pPr>
+      <w:rPr>
+        <w:rFonts w:ascii="Wingdings" w:hAnsi="Wingdings" w:hint="default"/>
+      </w:rPr>
+    </w:lvl>
+    <w:lvl w:ilvl="3" w:tplc="08090001" w:tentative="1">
+      <w:start w:val="1"/>
+      <w:numFmt w:val="bullet"/>
+      <w:lvlText w:val=""/>
+      <w:lvlJc w:val="left"/>
+      <w:pPr>
+        <w:ind w:left="2880" w:hanging="360"/>
+      </w:pPr>
+      <w:rPr>
+        <w:rFonts w:ascii="Symbol" w:hAnsi="Symbol" w:hint="default"/>
+      </w:rPr>
+    </w:lvl>
+    <w:lvl w:ilvl="4" w:tplc="08090003" w:tentative="1">
+      <w:start w:val="1"/>
+      <w:numFmt w:val="bullet"/>
+      <w:lvlText w:val="o"/>
+      <w:lvlJc w:val="left"/>
+      <w:pPr>
+        <w:ind w:left="3600" w:hanging="360"/>
+      </w:pPr>
+      <w:rPr>
+        <w:rFonts w:ascii="Courier New" w:hAnsi="Courier New" w:hint="default"/>
+      </w:rPr>
+    </w:lvl>
+    <w:lvl w:ilvl="5" w:tplc="08090005" w:tentative="1">
+      <w:start w:val="1"/>
+      <w:numFmt w:val="bullet"/>
+      <w:lvlText w:val=""/>
+      <w:lvlJc w:val="left"/>
+      <w:pPr>
+        <w:ind w:left="4320" w:hanging="360"/>
+      </w:pPr>
+      <w:rPr>
+        <w:rFonts w:ascii="Wingdings" w:hAnsi="Wingdings" w:hint="default"/>
+      </w:rPr>
+    </w:lvl>
+    <w:lvl w:ilvl="6" w:tplc="08090001" w:tentative="1">
+      <w:start w:val="1"/>
+      <w:numFmt w:val="bullet"/>
+      <w:lvlText w:val=""/>
+      <w:lvlJc w:val="left"/>
+      <w:pPr>
+        <w:ind w:left="5040" w:hanging="360"/>
+      </w:pPr>
+      <w:rPr>
+        <w:rFonts w:ascii="Symbol" w:hAnsi="Symbol" w:hint="default"/>
+      </w:rPr>
+    </w:lvl>
+    <w:lvl w:ilvl="7" w:tplc="08090003" w:tentative="1">
+      <w:start w:val="1"/>
+      <w:numFmt w:val="bullet"/>
+      <w:lvlText w:val="o"/>
+      <w:lvlJc w:val="left"/>
+      <w:pPr>
+        <w:ind w:left="5760" w:hanging="360"/>
+      </w:pPr>
+      <w:rPr>
+        <w:rFonts w:ascii="Courier New" w:hAnsi="Courier New" w:hint="default"/>
+      </w:rPr>
+    </w:lvl>
+    <w:lvl w:ilvl="8" w:tplc="08090005" w:tentative="1">
+      <w:start w:val="1"/>
+      <w:numFmt w:val="bullet"/>
+      <w:lvlText w:val=""/>
+      <w:lvlJc w:val="left"/>
+      <w:pPr>
+        <w:ind w:left="6480" w:hanging="360"/>
+      </w:pPr>
+      <w:rPr>
+        <w:rFonts w:ascii="Wingdings" w:hAnsi="Wingdings" w:hint="default"/>
+      </w:rPr>
+    </w:lvl>
+  </w:abstractNum>
+  <w:abstractNum w:abstractNumId="10" w15:restartNumberingAfterBreak="0">
     <w:nsid w:val="4E3C2503"/>
     <w:multiLevelType w:val="multilevel"/>
     <w:tmpl w:val="48CC061E"/>
@@ -17971,7 +19653,7 @@
       </w:rPr>
     </w:lvl>
   </w:abstractNum>
-  <w:abstractNum w:abstractNumId="10" w15:restartNumberingAfterBreak="0">
+  <w:abstractNum w:abstractNumId="11" w15:restartNumberingAfterBreak="0">
     <w:nsid w:val="52BA6361"/>
     <w:multiLevelType w:val="multilevel"/>
     <w:tmpl w:val="902A135E"/>
@@ -18119,7 +19801,96 @@
       </w:rPr>
     </w:lvl>
   </w:abstractNum>
-  <w:abstractNum w:abstractNumId="11" w15:restartNumberingAfterBreak="0">
+  <w:abstractNum w:abstractNumId="12" w15:restartNumberingAfterBreak="0">
+    <w:nsid w:val="57B17C73"/>
+    <w:multiLevelType w:val="hybridMultilevel"/>
+    <w:tmpl w:val="21729DBA"/>
+    <w:lvl w:ilvl="0" w:tplc="BA7251BC">
+      <w:start w:val="1"/>
+      <w:numFmt w:val="upperLetter"/>
+      <w:lvlText w:val="%1."/>
+      <w:lvlJc w:val="left"/>
+      <w:pPr>
+        <w:ind w:left="1212" w:hanging="360"/>
+      </w:pPr>
+      <w:rPr>
+        <w:rFonts w:hint="default"/>
+      </w:rPr>
+    </w:lvl>
+    <w:lvl w:ilvl="1" w:tplc="08090019" w:tentative="1">
+      <w:start w:val="1"/>
+      <w:numFmt w:val="lowerLetter"/>
+      <w:lvlText w:val="%2."/>
+      <w:lvlJc w:val="left"/>
+      <w:pPr>
+        <w:ind w:left="1932" w:hanging="360"/>
+      </w:pPr>
+    </w:lvl>
+    <w:lvl w:ilvl="2" w:tplc="0809001B" w:tentative="1">
+      <w:start w:val="1"/>
+      <w:numFmt w:val="lowerRoman"/>
+      <w:lvlText w:val="%3."/>
+      <w:lvlJc w:val="right"/>
+      <w:pPr>
+        <w:ind w:left="2652" w:hanging="180"/>
+      </w:pPr>
+    </w:lvl>
+    <w:lvl w:ilvl="3" w:tplc="0809000F" w:tentative="1">
+      <w:start w:val="1"/>
+      <w:numFmt w:val="decimal"/>
+      <w:lvlText w:val="%4."/>
+      <w:lvlJc w:val="left"/>
+      <w:pPr>
+        <w:ind w:left="3372" w:hanging="360"/>
+      </w:pPr>
+    </w:lvl>
+    <w:lvl w:ilvl="4" w:tplc="08090019" w:tentative="1">
+      <w:start w:val="1"/>
+      <w:numFmt w:val="lowerLetter"/>
+      <w:lvlText w:val="%5."/>
+      <w:lvlJc w:val="left"/>
+      <w:pPr>
+        <w:ind w:left="4092" w:hanging="360"/>
+      </w:pPr>
+    </w:lvl>
+    <w:lvl w:ilvl="5" w:tplc="0809001B" w:tentative="1">
+      <w:start w:val="1"/>
+      <w:numFmt w:val="lowerRoman"/>
+      <w:lvlText w:val="%6."/>
+      <w:lvlJc w:val="right"/>
+      <w:pPr>
+        <w:ind w:left="4812" w:hanging="180"/>
+      </w:pPr>
+    </w:lvl>
+    <w:lvl w:ilvl="6" w:tplc="0809000F" w:tentative="1">
+      <w:start w:val="1"/>
+      <w:numFmt w:val="decimal"/>
+      <w:lvlText w:val="%7."/>
+      <w:lvlJc w:val="left"/>
+      <w:pPr>
+        <w:ind w:left="5532" w:hanging="360"/>
+      </w:pPr>
+    </w:lvl>
+    <w:lvl w:ilvl="7" w:tplc="08090019" w:tentative="1">
+      <w:start w:val="1"/>
+      <w:numFmt w:val="lowerLetter"/>
+      <w:lvlText w:val="%8."/>
+      <w:lvlJc w:val="left"/>
+      <w:pPr>
+        <w:ind w:left="6252" w:hanging="360"/>
+      </w:pPr>
+    </w:lvl>
+    <w:lvl w:ilvl="8" w:tplc="0809001B" w:tentative="1">
+      <w:start w:val="1"/>
+      <w:numFmt w:val="lowerRoman"/>
+      <w:lvlText w:val="%9."/>
+      <w:lvlJc w:val="right"/>
+      <w:pPr>
+        <w:ind w:left="6972" w:hanging="180"/>
+      </w:pPr>
+    </w:lvl>
+  </w:abstractNum>
+  <w:abstractNum w:abstractNumId="13" w15:restartNumberingAfterBreak="0">
     <w:nsid w:val="59542776"/>
     <w:multiLevelType w:val="hybridMultilevel"/>
     <w:tmpl w:val="2C7C0AD0"/>
@@ -18205,96 +19976,10 @@
       </w:pPr>
     </w:lvl>
   </w:abstractNum>
-  <w:abstractNum w:abstractNumId="12" w15:restartNumberingAfterBreak="0">
-    <w:nsid w:val="71A04528"/>
+  <w:abstractNum w:abstractNumId="14" w15:restartNumberingAfterBreak="0">
+    <w:nsid w:val="5DDE63CA"/>
     <w:multiLevelType w:val="hybridMultilevel"/>
-    <w:tmpl w:val="AC6AE052"/>
-    <w:lvl w:ilvl="0" w:tplc="0809000F">
-      <w:start w:val="1"/>
-      <w:numFmt w:val="decimal"/>
-      <w:lvlText w:val="%1."/>
-      <w:lvlJc w:val="left"/>
-      <w:pPr>
-        <w:ind w:left="720" w:hanging="360"/>
-      </w:pPr>
-    </w:lvl>
-    <w:lvl w:ilvl="1" w:tplc="08090019" w:tentative="1">
-      <w:start w:val="1"/>
-      <w:numFmt w:val="lowerLetter"/>
-      <w:lvlText w:val="%2."/>
-      <w:lvlJc w:val="left"/>
-      <w:pPr>
-        <w:ind w:left="1440" w:hanging="360"/>
-      </w:pPr>
-    </w:lvl>
-    <w:lvl w:ilvl="2" w:tplc="0809001B" w:tentative="1">
-      <w:start w:val="1"/>
-      <w:numFmt w:val="lowerRoman"/>
-      <w:lvlText w:val="%3."/>
-      <w:lvlJc w:val="right"/>
-      <w:pPr>
-        <w:ind w:left="2160" w:hanging="180"/>
-      </w:pPr>
-    </w:lvl>
-    <w:lvl w:ilvl="3" w:tplc="0809000F" w:tentative="1">
-      <w:start w:val="1"/>
-      <w:numFmt w:val="decimal"/>
-      <w:lvlText w:val="%4."/>
-      <w:lvlJc w:val="left"/>
-      <w:pPr>
-        <w:ind w:left="2880" w:hanging="360"/>
-      </w:pPr>
-    </w:lvl>
-    <w:lvl w:ilvl="4" w:tplc="08090019" w:tentative="1">
-      <w:start w:val="1"/>
-      <w:numFmt w:val="lowerLetter"/>
-      <w:lvlText w:val="%5."/>
-      <w:lvlJc w:val="left"/>
-      <w:pPr>
-        <w:ind w:left="3600" w:hanging="360"/>
-      </w:pPr>
-    </w:lvl>
-    <w:lvl w:ilvl="5" w:tplc="0809001B" w:tentative="1">
-      <w:start w:val="1"/>
-      <w:numFmt w:val="lowerRoman"/>
-      <w:lvlText w:val="%6."/>
-      <w:lvlJc w:val="right"/>
-      <w:pPr>
-        <w:ind w:left="4320" w:hanging="180"/>
-      </w:pPr>
-    </w:lvl>
-    <w:lvl w:ilvl="6" w:tplc="0809000F" w:tentative="1">
-      <w:start w:val="1"/>
-      <w:numFmt w:val="decimal"/>
-      <w:lvlText w:val="%7."/>
-      <w:lvlJc w:val="left"/>
-      <w:pPr>
-        <w:ind w:left="5040" w:hanging="360"/>
-      </w:pPr>
-    </w:lvl>
-    <w:lvl w:ilvl="7" w:tplc="08090019" w:tentative="1">
-      <w:start w:val="1"/>
-      <w:numFmt w:val="lowerLetter"/>
-      <w:lvlText w:val="%8."/>
-      <w:lvlJc w:val="left"/>
-      <w:pPr>
-        <w:ind w:left="5760" w:hanging="360"/>
-      </w:pPr>
-    </w:lvl>
-    <w:lvl w:ilvl="8" w:tplc="0809001B" w:tentative="1">
-      <w:start w:val="1"/>
-      <w:numFmt w:val="lowerRoman"/>
-      <w:lvlText w:val="%9."/>
-      <w:lvlJc w:val="right"/>
-      <w:pPr>
-        <w:ind w:left="6480" w:hanging="180"/>
-      </w:pPr>
-    </w:lvl>
-  </w:abstractNum>
-  <w:abstractNum w:abstractNumId="13" w15:restartNumberingAfterBreak="0">
-    <w:nsid w:val="72910395"/>
-    <w:multiLevelType w:val="hybridMultilevel"/>
-    <w:tmpl w:val="3F32E084"/>
+    <w:tmpl w:val="258E069A"/>
     <w:lvl w:ilvl="0" w:tplc="08090001">
       <w:start w:val="1"/>
       <w:numFmt w:val="bullet"/>
@@ -18302,6 +19987,277 @@
       <w:lvlJc w:val="left"/>
       <w:pPr>
         <w:ind w:left="720" w:hanging="360"/>
+      </w:pPr>
+      <w:rPr>
+        <w:rFonts w:ascii="Symbol" w:hAnsi="Symbol" w:hint="default"/>
+      </w:rPr>
+    </w:lvl>
+    <w:lvl w:ilvl="1" w:tplc="08090003">
+      <w:start w:val="1"/>
+      <w:numFmt w:val="bullet"/>
+      <w:lvlText w:val="o"/>
+      <w:lvlJc w:val="left"/>
+      <w:pPr>
+        <w:ind w:left="1440" w:hanging="360"/>
+      </w:pPr>
+      <w:rPr>
+        <w:rFonts w:ascii="Courier New" w:hAnsi="Courier New" w:hint="default"/>
+      </w:rPr>
+    </w:lvl>
+    <w:lvl w:ilvl="2" w:tplc="08090005" w:tentative="1">
+      <w:start w:val="1"/>
+      <w:numFmt w:val="bullet"/>
+      <w:lvlText w:val=""/>
+      <w:lvlJc w:val="left"/>
+      <w:pPr>
+        <w:ind w:left="2160" w:hanging="360"/>
+      </w:pPr>
+      <w:rPr>
+        <w:rFonts w:ascii="Wingdings" w:hAnsi="Wingdings" w:hint="default"/>
+      </w:rPr>
+    </w:lvl>
+    <w:lvl w:ilvl="3" w:tplc="08090001" w:tentative="1">
+      <w:start w:val="1"/>
+      <w:numFmt w:val="bullet"/>
+      <w:lvlText w:val=""/>
+      <w:lvlJc w:val="left"/>
+      <w:pPr>
+        <w:ind w:left="2880" w:hanging="360"/>
+      </w:pPr>
+      <w:rPr>
+        <w:rFonts w:ascii="Symbol" w:hAnsi="Symbol" w:hint="default"/>
+      </w:rPr>
+    </w:lvl>
+    <w:lvl w:ilvl="4" w:tplc="08090003" w:tentative="1">
+      <w:start w:val="1"/>
+      <w:numFmt w:val="bullet"/>
+      <w:lvlText w:val="o"/>
+      <w:lvlJc w:val="left"/>
+      <w:pPr>
+        <w:ind w:left="3600" w:hanging="360"/>
+      </w:pPr>
+      <w:rPr>
+        <w:rFonts w:ascii="Courier New" w:hAnsi="Courier New" w:hint="default"/>
+      </w:rPr>
+    </w:lvl>
+    <w:lvl w:ilvl="5" w:tplc="08090005" w:tentative="1">
+      <w:start w:val="1"/>
+      <w:numFmt w:val="bullet"/>
+      <w:lvlText w:val=""/>
+      <w:lvlJc w:val="left"/>
+      <w:pPr>
+        <w:ind w:left="4320" w:hanging="360"/>
+      </w:pPr>
+      <w:rPr>
+        <w:rFonts w:ascii="Wingdings" w:hAnsi="Wingdings" w:hint="default"/>
+      </w:rPr>
+    </w:lvl>
+    <w:lvl w:ilvl="6" w:tplc="08090001" w:tentative="1">
+      <w:start w:val="1"/>
+      <w:numFmt w:val="bullet"/>
+      <w:lvlText w:val=""/>
+      <w:lvlJc w:val="left"/>
+      <w:pPr>
+        <w:ind w:left="5040" w:hanging="360"/>
+      </w:pPr>
+      <w:rPr>
+        <w:rFonts w:ascii="Symbol" w:hAnsi="Symbol" w:hint="default"/>
+      </w:rPr>
+    </w:lvl>
+    <w:lvl w:ilvl="7" w:tplc="08090003" w:tentative="1">
+      <w:start w:val="1"/>
+      <w:numFmt w:val="bullet"/>
+      <w:lvlText w:val="o"/>
+      <w:lvlJc w:val="left"/>
+      <w:pPr>
+        <w:ind w:left="5760" w:hanging="360"/>
+      </w:pPr>
+      <w:rPr>
+        <w:rFonts w:ascii="Courier New" w:hAnsi="Courier New" w:hint="default"/>
+      </w:rPr>
+    </w:lvl>
+    <w:lvl w:ilvl="8" w:tplc="08090005" w:tentative="1">
+      <w:start w:val="1"/>
+      <w:numFmt w:val="bullet"/>
+      <w:lvlText w:val=""/>
+      <w:lvlJc w:val="left"/>
+      <w:pPr>
+        <w:ind w:left="6480" w:hanging="360"/>
+      </w:pPr>
+      <w:rPr>
+        <w:rFonts w:ascii="Wingdings" w:hAnsi="Wingdings" w:hint="default"/>
+      </w:rPr>
+    </w:lvl>
+  </w:abstractNum>
+  <w:abstractNum w:abstractNumId="15" w15:restartNumberingAfterBreak="0">
+    <w:nsid w:val="6D76289C"/>
+    <w:multiLevelType w:val="multilevel"/>
+    <w:tmpl w:val="BA6C43FA"/>
+    <w:lvl w:ilvl="0">
+      <w:start w:val="1"/>
+      <w:numFmt w:val="upperLetter"/>
+      <w:lvlText w:val="%1."/>
+      <w:lvlJc w:val="left"/>
+      <w:pPr>
+        <w:tabs>
+          <w:tab w:val="num" w:pos="0"/>
+        </w:tabs>
+        <w:ind w:left="1243" w:hanging="392"/>
+      </w:pPr>
+      <w:rPr>
+        <w:rFonts w:ascii="Arial MT" w:eastAsia="Arial MT" w:hAnsi="Arial MT" w:cs="Arial MT"/>
+        <w:b w:val="0"/>
+        <w:bCs w:val="0"/>
+        <w:i w:val="0"/>
+        <w:iCs w:val="0"/>
+        <w:spacing w:val="0"/>
+        <w:w w:val="99"/>
+        <w:sz w:val="32"/>
+        <w:szCs w:val="32"/>
+        <w:lang w:val="en-US" w:eastAsia="en-US" w:bidi="ar-SA"/>
+      </w:rPr>
+    </w:lvl>
+    <w:lvl w:ilvl="1">
+      <w:start w:val="1"/>
+      <w:numFmt w:val="decimal"/>
+      <w:lvlText w:val="%1.%2."/>
+      <w:lvlJc w:val="left"/>
+      <w:pPr>
+        <w:tabs>
+          <w:tab w:val="num" w:pos="0"/>
+        </w:tabs>
+        <w:ind w:left="1428" w:hanging="576"/>
+      </w:pPr>
+      <w:rPr>
+        <w:rFonts w:ascii="Arial MT" w:eastAsia="Arial MT" w:hAnsi="Arial MT" w:cs="Arial MT"/>
+        <w:b w:val="0"/>
+        <w:bCs w:val="0"/>
+        <w:i w:val="0"/>
+        <w:iCs w:val="0"/>
+        <w:spacing w:val="0"/>
+        <w:w w:val="100"/>
+        <w:sz w:val="28"/>
+        <w:szCs w:val="28"/>
+        <w:lang w:val="en-US" w:eastAsia="en-US" w:bidi="ar-SA"/>
+      </w:rPr>
+    </w:lvl>
+    <w:lvl w:ilvl="2">
+      <w:numFmt w:val="bullet"/>
+      <w:lvlText w:val=""/>
+      <w:lvlJc w:val="left"/>
+      <w:pPr>
+        <w:tabs>
+          <w:tab w:val="num" w:pos="0"/>
+        </w:tabs>
+        <w:ind w:left="2360" w:hanging="576"/>
+      </w:pPr>
+      <w:rPr>
+        <w:rFonts w:ascii="Symbol" w:hAnsi="Symbol" w:cs="Symbol" w:hint="default"/>
+        <w:lang w:val="en-US" w:eastAsia="en-US" w:bidi="ar-SA"/>
+      </w:rPr>
+    </w:lvl>
+    <w:lvl w:ilvl="3">
+      <w:numFmt w:val="bullet"/>
+      <w:lvlText w:val=""/>
+      <w:lvlJc w:val="left"/>
+      <w:pPr>
+        <w:tabs>
+          <w:tab w:val="num" w:pos="0"/>
+        </w:tabs>
+        <w:ind w:left="3301" w:hanging="576"/>
+      </w:pPr>
+      <w:rPr>
+        <w:rFonts w:ascii="Symbol" w:hAnsi="Symbol" w:cs="Symbol" w:hint="default"/>
+        <w:lang w:val="en-US" w:eastAsia="en-US" w:bidi="ar-SA"/>
+      </w:rPr>
+    </w:lvl>
+    <w:lvl w:ilvl="4">
+      <w:numFmt w:val="bullet"/>
+      <w:lvlText w:val=""/>
+      <w:lvlJc w:val="left"/>
+      <w:pPr>
+        <w:tabs>
+          <w:tab w:val="num" w:pos="0"/>
+        </w:tabs>
+        <w:ind w:left="4242" w:hanging="576"/>
+      </w:pPr>
+      <w:rPr>
+        <w:rFonts w:ascii="Symbol" w:hAnsi="Symbol" w:cs="Symbol" w:hint="default"/>
+        <w:lang w:val="en-US" w:eastAsia="en-US" w:bidi="ar-SA"/>
+      </w:rPr>
+    </w:lvl>
+    <w:lvl w:ilvl="5">
+      <w:numFmt w:val="bullet"/>
+      <w:lvlText w:val=""/>
+      <w:lvlJc w:val="left"/>
+      <w:pPr>
+        <w:tabs>
+          <w:tab w:val="num" w:pos="0"/>
+        </w:tabs>
+        <w:ind w:left="5182" w:hanging="576"/>
+      </w:pPr>
+      <w:rPr>
+        <w:rFonts w:ascii="Symbol" w:hAnsi="Symbol" w:cs="Symbol" w:hint="default"/>
+        <w:lang w:val="en-US" w:eastAsia="en-US" w:bidi="ar-SA"/>
+      </w:rPr>
+    </w:lvl>
+    <w:lvl w:ilvl="6">
+      <w:numFmt w:val="bullet"/>
+      <w:lvlText w:val=""/>
+      <w:lvlJc w:val="left"/>
+      <w:pPr>
+        <w:tabs>
+          <w:tab w:val="num" w:pos="0"/>
+        </w:tabs>
+        <w:ind w:left="6123" w:hanging="576"/>
+      </w:pPr>
+      <w:rPr>
+        <w:rFonts w:ascii="Symbol" w:hAnsi="Symbol" w:cs="Symbol" w:hint="default"/>
+        <w:lang w:val="en-US" w:eastAsia="en-US" w:bidi="ar-SA"/>
+      </w:rPr>
+    </w:lvl>
+    <w:lvl w:ilvl="7">
+      <w:numFmt w:val="bullet"/>
+      <w:lvlText w:val=""/>
+      <w:lvlJc w:val="left"/>
+      <w:pPr>
+        <w:tabs>
+          <w:tab w:val="num" w:pos="0"/>
+        </w:tabs>
+        <w:ind w:left="7064" w:hanging="576"/>
+      </w:pPr>
+      <w:rPr>
+        <w:rFonts w:ascii="Symbol" w:hAnsi="Symbol" w:cs="Symbol" w:hint="default"/>
+        <w:lang w:val="en-US" w:eastAsia="en-US" w:bidi="ar-SA"/>
+      </w:rPr>
+    </w:lvl>
+    <w:lvl w:ilvl="8">
+      <w:numFmt w:val="bullet"/>
+      <w:lvlText w:val=""/>
+      <w:lvlJc w:val="left"/>
+      <w:pPr>
+        <w:tabs>
+          <w:tab w:val="num" w:pos="0"/>
+        </w:tabs>
+        <w:ind w:left="8004" w:hanging="576"/>
+      </w:pPr>
+      <w:rPr>
+        <w:rFonts w:ascii="Symbol" w:hAnsi="Symbol" w:cs="Symbol" w:hint="default"/>
+        <w:lang w:val="en-US" w:eastAsia="en-US" w:bidi="ar-SA"/>
+      </w:rPr>
+    </w:lvl>
+  </w:abstractNum>
+  <w:abstractNum w:abstractNumId="16" w15:restartNumberingAfterBreak="0">
+    <w:nsid w:val="70AB1E54"/>
+    <w:multiLevelType w:val="hybridMultilevel"/>
+    <w:tmpl w:val="808CD8FA"/>
+    <w:lvl w:ilvl="0" w:tplc="08090001">
+      <w:start w:val="1"/>
+      <w:numFmt w:val="bullet"/>
+      <w:lvlText w:val=""/>
+      <w:lvlJc w:val="left"/>
+      <w:pPr>
+        <w:ind w:left="2160" w:hanging="360"/>
       </w:pPr>
       <w:rPr>
         <w:rFonts w:ascii="Symbol" w:hAnsi="Symbol" w:hint="default"/>
@@ -18313,7 +20269,7 @@
       <w:lvlText w:val="o"/>
       <w:lvlJc w:val="left"/>
       <w:pPr>
-        <w:ind w:left="1440" w:hanging="360"/>
+        <w:ind w:left="2880" w:hanging="360"/>
       </w:pPr>
       <w:rPr>
         <w:rFonts w:ascii="Courier New" w:hAnsi="Courier New" w:hint="default"/>
@@ -18325,7 +20281,7 @@
       <w:lvlText w:val=""/>
       <w:lvlJc w:val="left"/>
       <w:pPr>
-        <w:ind w:left="2160" w:hanging="360"/>
+        <w:ind w:left="3600" w:hanging="360"/>
       </w:pPr>
       <w:rPr>
         <w:rFonts w:ascii="Wingdings" w:hAnsi="Wingdings" w:hint="default"/>
@@ -18337,7 +20293,7 @@
       <w:lvlText w:val=""/>
       <w:lvlJc w:val="left"/>
       <w:pPr>
-        <w:ind w:left="2880" w:hanging="360"/>
+        <w:ind w:left="4320" w:hanging="360"/>
       </w:pPr>
       <w:rPr>
         <w:rFonts w:ascii="Symbol" w:hAnsi="Symbol" w:hint="default"/>
@@ -18349,7 +20305,7 @@
       <w:lvlText w:val="o"/>
       <w:lvlJc w:val="left"/>
       <w:pPr>
-        <w:ind w:left="3600" w:hanging="360"/>
+        <w:ind w:left="5040" w:hanging="360"/>
       </w:pPr>
       <w:rPr>
         <w:rFonts w:ascii="Courier New" w:hAnsi="Courier New" w:hint="default"/>
@@ -18361,7 +20317,7 @@
       <w:lvlText w:val=""/>
       <w:lvlJc w:val="left"/>
       <w:pPr>
-        <w:ind w:left="4320" w:hanging="360"/>
+        <w:ind w:left="5760" w:hanging="360"/>
       </w:pPr>
       <w:rPr>
         <w:rFonts w:ascii="Wingdings" w:hAnsi="Wingdings" w:hint="default"/>
@@ -18373,7 +20329,7 @@
       <w:lvlText w:val=""/>
       <w:lvlJc w:val="left"/>
       <w:pPr>
-        <w:ind w:left="5040" w:hanging="360"/>
+        <w:ind w:left="6480" w:hanging="360"/>
       </w:pPr>
       <w:rPr>
         <w:rFonts w:ascii="Symbol" w:hAnsi="Symbol" w:hint="default"/>
@@ -18385,7 +20341,7 @@
       <w:lvlText w:val="o"/>
       <w:lvlJc w:val="left"/>
       <w:pPr>
-        <w:ind w:left="5760" w:hanging="360"/>
+        <w:ind w:left="7200" w:hanging="360"/>
       </w:pPr>
       <w:rPr>
         <w:rFonts w:ascii="Courier New" w:hAnsi="Courier New" w:hint="default"/>
@@ -18397,14 +20353,305 @@
       <w:lvlText w:val=""/>
       <w:lvlJc w:val="left"/>
       <w:pPr>
-        <w:ind w:left="6480" w:hanging="360"/>
+        <w:ind w:left="7920" w:hanging="360"/>
       </w:pPr>
       <w:rPr>
         <w:rFonts w:ascii="Wingdings" w:hAnsi="Wingdings" w:hint="default"/>
       </w:rPr>
     </w:lvl>
   </w:abstractNum>
-  <w:abstractNum w:abstractNumId="14" w15:restartNumberingAfterBreak="0">
+  <w:abstractNum w:abstractNumId="17" w15:restartNumberingAfterBreak="0">
+    <w:nsid w:val="71A04528"/>
+    <w:multiLevelType w:val="hybridMultilevel"/>
+    <w:tmpl w:val="AC6AE052"/>
+    <w:lvl w:ilvl="0" w:tplc="0809000F">
+      <w:start w:val="1"/>
+      <w:numFmt w:val="decimal"/>
+      <w:lvlText w:val="%1."/>
+      <w:lvlJc w:val="left"/>
+      <w:pPr>
+        <w:ind w:left="720" w:hanging="360"/>
+      </w:pPr>
+    </w:lvl>
+    <w:lvl w:ilvl="1" w:tplc="08090019" w:tentative="1">
+      <w:start w:val="1"/>
+      <w:numFmt w:val="lowerLetter"/>
+      <w:lvlText w:val="%2."/>
+      <w:lvlJc w:val="left"/>
+      <w:pPr>
+        <w:ind w:left="1440" w:hanging="360"/>
+      </w:pPr>
+    </w:lvl>
+    <w:lvl w:ilvl="2" w:tplc="0809001B" w:tentative="1">
+      <w:start w:val="1"/>
+      <w:numFmt w:val="lowerRoman"/>
+      <w:lvlText w:val="%3."/>
+      <w:lvlJc w:val="right"/>
+      <w:pPr>
+        <w:ind w:left="2160" w:hanging="180"/>
+      </w:pPr>
+    </w:lvl>
+    <w:lvl w:ilvl="3" w:tplc="0809000F" w:tentative="1">
+      <w:start w:val="1"/>
+      <w:numFmt w:val="decimal"/>
+      <w:lvlText w:val="%4."/>
+      <w:lvlJc w:val="left"/>
+      <w:pPr>
+        <w:ind w:left="2880" w:hanging="360"/>
+      </w:pPr>
+    </w:lvl>
+    <w:lvl w:ilvl="4" w:tplc="08090019" w:tentative="1">
+      <w:start w:val="1"/>
+      <w:numFmt w:val="lowerLetter"/>
+      <w:lvlText w:val="%5."/>
+      <w:lvlJc w:val="left"/>
+      <w:pPr>
+        <w:ind w:left="3600" w:hanging="360"/>
+      </w:pPr>
+    </w:lvl>
+    <w:lvl w:ilvl="5" w:tplc="0809001B" w:tentative="1">
+      <w:start w:val="1"/>
+      <w:numFmt w:val="lowerRoman"/>
+      <w:lvlText w:val="%6."/>
+      <w:lvlJc w:val="right"/>
+      <w:pPr>
+        <w:ind w:left="4320" w:hanging="180"/>
+      </w:pPr>
+    </w:lvl>
+    <w:lvl w:ilvl="6" w:tplc="0809000F" w:tentative="1">
+      <w:start w:val="1"/>
+      <w:numFmt w:val="decimal"/>
+      <w:lvlText w:val="%7."/>
+      <w:lvlJc w:val="left"/>
+      <w:pPr>
+        <w:ind w:left="5040" w:hanging="360"/>
+      </w:pPr>
+    </w:lvl>
+    <w:lvl w:ilvl="7" w:tplc="08090019" w:tentative="1">
+      <w:start w:val="1"/>
+      <w:numFmt w:val="lowerLetter"/>
+      <w:lvlText w:val="%8."/>
+      <w:lvlJc w:val="left"/>
+      <w:pPr>
+        <w:ind w:left="5760" w:hanging="360"/>
+      </w:pPr>
+    </w:lvl>
+    <w:lvl w:ilvl="8" w:tplc="0809001B" w:tentative="1">
+      <w:start w:val="1"/>
+      <w:numFmt w:val="lowerRoman"/>
+      <w:lvlText w:val="%9."/>
+      <w:lvlJc w:val="right"/>
+      <w:pPr>
+        <w:ind w:left="6480" w:hanging="180"/>
+      </w:pPr>
+    </w:lvl>
+  </w:abstractNum>
+  <w:abstractNum w:abstractNumId="18" w15:restartNumberingAfterBreak="0">
+    <w:nsid w:val="72910395"/>
+    <w:multiLevelType w:val="hybridMultilevel"/>
+    <w:tmpl w:val="3F32E084"/>
+    <w:lvl w:ilvl="0" w:tplc="08090001">
+      <w:start w:val="1"/>
+      <w:numFmt w:val="bullet"/>
+      <w:lvlText w:val=""/>
+      <w:lvlJc w:val="left"/>
+      <w:pPr>
+        <w:ind w:left="720" w:hanging="360"/>
+      </w:pPr>
+      <w:rPr>
+        <w:rFonts w:ascii="Symbol" w:hAnsi="Symbol" w:hint="default"/>
+      </w:rPr>
+    </w:lvl>
+    <w:lvl w:ilvl="1" w:tplc="08090003" w:tentative="1">
+      <w:start w:val="1"/>
+      <w:numFmt w:val="bullet"/>
+      <w:lvlText w:val="o"/>
+      <w:lvlJc w:val="left"/>
+      <w:pPr>
+        <w:ind w:left="1440" w:hanging="360"/>
+      </w:pPr>
+      <w:rPr>
+        <w:rFonts w:ascii="Courier New" w:hAnsi="Courier New" w:hint="default"/>
+      </w:rPr>
+    </w:lvl>
+    <w:lvl w:ilvl="2" w:tplc="08090005" w:tentative="1">
+      <w:start w:val="1"/>
+      <w:numFmt w:val="bullet"/>
+      <w:lvlText w:val=""/>
+      <w:lvlJc w:val="left"/>
+      <w:pPr>
+        <w:ind w:left="2160" w:hanging="360"/>
+      </w:pPr>
+      <w:rPr>
+        <w:rFonts w:ascii="Wingdings" w:hAnsi="Wingdings" w:hint="default"/>
+      </w:rPr>
+    </w:lvl>
+    <w:lvl w:ilvl="3" w:tplc="08090001" w:tentative="1">
+      <w:start w:val="1"/>
+      <w:numFmt w:val="bullet"/>
+      <w:lvlText w:val=""/>
+      <w:lvlJc w:val="left"/>
+      <w:pPr>
+        <w:ind w:left="2880" w:hanging="360"/>
+      </w:pPr>
+      <w:rPr>
+        <w:rFonts w:ascii="Symbol" w:hAnsi="Symbol" w:hint="default"/>
+      </w:rPr>
+    </w:lvl>
+    <w:lvl w:ilvl="4" w:tplc="08090003" w:tentative="1">
+      <w:start w:val="1"/>
+      <w:numFmt w:val="bullet"/>
+      <w:lvlText w:val="o"/>
+      <w:lvlJc w:val="left"/>
+      <w:pPr>
+        <w:ind w:left="3600" w:hanging="360"/>
+      </w:pPr>
+      <w:rPr>
+        <w:rFonts w:ascii="Courier New" w:hAnsi="Courier New" w:hint="default"/>
+      </w:rPr>
+    </w:lvl>
+    <w:lvl w:ilvl="5" w:tplc="08090005" w:tentative="1">
+      <w:start w:val="1"/>
+      <w:numFmt w:val="bullet"/>
+      <w:lvlText w:val=""/>
+      <w:lvlJc w:val="left"/>
+      <w:pPr>
+        <w:ind w:left="4320" w:hanging="360"/>
+      </w:pPr>
+      <w:rPr>
+        <w:rFonts w:ascii="Wingdings" w:hAnsi="Wingdings" w:hint="default"/>
+      </w:rPr>
+    </w:lvl>
+    <w:lvl w:ilvl="6" w:tplc="08090001" w:tentative="1">
+      <w:start w:val="1"/>
+      <w:numFmt w:val="bullet"/>
+      <w:lvlText w:val=""/>
+      <w:lvlJc w:val="left"/>
+      <w:pPr>
+        <w:ind w:left="5040" w:hanging="360"/>
+      </w:pPr>
+      <w:rPr>
+        <w:rFonts w:ascii="Symbol" w:hAnsi="Symbol" w:hint="default"/>
+      </w:rPr>
+    </w:lvl>
+    <w:lvl w:ilvl="7" w:tplc="08090003" w:tentative="1">
+      <w:start w:val="1"/>
+      <w:numFmt w:val="bullet"/>
+      <w:lvlText w:val="o"/>
+      <w:lvlJc w:val="left"/>
+      <w:pPr>
+        <w:ind w:left="5760" w:hanging="360"/>
+      </w:pPr>
+      <w:rPr>
+        <w:rFonts w:ascii="Courier New" w:hAnsi="Courier New" w:hint="default"/>
+      </w:rPr>
+    </w:lvl>
+    <w:lvl w:ilvl="8" w:tplc="08090005" w:tentative="1">
+      <w:start w:val="1"/>
+      <w:numFmt w:val="bullet"/>
+      <w:lvlText w:val=""/>
+      <w:lvlJc w:val="left"/>
+      <w:pPr>
+        <w:ind w:left="6480" w:hanging="360"/>
+      </w:pPr>
+      <w:rPr>
+        <w:rFonts w:ascii="Wingdings" w:hAnsi="Wingdings" w:hint="default"/>
+      </w:rPr>
+    </w:lvl>
+  </w:abstractNum>
+  <w:abstractNum w:abstractNumId="19" w15:restartNumberingAfterBreak="0">
+    <w:nsid w:val="72C8359A"/>
+    <w:multiLevelType w:val="hybridMultilevel"/>
+    <w:tmpl w:val="165039DC"/>
+    <w:lvl w:ilvl="0" w:tplc="F5F43D0E">
+      <w:start w:val="1"/>
+      <w:numFmt w:val="decimal"/>
+      <w:lvlText w:val="%1."/>
+      <w:lvlJc w:val="left"/>
+      <w:pPr>
+        <w:ind w:left="720" w:hanging="360"/>
+      </w:pPr>
+      <w:rPr>
+        <w:rFonts w:ascii="Arial MT" w:eastAsia="Arial MT" w:hAnsi="Arial MT" w:cs="Arial MT" w:hint="default"/>
+        <w:color w:val="auto"/>
+        <w:sz w:val="24"/>
+        <w:szCs w:val="22"/>
+      </w:rPr>
+    </w:lvl>
+    <w:lvl w:ilvl="1" w:tplc="08090019" w:tentative="1">
+      <w:start w:val="1"/>
+      <w:numFmt w:val="lowerLetter"/>
+      <w:lvlText w:val="%2."/>
+      <w:lvlJc w:val="left"/>
+      <w:pPr>
+        <w:ind w:left="1440" w:hanging="360"/>
+      </w:pPr>
+    </w:lvl>
+    <w:lvl w:ilvl="2" w:tplc="0809001B" w:tentative="1">
+      <w:start w:val="1"/>
+      <w:numFmt w:val="lowerRoman"/>
+      <w:lvlText w:val="%3."/>
+      <w:lvlJc w:val="right"/>
+      <w:pPr>
+        <w:ind w:left="2160" w:hanging="180"/>
+      </w:pPr>
+    </w:lvl>
+    <w:lvl w:ilvl="3" w:tplc="0809000F" w:tentative="1">
+      <w:start w:val="1"/>
+      <w:numFmt w:val="decimal"/>
+      <w:lvlText w:val="%4."/>
+      <w:lvlJc w:val="left"/>
+      <w:pPr>
+        <w:ind w:left="2880" w:hanging="360"/>
+      </w:pPr>
+    </w:lvl>
+    <w:lvl w:ilvl="4" w:tplc="08090019" w:tentative="1">
+      <w:start w:val="1"/>
+      <w:numFmt w:val="lowerLetter"/>
+      <w:lvlText w:val="%5."/>
+      <w:lvlJc w:val="left"/>
+      <w:pPr>
+        <w:ind w:left="3600" w:hanging="360"/>
+      </w:pPr>
+    </w:lvl>
+    <w:lvl w:ilvl="5" w:tplc="0809001B" w:tentative="1">
+      <w:start w:val="1"/>
+      <w:numFmt w:val="lowerRoman"/>
+      <w:lvlText w:val="%6."/>
+      <w:lvlJc w:val="right"/>
+      <w:pPr>
+        <w:ind w:left="4320" w:hanging="180"/>
+      </w:pPr>
+    </w:lvl>
+    <w:lvl w:ilvl="6" w:tplc="0809000F" w:tentative="1">
+      <w:start w:val="1"/>
+      <w:numFmt w:val="decimal"/>
+      <w:lvlText w:val="%7."/>
+      <w:lvlJc w:val="left"/>
+      <w:pPr>
+        <w:ind w:left="5040" w:hanging="360"/>
+      </w:pPr>
+    </w:lvl>
+    <w:lvl w:ilvl="7" w:tplc="08090019" w:tentative="1">
+      <w:start w:val="1"/>
+      <w:numFmt w:val="lowerLetter"/>
+      <w:lvlText w:val="%8."/>
+      <w:lvlJc w:val="left"/>
+      <w:pPr>
+        <w:ind w:left="5760" w:hanging="360"/>
+      </w:pPr>
+    </w:lvl>
+    <w:lvl w:ilvl="8" w:tplc="0809001B" w:tentative="1">
+      <w:start w:val="1"/>
+      <w:numFmt w:val="lowerRoman"/>
+      <w:lvlText w:val="%9."/>
+      <w:lvlJc w:val="right"/>
+      <w:pPr>
+        <w:ind w:left="6480" w:hanging="180"/>
+      </w:pPr>
+    </w:lvl>
+  </w:abstractNum>
+  <w:abstractNum w:abstractNumId="20" w15:restartNumberingAfterBreak="0">
     <w:nsid w:val="75093610"/>
     <w:multiLevelType w:val="hybridMultilevel"/>
     <w:tmpl w:val="61A442CA"/>
@@ -18525,7 +20772,7 @@
       </w:rPr>
     </w:lvl>
   </w:abstractNum>
-  <w:abstractNum w:abstractNumId="15" w15:restartNumberingAfterBreak="0">
+  <w:abstractNum w:abstractNumId="21" w15:restartNumberingAfterBreak="0">
     <w:nsid w:val="774E33C5"/>
     <w:multiLevelType w:val="hybridMultilevel"/>
     <w:tmpl w:val="8ECCB9D4"/>
@@ -18611,32 +20858,145 @@
       </w:pPr>
     </w:lvl>
   </w:abstractNum>
+  <w:abstractNum w:abstractNumId="22" w15:restartNumberingAfterBreak="0">
+    <w:nsid w:val="79B90BEF"/>
+    <w:multiLevelType w:val="hybridMultilevel"/>
+    <w:tmpl w:val="E1DA0416"/>
+    <w:lvl w:ilvl="0" w:tplc="08090001">
+      <w:start w:val="1"/>
+      <w:numFmt w:val="bullet"/>
+      <w:lvlText w:val=""/>
+      <w:lvlJc w:val="left"/>
+      <w:pPr>
+        <w:ind w:left="2160" w:hanging="360"/>
+      </w:pPr>
+      <w:rPr>
+        <w:rFonts w:ascii="Symbol" w:hAnsi="Symbol" w:hint="default"/>
+      </w:rPr>
+    </w:lvl>
+    <w:lvl w:ilvl="1" w:tplc="08090003" w:tentative="1">
+      <w:start w:val="1"/>
+      <w:numFmt w:val="bullet"/>
+      <w:lvlText w:val="o"/>
+      <w:lvlJc w:val="left"/>
+      <w:pPr>
+        <w:ind w:left="2880" w:hanging="360"/>
+      </w:pPr>
+      <w:rPr>
+        <w:rFonts w:ascii="Courier New" w:hAnsi="Courier New" w:hint="default"/>
+      </w:rPr>
+    </w:lvl>
+    <w:lvl w:ilvl="2" w:tplc="08090005" w:tentative="1">
+      <w:start w:val="1"/>
+      <w:numFmt w:val="bullet"/>
+      <w:lvlText w:val=""/>
+      <w:lvlJc w:val="left"/>
+      <w:pPr>
+        <w:ind w:left="3600" w:hanging="360"/>
+      </w:pPr>
+      <w:rPr>
+        <w:rFonts w:ascii="Wingdings" w:hAnsi="Wingdings" w:hint="default"/>
+      </w:rPr>
+    </w:lvl>
+    <w:lvl w:ilvl="3" w:tplc="08090001" w:tentative="1">
+      <w:start w:val="1"/>
+      <w:numFmt w:val="bullet"/>
+      <w:lvlText w:val=""/>
+      <w:lvlJc w:val="left"/>
+      <w:pPr>
+        <w:ind w:left="4320" w:hanging="360"/>
+      </w:pPr>
+      <w:rPr>
+        <w:rFonts w:ascii="Symbol" w:hAnsi="Symbol" w:hint="default"/>
+      </w:rPr>
+    </w:lvl>
+    <w:lvl w:ilvl="4" w:tplc="08090003" w:tentative="1">
+      <w:start w:val="1"/>
+      <w:numFmt w:val="bullet"/>
+      <w:lvlText w:val="o"/>
+      <w:lvlJc w:val="left"/>
+      <w:pPr>
+        <w:ind w:left="5040" w:hanging="360"/>
+      </w:pPr>
+      <w:rPr>
+        <w:rFonts w:ascii="Courier New" w:hAnsi="Courier New" w:hint="default"/>
+      </w:rPr>
+    </w:lvl>
+    <w:lvl w:ilvl="5" w:tplc="08090005" w:tentative="1">
+      <w:start w:val="1"/>
+      <w:numFmt w:val="bullet"/>
+      <w:lvlText w:val=""/>
+      <w:lvlJc w:val="left"/>
+      <w:pPr>
+        <w:ind w:left="5760" w:hanging="360"/>
+      </w:pPr>
+      <w:rPr>
+        <w:rFonts w:ascii="Wingdings" w:hAnsi="Wingdings" w:hint="default"/>
+      </w:rPr>
+    </w:lvl>
+    <w:lvl w:ilvl="6" w:tplc="08090001" w:tentative="1">
+      <w:start w:val="1"/>
+      <w:numFmt w:val="bullet"/>
+      <w:lvlText w:val=""/>
+      <w:lvlJc w:val="left"/>
+      <w:pPr>
+        <w:ind w:left="6480" w:hanging="360"/>
+      </w:pPr>
+      <w:rPr>
+        <w:rFonts w:ascii="Symbol" w:hAnsi="Symbol" w:hint="default"/>
+      </w:rPr>
+    </w:lvl>
+    <w:lvl w:ilvl="7" w:tplc="08090003" w:tentative="1">
+      <w:start w:val="1"/>
+      <w:numFmt w:val="bullet"/>
+      <w:lvlText w:val="o"/>
+      <w:lvlJc w:val="left"/>
+      <w:pPr>
+        <w:ind w:left="7200" w:hanging="360"/>
+      </w:pPr>
+      <w:rPr>
+        <w:rFonts w:ascii="Courier New" w:hAnsi="Courier New" w:hint="default"/>
+      </w:rPr>
+    </w:lvl>
+    <w:lvl w:ilvl="8" w:tplc="08090005" w:tentative="1">
+      <w:start w:val="1"/>
+      <w:numFmt w:val="bullet"/>
+      <w:lvlText w:val=""/>
+      <w:lvlJc w:val="left"/>
+      <w:pPr>
+        <w:ind w:left="7920" w:hanging="360"/>
+      </w:pPr>
+      <w:rPr>
+        <w:rFonts w:ascii="Wingdings" w:hAnsi="Wingdings" w:hint="default"/>
+      </w:rPr>
+    </w:lvl>
+  </w:abstractNum>
   <w:num w:numId="1" w16cid:durableId="603995058">
-    <w:abstractNumId w:val="10"/>
+    <w:abstractNumId w:val="11"/>
   </w:num>
   <w:num w:numId="2" w16cid:durableId="1604259759">
-    <w:abstractNumId w:val="12"/>
+    <w:abstractNumId w:val="17"/>
   </w:num>
   <w:num w:numId="3" w16cid:durableId="1306813619">
     <w:abstractNumId w:val="5"/>
   </w:num>
   <w:num w:numId="4" w16cid:durableId="519510571">
-    <w:abstractNumId w:val="9"/>
+    <w:abstractNumId w:val="10"/>
   </w:num>
   <w:num w:numId="5" w16cid:durableId="707727360">
     <w:abstractNumId w:val="3"/>
   </w:num>
   <w:num w:numId="6" w16cid:durableId="1487239351">
-    <w:abstractNumId w:val="14"/>
+    <w:abstractNumId w:val="20"/>
   </w:num>
   <w:num w:numId="7" w16cid:durableId="382411966">
-    <w:abstractNumId w:val="8"/>
+    <w:abstractNumId w:val="9"/>
   </w:num>
   <w:num w:numId="8" w16cid:durableId="1780027358">
-    <w:abstractNumId w:val="11"/>
+    <w:abstractNumId w:val="13"/>
   </w:num>
   <w:num w:numId="9" w16cid:durableId="275601426">
-    <w:abstractNumId w:val="15"/>
+    <w:abstractNumId w:val="21"/>
   </w:num>
   <w:num w:numId="10" w16cid:durableId="1345398339">
     <w:abstractNumId w:val="1"/>
@@ -18648,7 +21008,7 @@
     <w:abstractNumId w:val="0"/>
   </w:num>
   <w:num w:numId="13" w16cid:durableId="715741986">
-    <w:abstractNumId w:val="13"/>
+    <w:abstractNumId w:val="18"/>
   </w:num>
   <w:num w:numId="14" w16cid:durableId="1611081854">
     <w:abstractNumId w:val="4"/>
@@ -18658,6 +21018,27 @@
   </w:num>
   <w:num w:numId="16" w16cid:durableId="326909812">
     <w:abstractNumId w:val="7"/>
+  </w:num>
+  <w:num w:numId="17" w16cid:durableId="1612665920">
+    <w:abstractNumId w:val="19"/>
+  </w:num>
+  <w:num w:numId="18" w16cid:durableId="707798893">
+    <w:abstractNumId w:val="15"/>
+  </w:num>
+  <w:num w:numId="19" w16cid:durableId="672218124">
+    <w:abstractNumId w:val="12"/>
+  </w:num>
+  <w:num w:numId="20" w16cid:durableId="1573396110">
+    <w:abstractNumId w:val="16"/>
+  </w:num>
+  <w:num w:numId="21" w16cid:durableId="1025328946">
+    <w:abstractNumId w:val="22"/>
+  </w:num>
+  <w:num w:numId="22" w16cid:durableId="212083099">
+    <w:abstractNumId w:val="14"/>
+  </w:num>
+  <w:num w:numId="23" w16cid:durableId="56980893">
+    <w:abstractNumId w:val="8"/>
   </w:num>
 </w:numbering>
 </file>
@@ -19759,6 +22140,41 @@
       <w:szCs w:val="21"/>
     </w:rPr>
   </w:style>
+  <w:style w:type="paragraph" w:customStyle="1" w:styleId="p2">
+    <w:name w:val="p2"/>
+    <w:basedOn w:val="Normal"/>
+    <w:rsid w:val="000F2E68"/>
+    <w:pPr>
+      <w:spacing w:after="0" w:line="240" w:lineRule="auto"/>
+    </w:pPr>
+    <w:rPr>
+      <w:rFonts w:ascii="Helvetica" w:eastAsia="Times New Roman" w:hAnsi="Helvetica" w:cs="Times New Roman"/>
+      <w:color w:val="000000"/>
+      <w:kern w:val="0"/>
+      <w:sz w:val="18"/>
+      <w:szCs w:val="18"/>
+      <w:lang w:eastAsia="en-GB"/>
+      <w14:ligatures w14:val="none"/>
+    </w:rPr>
+  </w:style>
+  <w:style w:type="character" w:customStyle="1" w:styleId="s2">
+    <w:name w:val="s2"/>
+    <w:basedOn w:val="DefaultParagraphFont"/>
+    <w:rsid w:val="000F2E68"/>
+    <w:rPr>
+      <w:rFonts w:ascii="Arial" w:hAnsi="Arial" w:cs="Arial" w:hint="default"/>
+      <w:sz w:val="18"/>
+      <w:szCs w:val="18"/>
+    </w:rPr>
+  </w:style>
+  <w:style w:type="character" w:styleId="PageNumber">
+    <w:name w:val="page number"/>
+    <w:basedOn w:val="DefaultParagraphFont"/>
+    <w:uiPriority w:val="99"/>
+    <w:semiHidden/>
+    <w:unhideWhenUsed/>
+    <w:rsid w:val="001E5D90"/>
+  </w:style>
 </w:styles>
 </file>
 

</xml_diff>

<commit_message>
Fix a few small things
</commit_message>
<xml_diff>
--- a/Report.docx
+++ b/Report.docx
@@ -761,6 +761,12 @@
                 <w:sz w:val="24"/>
               </w:rPr>
             </w:pPr>
+            <w:r>
+              <w:rPr>
+                <w:sz w:val="24"/>
+              </w:rPr>
+              <w:t>65</w:t>
+            </w:r>
           </w:p>
         </w:tc>
         <w:tc>
@@ -11307,129 +11313,20 @@
           </w:p>
         </w:tc>
       </w:tr>
-      <w:tr>
-        <w:trPr>
-          <w:trHeight w:val="438"/>
-        </w:trPr>
-        <w:tc>
-          <w:tcPr>
-            <w:tcW w:w="3005" w:type="dxa"/>
-          </w:tcPr>
-          <w:p>
-            <w:pPr>
-              <w:pStyle w:val="TableParagraph"/>
-              <w:spacing w:line="290" w:lineRule="exact"/>
-              <w:ind w:left="12" w:right="8"/>
-              <w:jc w:val="center"/>
-              <w:rPr>
-                <w:i/>
-                <w:spacing w:val="-5"/>
-                <w:w w:val="105"/>
-                <w:sz w:val="24"/>
-              </w:rPr>
-            </w:pPr>
-          </w:p>
-        </w:tc>
-        <w:tc>
-          <w:tcPr>
-            <w:tcW w:w="3005" w:type="dxa"/>
-          </w:tcPr>
-          <w:p>
-            <w:pPr>
-              <w:pStyle w:val="TableParagraph"/>
-              <w:spacing w:line="290" w:lineRule="exact"/>
-              <w:ind w:left="12" w:right="5"/>
-              <w:jc w:val="center"/>
-              <w:rPr>
-                <w:i/>
-                <w:spacing w:val="-5"/>
-                <w:w w:val="110"/>
-                <w:sz w:val="24"/>
-              </w:rPr>
-            </w:pPr>
-          </w:p>
-        </w:tc>
-        <w:tc>
-          <w:tcPr>
-            <w:tcW w:w="3008" w:type="dxa"/>
-          </w:tcPr>
-          <w:p>
-            <w:pPr>
-              <w:pStyle w:val="TableParagraph"/>
-              <w:spacing w:line="290" w:lineRule="exact"/>
-              <w:jc w:val="center"/>
-              <w:rPr>
-                <w:i/>
-                <w:spacing w:val="-2"/>
-                <w:w w:val="110"/>
-                <w:sz w:val="24"/>
-              </w:rPr>
-            </w:pPr>
-          </w:p>
-        </w:tc>
-      </w:tr>
-      <w:tr>
-        <w:trPr>
-          <w:trHeight w:val="438"/>
-        </w:trPr>
-        <w:tc>
-          <w:tcPr>
-            <w:tcW w:w="3005" w:type="dxa"/>
-          </w:tcPr>
-          <w:p>
-            <w:pPr>
-              <w:pStyle w:val="TableParagraph"/>
-              <w:spacing w:line="290" w:lineRule="exact"/>
-              <w:ind w:left="12" w:right="8"/>
-              <w:jc w:val="center"/>
-              <w:rPr>
-                <w:i/>
-                <w:spacing w:val="-5"/>
-                <w:w w:val="105"/>
-                <w:sz w:val="24"/>
-              </w:rPr>
-            </w:pPr>
-          </w:p>
-        </w:tc>
-        <w:tc>
-          <w:tcPr>
-            <w:tcW w:w="3005" w:type="dxa"/>
-          </w:tcPr>
-          <w:p>
-            <w:pPr>
-              <w:pStyle w:val="TableParagraph"/>
-              <w:spacing w:line="290" w:lineRule="exact"/>
-              <w:ind w:left="12" w:right="5"/>
-              <w:jc w:val="center"/>
-              <w:rPr>
-                <w:i/>
-                <w:spacing w:val="-5"/>
-                <w:w w:val="110"/>
-                <w:sz w:val="24"/>
-              </w:rPr>
-            </w:pPr>
-          </w:p>
-        </w:tc>
-        <w:tc>
-          <w:tcPr>
-            <w:tcW w:w="3008" w:type="dxa"/>
-          </w:tcPr>
-          <w:p>
-            <w:pPr>
-              <w:pStyle w:val="TableParagraph"/>
-              <w:spacing w:line="290" w:lineRule="exact"/>
-              <w:jc w:val="center"/>
-              <w:rPr>
-                <w:i/>
-                <w:spacing w:val="-2"/>
-                <w:w w:val="110"/>
-                <w:sz w:val="24"/>
-              </w:rPr>
-            </w:pPr>
-          </w:p>
-        </w:tc>
-      </w:tr>
     </w:tbl>
+    <w:p>
+      <w:pPr>
+        <w:spacing w:before="1"/>
+        <w:ind w:firstLine="720"/>
+        <w:jc w:val="both"/>
+        <w:rPr>
+          <w:rFonts w:ascii="Arial MT" w:eastAsia="Arial MT" w:hAnsi="Arial MT" w:cs="Arial MT"/>
+          <w:kern w:val="0"/>
+          <w:lang w:val="en-US"/>
+          <w14:ligatures w14:val="none"/>
+        </w:rPr>
+      </w:pPr>
+    </w:p>
     <w:p>
       <w:pPr>
         <w:spacing w:before="1"/>
@@ -11751,7 +11648,6 @@
         <w:jc w:val="both"/>
       </w:pPr>
       <w:r>
-        <w:lastRenderedPageBreak/>
         <w:t>On</w:t>
       </w:r>
       <w:r>
@@ -11818,6 +11714,7 @@
           <w:lang w:val="en-US"/>
           <w14:ligatures w14:val="none"/>
         </w:rPr>
+        <w:lastRenderedPageBreak/>
         <w:t>Action: PASS</w:t>
       </w:r>
     </w:p>
@@ -12642,7 +12539,6 @@
           <w:szCs w:val="24"/>
           <w:lang w:val="en-US" w:eastAsia="en-US"/>
         </w:rPr>
-        <w:lastRenderedPageBreak/>
         <w:t>Static Route on R1:</w:t>
       </w:r>
     </w:p>
@@ -12688,6 +12584,7 @@
           <w:lang w:eastAsia="en-US"/>
           <w14:ligatures w14:val="standardContextual"/>
         </w:rPr>
+        <w:lastRenderedPageBreak/>
         <w:t>set protocols static route 192.168.40.32/28 next-hop 192.168.40.65</w:t>
       </w:r>
     </w:p>
@@ -13843,7 +13740,7 @@
           <w:iCs/>
           <w:lang w:val="en-US" w:eastAsia="en-US"/>
         </w:rPr>
-        <w:t>Description: Represents the client zone</w:t>
+        <w:t>Description: Represents the client zone (users + internal attacker</w:t>
       </w:r>
       <w:r>
         <w:rPr>
@@ -13852,7 +13749,7 @@
           <w:iCs/>
           <w:lang w:val="en-US" w:eastAsia="en-US"/>
         </w:rPr>
-        <w:t xml:space="preserve"> (users + internal attacker</w:t>
+        <w:t>)</w:t>
       </w:r>
     </w:p>
     <w:p>
@@ -13950,16 +13847,7 @@
           <w:iCs/>
           <w:lang w:val="en-US" w:eastAsia="en-US"/>
         </w:rPr>
-        <w:t>Description: D</w:t>
-      </w:r>
-      <w:r>
-        <w:rPr>
-          <w:rFonts w:ascii="Arial MT" w:eastAsia="Arial MT" w:hAnsi="Arial MT" w:cs="Arial MT"/>
-          <w:i/>
-          <w:iCs/>
-          <w:lang w:val="en-US" w:eastAsia="en-US"/>
-        </w:rPr>
-        <w:t>MZ zone, containing the Webserver</w:t>
+        <w:t>Description: DMZ zone, containing the Webserver</w:t>
       </w:r>
     </w:p>
     <w:p>
@@ -14075,16 +13963,7 @@
           <w:iCs/>
           <w:lang w:val="en-US" w:eastAsia="en-US"/>
         </w:rPr>
-        <w:t xml:space="preserve"> zone</w:t>
-      </w:r>
-      <w:r>
-        <w:rPr>
-          <w:rFonts w:ascii="Arial MT" w:eastAsia="Arial MT" w:hAnsi="Arial MT" w:cs="Arial MT"/>
-          <w:i/>
-          <w:iCs/>
-          <w:lang w:val="en-US" w:eastAsia="en-US"/>
-        </w:rPr>
-        <w:t>, containing the Splunk SIEM</w:t>
+        <w:t xml:space="preserve"> zone, containing the Splunk SIEM</w:t>
       </w:r>
     </w:p>
     <w:p>
@@ -14130,16 +14009,7 @@
           <w:iCs/>
           <w:lang w:val="en-US" w:eastAsia="en-US"/>
         </w:rPr>
-        <w:t>Type: Network</w:t>
-      </w:r>
-      <w:r>
-        <w:rPr>
-          <w:rFonts w:ascii="Arial MT" w:eastAsia="Arial MT" w:hAnsi="Arial MT" w:cs="Arial MT"/>
-          <w:i/>
-          <w:iCs/>
-          <w:lang w:val="en-US" w:eastAsia="en-US"/>
-        </w:rPr>
-        <w:t>s</w:t>
+        <w:t>Type: Networks</w:t>
       </w:r>
     </w:p>
     <w:p>
@@ -14164,25 +14034,7 @@
           <w:iCs/>
           <w:lang w:val="en-US" w:eastAsia="en-US"/>
         </w:rPr>
-        <w:t>Values: 192.168.40.112/29</w:t>
-      </w:r>
-      <w:r>
-        <w:rPr>
-          <w:rFonts w:ascii="Arial MT" w:eastAsia="Arial MT" w:hAnsi="Arial MT" w:cs="Arial MT"/>
-          <w:i/>
-          <w:iCs/>
-          <w:lang w:val="en-US" w:eastAsia="en-US"/>
-        </w:rPr>
-        <w:t xml:space="preserve"> &amp; </w:t>
-      </w:r>
-      <w:r>
-        <w:rPr>
-          <w:rFonts w:ascii="Arial MT" w:eastAsia="Arial MT" w:hAnsi="Arial MT" w:cs="Arial MT"/>
-          <w:i/>
-          <w:iCs/>
-          <w:lang w:val="en-US" w:eastAsia="en-US"/>
-        </w:rPr>
-        <w:t>192.168.40.120/29</w:t>
+        <w:t>Values: 192.168.40.112/29 &amp; 192.168.40.120/29</w:t>
       </w:r>
     </w:p>
     <w:p>
@@ -14207,16 +14059,7 @@
           <w:iCs/>
           <w:lang w:val="en-US" w:eastAsia="en-US"/>
         </w:rPr>
-        <w:t>Description: </w:t>
-      </w:r>
-      <w:r>
-        <w:rPr>
-          <w:rFonts w:ascii="Arial MT" w:eastAsia="Arial MT" w:hAnsi="Arial MT" w:cs="Arial MT"/>
-          <w:i/>
-          <w:iCs/>
-          <w:lang w:val="en-US" w:eastAsia="en-US"/>
-        </w:rPr>
-        <w:t>LAB networks for hosts, containing the Kali (PC1) and Windows XP end</w:t>
+        <w:t>Description: LAB networks for hosts, containing the Kali (PC1) and Windows XP end</w:t>
       </w:r>
       <w:r>
         <w:rPr>
@@ -15311,23 +15154,7 @@
                                 <w:szCs w:val="20"/>
                                 <w:lang w:val="en-US"/>
                               </w:rPr>
-                              <w:t xml:space="preserve"> </w:t>
-                            </w:r>
-                            <w:r>
-                              <w:rPr>
-                                <w:sz w:val="20"/>
-                                <w:szCs w:val="20"/>
-                                <w:lang w:val="en-US"/>
-                              </w:rPr>
-                              <w:t>Servers</w:t>
-                            </w:r>
-                            <w:r>
-                              <w:rPr>
-                                <w:sz w:val="20"/>
-                                <w:szCs w:val="20"/>
-                                <w:lang w:val="en-US"/>
-                              </w:rPr>
-                              <w:t xml:space="preserve"> zone firewall rules</w:t>
+                              <w:t xml:space="preserve"> Servers zone firewall rules</w:t>
                             </w:r>
                           </w:p>
                         </w:txbxContent>
@@ -15404,23 +15231,7 @@
                           <w:szCs w:val="20"/>
                           <w:lang w:val="en-US"/>
                         </w:rPr>
-                        <w:t xml:space="preserve"> </w:t>
-                      </w:r>
-                      <w:r>
-                        <w:rPr>
-                          <w:sz w:val="20"/>
-                          <w:szCs w:val="20"/>
-                          <w:lang w:val="en-US"/>
-                        </w:rPr>
-                        <w:t>Servers</w:t>
-                      </w:r>
-                      <w:r>
-                        <w:rPr>
-                          <w:sz w:val="20"/>
-                          <w:szCs w:val="20"/>
-                          <w:lang w:val="en-US"/>
-                        </w:rPr>
-                        <w:t xml:space="preserve"> zone firewall rules</w:t>
+                        <w:t xml:space="preserve"> Servers zone firewall rules</w:t>
                       </w:r>
                     </w:p>
                   </w:txbxContent>
@@ -15601,23 +15412,7 @@
                                 <w:szCs w:val="20"/>
                                 <w:lang w:val="en-US"/>
                               </w:rPr>
-                              <w:t xml:space="preserve"> </w:t>
-                            </w:r>
-                            <w:r>
-                              <w:rPr>
-                                <w:sz w:val="20"/>
-                                <w:szCs w:val="20"/>
-                                <w:lang w:val="en-US"/>
-                              </w:rPr>
-                              <w:t>LAB</w:t>
-                            </w:r>
-                            <w:r>
-                              <w:rPr>
-                                <w:sz w:val="20"/>
-                                <w:szCs w:val="20"/>
-                                <w:lang w:val="en-US"/>
-                              </w:rPr>
-                              <w:t xml:space="preserve"> zone firewall rules</w:t>
+                              <w:t xml:space="preserve"> LAB zone firewall rules</w:t>
                             </w:r>
                           </w:p>
                         </w:txbxContent>
@@ -15694,23 +15489,7 @@
                           <w:szCs w:val="20"/>
                           <w:lang w:val="en-US"/>
                         </w:rPr>
-                        <w:t xml:space="preserve"> </w:t>
-                      </w:r>
-                      <w:r>
-                        <w:rPr>
-                          <w:sz w:val="20"/>
-                          <w:szCs w:val="20"/>
-                          <w:lang w:val="en-US"/>
-                        </w:rPr>
-                        <w:t>LAB</w:t>
-                      </w:r>
-                      <w:r>
-                        <w:rPr>
-                          <w:sz w:val="20"/>
-                          <w:szCs w:val="20"/>
-                          <w:lang w:val="en-US"/>
-                        </w:rPr>
-                        <w:t xml:space="preserve"> zone firewall rules</w:t>
+                        <w:t xml:space="preserve"> LAB zone firewall rules</w:t>
                       </w:r>
                     </w:p>
                   </w:txbxContent>
@@ -16526,146 +16305,1233 @@
     <w:p>
       <w:pPr>
         <w:pStyle w:val="NormalWeb"/>
-        <w:rPr>
-          <w:rFonts w:ascii="Arial MT" w:eastAsia="Arial MT" w:hAnsi="Arial MT" w:cs="Arial MT"/>
-          <w:lang w:eastAsia="en-US"/>
+        <w:spacing w:before="240" w:beforeAutospacing="0"/>
+        <w:rPr>
+          <w:rFonts w:ascii="Arial MT" w:eastAsia="Arial MT" w:hAnsi="Arial MT" w:cs="Arial MT"/>
+          <w:lang w:val="en-US" w:eastAsia="en-US"/>
         </w:rPr>
       </w:pPr>
     </w:p>
     <w:p>
       <w:pPr>
         <w:pStyle w:val="NormalWeb"/>
-        <w:ind w:firstLine="360"/>
+        <w:numPr>
+          <w:ilvl w:val="0"/>
+          <w:numId w:val="5"/>
+        </w:numPr>
+        <w:spacing w:before="240" w:beforeAutospacing="0"/>
+        <w:rPr>
+          <w:rFonts w:ascii="Arial MT" w:eastAsia="Arial MT" w:hAnsi="Arial MT" w:cs="Arial MT"/>
+          <w:lang w:val="en-US" w:eastAsia="en-US"/>
+        </w:rPr>
+      </w:pPr>
+      <w:r>
+        <w:rPr>
+          <w:rFonts w:ascii="Arial MT" w:eastAsia="Arial MT" w:hAnsi="Arial MT" w:cs="Arial MT"/>
+          <w:lang w:val="en-US" w:eastAsia="en-US"/>
+        </w:rPr>
+        <w:t>Splunk configuration</w:t>
+      </w:r>
+    </w:p>
+    <w:p>
+      <w:pPr>
+        <w:pStyle w:val="NormalWeb"/>
+        <w:spacing w:before="240" w:beforeAutospacing="0"/>
+        <w:rPr>
+          <w:rFonts w:ascii="Arial MT" w:eastAsia="Arial MT" w:hAnsi="Arial MT" w:cs="Arial MT"/>
+          <w:lang w:val="en-US" w:eastAsia="en-US"/>
+        </w:rPr>
+      </w:pPr>
+    </w:p>
+    <w:p>
+      <w:pPr>
+        <w:pStyle w:val="NormalWeb"/>
+        <w:spacing w:before="240" w:beforeAutospacing="0"/>
+        <w:rPr>
+          <w:rFonts w:ascii="Arial MT" w:eastAsia="Arial MT" w:hAnsi="Arial MT" w:cs="Arial MT"/>
+          <w:lang w:val="en-US" w:eastAsia="en-US"/>
+        </w:rPr>
+      </w:pPr>
+    </w:p>
+    <w:p>
+      <w:pPr>
+        <w:pStyle w:val="NormalWeb"/>
+        <w:spacing w:before="240" w:beforeAutospacing="0"/>
+        <w:rPr>
+          <w:rFonts w:ascii="Arial MT" w:eastAsia="Arial MT" w:hAnsi="Arial MT" w:cs="Arial MT"/>
+          <w:lang w:val="en-US" w:eastAsia="en-US"/>
+        </w:rPr>
+      </w:pPr>
+    </w:p>
+    <w:p>
+      <w:pPr>
+        <w:pStyle w:val="NormalWeb"/>
+        <w:spacing w:before="240" w:beforeAutospacing="0"/>
+        <w:rPr>
+          <w:rFonts w:ascii="Arial MT" w:eastAsia="Arial MT" w:hAnsi="Arial MT" w:cs="Arial MT"/>
+          <w:lang w:val="en-US" w:eastAsia="en-US"/>
+        </w:rPr>
+      </w:pPr>
+    </w:p>
+    <w:p>
+      <w:pPr>
+        <w:pStyle w:val="NormalWeb"/>
+        <w:spacing w:before="240" w:beforeAutospacing="0"/>
+        <w:rPr>
+          <w:rFonts w:ascii="Arial MT" w:eastAsia="Arial MT" w:hAnsi="Arial MT" w:cs="Arial MT"/>
+          <w:lang w:val="en-US" w:eastAsia="en-US"/>
+        </w:rPr>
+      </w:pPr>
+    </w:p>
+    <w:p>
+      <w:pPr>
+        <w:pStyle w:val="NormalWeb"/>
+        <w:spacing w:before="240" w:beforeAutospacing="0"/>
+        <w:rPr>
+          <w:rFonts w:ascii="Arial MT" w:eastAsia="Arial MT" w:hAnsi="Arial MT" w:cs="Arial MT"/>
+          <w:lang w:val="en-US" w:eastAsia="en-US"/>
+        </w:rPr>
+      </w:pPr>
+    </w:p>
+    <w:p>
+      <w:pPr>
+        <w:pStyle w:val="NormalWeb"/>
+        <w:spacing w:before="240" w:beforeAutospacing="0"/>
+        <w:rPr>
+          <w:rFonts w:ascii="Arial MT" w:eastAsia="Arial MT" w:hAnsi="Arial MT" w:cs="Arial MT"/>
+          <w:lang w:val="en-US" w:eastAsia="en-US"/>
+        </w:rPr>
+      </w:pPr>
+    </w:p>
+    <w:p>
+      <w:pPr>
+        <w:pStyle w:val="NormalWeb"/>
+        <w:spacing w:before="240" w:beforeAutospacing="0"/>
+        <w:rPr>
+          <w:rFonts w:ascii="Arial MT" w:eastAsia="Arial MT" w:hAnsi="Arial MT" w:cs="Arial MT"/>
+          <w:lang w:val="en-US" w:eastAsia="en-US"/>
+        </w:rPr>
+      </w:pPr>
+    </w:p>
+    <w:p>
+      <w:pPr>
+        <w:pStyle w:val="NormalWeb"/>
+        <w:spacing w:before="240" w:beforeAutospacing="0"/>
+        <w:rPr>
+          <w:rFonts w:ascii="Arial MT" w:eastAsia="Arial MT" w:hAnsi="Arial MT" w:cs="Arial MT"/>
+          <w:lang w:val="en-US" w:eastAsia="en-US"/>
+        </w:rPr>
+      </w:pPr>
+    </w:p>
+    <w:p>
+      <w:pPr>
+        <w:pStyle w:val="NormalWeb"/>
+        <w:spacing w:before="240" w:beforeAutospacing="0"/>
+        <w:rPr>
+          <w:rFonts w:ascii="Arial MT" w:eastAsia="Arial MT" w:hAnsi="Arial MT" w:cs="Arial MT"/>
+          <w:lang w:val="en-US" w:eastAsia="en-US"/>
+        </w:rPr>
+      </w:pPr>
+    </w:p>
+    <w:p>
+      <w:pPr>
+        <w:pStyle w:val="NormalWeb"/>
+        <w:spacing w:before="240" w:beforeAutospacing="0"/>
+        <w:rPr>
+          <w:rFonts w:ascii="Arial MT" w:eastAsia="Arial MT" w:hAnsi="Arial MT" w:cs="Arial MT"/>
+          <w:lang w:val="en-US" w:eastAsia="en-US"/>
+        </w:rPr>
+      </w:pPr>
+    </w:p>
+    <w:p>
+      <w:pPr>
+        <w:pStyle w:val="Heading1"/>
+        <w:numPr>
+          <w:ilvl w:val="0"/>
+          <w:numId w:val="4"/>
+        </w:numPr>
+        <w:tabs>
+          <w:tab w:val="clear" w:pos="0"/>
+          <w:tab w:val="left" w:pos="1206"/>
+        </w:tabs>
+        <w:rPr>
+          <w:rFonts w:ascii="Arial MT" w:eastAsia="Arial MT" w:hAnsi="Arial MT" w:cs="Arial MT"/>
+          <w:color w:val="auto"/>
+          <w:kern w:val="0"/>
+          <w:sz w:val="32"/>
+          <w:szCs w:val="32"/>
+          <w:lang w:val="en-US"/>
+          <w14:ligatures w14:val="none"/>
+        </w:rPr>
+      </w:pPr>
+      <w:r>
+        <w:rPr>
+          <w:rFonts w:ascii="Arial MT" w:eastAsia="Arial MT" w:hAnsi="Arial MT" w:cs="Arial MT"/>
+          <w:color w:val="auto"/>
+          <w:kern w:val="0"/>
+          <w:sz w:val="32"/>
+          <w:szCs w:val="32"/>
+          <w:lang w:val="en-US"/>
+          <w14:ligatures w14:val="none"/>
+        </w:rPr>
+        <w:lastRenderedPageBreak/>
+        <w:t>Analysis/Result Section</w:t>
+      </w:r>
+    </w:p>
+    <w:p>
+      <w:pPr>
+        <w:pStyle w:val="Heading1"/>
+        <w:tabs>
+          <w:tab w:val="left" w:pos="1206"/>
+        </w:tabs>
+        <w:rPr>
+          <w:rFonts w:ascii="Arial MT" w:eastAsia="Arial MT" w:hAnsi="Arial MT" w:cs="Arial MT"/>
+          <w:color w:val="auto"/>
+          <w:kern w:val="0"/>
+          <w:sz w:val="24"/>
+          <w:szCs w:val="24"/>
+          <w:lang w:val="en-US"/>
+          <w14:ligatures w14:val="none"/>
+        </w:rPr>
+      </w:pPr>
+      <w:r>
+        <w:rPr>
+          <w:rFonts w:ascii="Arial MT" w:eastAsia="Arial MT" w:hAnsi="Arial MT" w:cs="Arial MT"/>
+          <w:color w:val="auto"/>
+          <w:kern w:val="0"/>
+          <w:sz w:val="24"/>
+          <w:szCs w:val="24"/>
+          <w:lang w:val="en-US"/>
+          <w14:ligatures w14:val="none"/>
+        </w:rPr>
+        <w:tab/>
+      </w:r>
+      <w:r>
+        <w:rPr>
+          <w:rFonts w:ascii="Arial MT" w:eastAsia="Arial MT" w:hAnsi="Arial MT" w:cs="Arial MT"/>
+          <w:color w:val="auto"/>
+          <w:kern w:val="0"/>
+          <w:sz w:val="24"/>
+          <w:szCs w:val="24"/>
+          <w:lang w:val="en-US"/>
+          <w14:ligatures w14:val="none"/>
+        </w:rPr>
+        <w:t>In the Analysis/Results section, you should explain what you did within the virtual environment, including any experiments, programs, tools, and other practical applications you implemented. It may be helpful to include a before- and-after comparison to highlight the effects of your work. However, you must clearly present the outcomes of your actions, whether they involve experiments or other activities [1].</w:t>
+      </w:r>
+    </w:p>
+    <w:p>
+      <w:pPr>
+        <w:pStyle w:val="BodyText"/>
+        <w:spacing w:before="160" w:line="259" w:lineRule="auto"/>
+        <w:ind w:right="857" w:firstLine="720"/>
         <w:jc w:val="both"/>
-        <w:rPr>
-          <w:rFonts w:ascii="Arial MT" w:eastAsia="Arial MT" w:hAnsi="Arial MT" w:cs="Arial MT"/>
-          <w:lang w:eastAsia="en-US"/>
-        </w:rPr>
-      </w:pPr>
-    </w:p>
-    <w:p>
-      <w:pPr>
-        <w:spacing w:after="0" w:line="240" w:lineRule="auto"/>
-        <w:ind w:left="360"/>
+      </w:pPr>
+      <w:r>
+        <w:t>It may also be useful to include network-related diagrams, tables, and summaries, especially when dealing with network packets and needing to explain them. These visual aids can help clarify your findings and provide a clearer understanding of the network's performance and behavior.</w:t>
+      </w:r>
+    </w:p>
+    <w:p>
+      <w:pPr>
+        <w:pStyle w:val="BodyText"/>
+        <w:spacing w:before="160" w:line="259" w:lineRule="auto"/>
+        <w:ind w:right="865" w:firstLine="720"/>
         <w:jc w:val="both"/>
-        <w:rPr>
-          <w:rFonts w:ascii="Arial MT" w:eastAsia="Arial MT" w:hAnsi="Arial MT" w:cs="Arial MT"/>
+      </w:pPr>
+      <w:r>
+        <w:t>If it makes the presentation clearer, feel free to break down this chapter into further</w:t>
+      </w:r>
+      <w:r>
+        <w:rPr>
+          <w:spacing w:val="-1"/>
+        </w:rPr>
+        <w:t xml:space="preserve"> </w:t>
+      </w:r>
+      <w:r>
+        <w:t>sub-sections.</w:t>
+      </w:r>
+      <w:r>
+        <w:rPr>
+          <w:spacing w:val="-6"/>
+        </w:rPr>
+        <w:t xml:space="preserve"> </w:t>
+      </w:r>
+      <w:r>
+        <w:t>This</w:t>
+      </w:r>
+      <w:r>
+        <w:rPr>
+          <w:spacing w:val="-1"/>
+        </w:rPr>
+        <w:t xml:space="preserve"> </w:t>
+      </w:r>
+      <w:r>
+        <w:t>can</w:t>
+      </w:r>
+      <w:r>
+        <w:rPr>
+          <w:spacing w:val="-2"/>
+        </w:rPr>
+        <w:t xml:space="preserve"> </w:t>
+      </w:r>
+      <w:r>
+        <w:t>help in</w:t>
+      </w:r>
+      <w:r>
+        <w:rPr>
+          <w:spacing w:val="-2"/>
+        </w:rPr>
+        <w:t xml:space="preserve"> </w:t>
+      </w:r>
+      <w:r>
+        <w:t>organizing the information logically and making it easier for readers to follow your analysis.</w:t>
+      </w:r>
+    </w:p>
+    <w:p>
+      <w:pPr>
+        <w:pStyle w:val="BodyText"/>
+        <w:spacing w:before="160" w:line="259" w:lineRule="auto"/>
+        <w:ind w:right="865" w:firstLine="720"/>
+        <w:jc w:val="both"/>
+      </w:pPr>
+    </w:p>
+    <w:p>
+      <w:pPr>
+        <w:pStyle w:val="BodyText"/>
+        <w:spacing w:before="160" w:line="259" w:lineRule="auto"/>
+        <w:ind w:right="865" w:firstLine="720"/>
+        <w:jc w:val="both"/>
+      </w:pPr>
+    </w:p>
+    <w:p>
+      <w:pPr>
+        <w:pStyle w:val="BodyText"/>
+        <w:spacing w:before="160" w:line="259" w:lineRule="auto"/>
+        <w:ind w:right="865" w:firstLine="720"/>
+        <w:jc w:val="both"/>
+      </w:pPr>
+    </w:p>
+    <w:p>
+      <w:pPr>
+        <w:pStyle w:val="BodyText"/>
+        <w:spacing w:before="160" w:line="259" w:lineRule="auto"/>
+        <w:ind w:right="865" w:firstLine="720"/>
+        <w:jc w:val="both"/>
+      </w:pPr>
+    </w:p>
+    <w:p>
+      <w:pPr>
+        <w:pStyle w:val="BodyText"/>
+        <w:spacing w:before="160" w:line="259" w:lineRule="auto"/>
+        <w:ind w:right="865" w:firstLine="720"/>
+        <w:jc w:val="both"/>
+      </w:pPr>
+    </w:p>
+    <w:p>
+      <w:pPr>
+        <w:pStyle w:val="BodyText"/>
+        <w:spacing w:before="160" w:line="259" w:lineRule="auto"/>
+        <w:ind w:right="865" w:firstLine="720"/>
+        <w:jc w:val="both"/>
+      </w:pPr>
+    </w:p>
+    <w:p>
+      <w:pPr>
+        <w:pStyle w:val="BodyText"/>
+        <w:spacing w:before="160" w:line="259" w:lineRule="auto"/>
+        <w:ind w:right="865" w:firstLine="720"/>
+        <w:jc w:val="both"/>
+      </w:pPr>
+    </w:p>
+    <w:p>
+      <w:pPr>
+        <w:pStyle w:val="BodyText"/>
+        <w:spacing w:before="160" w:line="259" w:lineRule="auto"/>
+        <w:ind w:right="865" w:firstLine="720"/>
+        <w:jc w:val="both"/>
+      </w:pPr>
+    </w:p>
+    <w:p>
+      <w:pPr>
+        <w:pStyle w:val="BodyText"/>
+        <w:spacing w:before="160" w:line="259" w:lineRule="auto"/>
+        <w:ind w:right="865" w:firstLine="720"/>
+        <w:jc w:val="both"/>
+      </w:pPr>
+    </w:p>
+    <w:p>
+      <w:pPr>
+        <w:pStyle w:val="BodyText"/>
+        <w:spacing w:before="160" w:line="259" w:lineRule="auto"/>
+        <w:ind w:right="865" w:firstLine="720"/>
+        <w:jc w:val="both"/>
+      </w:pPr>
+    </w:p>
+    <w:p>
+      <w:pPr>
+        <w:pStyle w:val="BodyText"/>
+        <w:spacing w:before="160" w:line="259" w:lineRule="auto"/>
+        <w:ind w:right="865" w:firstLine="720"/>
+        <w:jc w:val="both"/>
+      </w:pPr>
+    </w:p>
+    <w:p>
+      <w:pPr>
+        <w:pStyle w:val="BodyText"/>
+        <w:spacing w:before="160" w:line="259" w:lineRule="auto"/>
+        <w:ind w:right="865" w:firstLine="720"/>
+        <w:jc w:val="both"/>
+      </w:pPr>
+    </w:p>
+    <w:p>
+      <w:pPr>
+        <w:pStyle w:val="BodyText"/>
+        <w:spacing w:before="160" w:line="259" w:lineRule="auto"/>
+        <w:ind w:right="865" w:firstLine="720"/>
+        <w:jc w:val="both"/>
+      </w:pPr>
+    </w:p>
+    <w:p>
+      <w:pPr>
+        <w:pStyle w:val="BodyText"/>
+        <w:spacing w:before="160" w:line="259" w:lineRule="auto"/>
+        <w:ind w:right="865" w:firstLine="720"/>
+        <w:jc w:val="both"/>
+      </w:pPr>
+    </w:p>
+    <w:p>
+      <w:pPr>
+        <w:pStyle w:val="BodyText"/>
+        <w:spacing w:before="160" w:line="259" w:lineRule="auto"/>
+        <w:ind w:right="865" w:firstLine="720"/>
+        <w:jc w:val="both"/>
+      </w:pPr>
+    </w:p>
+    <w:p>
+      <w:pPr>
+        <w:pStyle w:val="BodyText"/>
+        <w:spacing w:before="160" w:line="259" w:lineRule="auto"/>
+        <w:ind w:right="865" w:firstLine="720"/>
+        <w:jc w:val="both"/>
+      </w:pPr>
+    </w:p>
+    <w:p>
+      <w:pPr>
+        <w:pStyle w:val="BodyText"/>
+        <w:spacing w:before="160" w:line="259" w:lineRule="auto"/>
+        <w:ind w:right="865" w:firstLine="720"/>
+        <w:jc w:val="both"/>
+      </w:pPr>
+    </w:p>
+    <w:p>
+      <w:pPr>
+        <w:pStyle w:val="BodyText"/>
+        <w:spacing w:before="160" w:line="259" w:lineRule="auto"/>
+        <w:ind w:right="865" w:firstLine="720"/>
+        <w:jc w:val="both"/>
+      </w:pPr>
+    </w:p>
+    <w:p>
+      <w:pPr>
+        <w:pStyle w:val="BodyText"/>
+        <w:spacing w:before="160" w:line="259" w:lineRule="auto"/>
+        <w:ind w:right="865" w:firstLine="720"/>
+        <w:jc w:val="both"/>
+      </w:pPr>
+    </w:p>
+    <w:p>
+      <w:pPr>
+        <w:pStyle w:val="Heading1"/>
+        <w:numPr>
+          <w:ilvl w:val="0"/>
+          <w:numId w:val="4"/>
+        </w:numPr>
+        <w:tabs>
+          <w:tab w:val="clear" w:pos="0"/>
+          <w:tab w:val="left" w:pos="1206"/>
+        </w:tabs>
+        <w:rPr>
+          <w:rFonts w:ascii="Arial MT" w:eastAsia="Arial MT" w:hAnsi="Arial MT" w:cs="Arial MT"/>
+          <w:color w:val="auto"/>
           <w:kern w:val="0"/>
+          <w:sz w:val="32"/>
+          <w:szCs w:val="32"/>
+          <w:lang w:val="en-US"/>
           <w14:ligatures w14:val="none"/>
         </w:rPr>
       </w:pPr>
-    </w:p>
-    <w:p>
-      <w:pPr>
-        <w:spacing w:after="0" w:line="240" w:lineRule="auto"/>
-        <w:ind w:firstLine="720"/>
-        <w:jc w:val="both"/>
-        <w:rPr>
-          <w:rFonts w:ascii="Arial MT" w:eastAsia="Arial MT" w:hAnsi="Arial MT" w:cs="Arial MT"/>
+      <w:r>
+        <w:rPr>
+          <w:rFonts w:ascii="Arial MT" w:eastAsia="Arial MT" w:hAnsi="Arial MT" w:cs="Arial MT"/>
+          <w:color w:val="auto"/>
           <w:kern w:val="0"/>
+          <w:sz w:val="32"/>
+          <w:szCs w:val="32"/>
           <w:lang w:val="en-US"/>
           <w14:ligatures w14:val="none"/>
         </w:rPr>
-      </w:pPr>
-    </w:p>
-    <w:p>
-      <w:pPr>
-        <w:spacing w:after="0" w:line="240" w:lineRule="auto"/>
-        <w:ind w:firstLine="720"/>
-        <w:jc w:val="both"/>
-        <w:rPr>
-          <w:rFonts w:ascii="Arial MT" w:eastAsia="Arial MT" w:hAnsi="Arial MT" w:cs="Arial MT"/>
-          <w:kern w:val="0"/>
-          <w:lang w:val="en-US"/>
-          <w14:ligatures w14:val="none"/>
-        </w:rPr>
-      </w:pPr>
-    </w:p>
-    <w:p>
-      <w:pPr>
-        <w:spacing w:after="0" w:line="240" w:lineRule="auto"/>
-        <w:ind w:firstLine="720"/>
-        <w:jc w:val="both"/>
-        <w:rPr>
-          <w:rFonts w:ascii="Arial MT" w:eastAsia="Arial MT" w:hAnsi="Arial MT" w:cs="Arial MT"/>
-          <w:kern w:val="0"/>
-          <w:lang w:val="en-US"/>
-          <w14:ligatures w14:val="none"/>
-        </w:rPr>
-      </w:pPr>
-    </w:p>
-    <w:p>
-      <w:pPr>
-        <w:spacing w:after="0" w:line="240" w:lineRule="auto"/>
-        <w:ind w:firstLine="720"/>
-        <w:jc w:val="both"/>
-        <w:rPr>
-          <w:rFonts w:ascii="Arial MT" w:eastAsia="Arial MT" w:hAnsi="Arial MT" w:cs="Arial MT"/>
-          <w:kern w:val="0"/>
-          <w:lang w:val="en-US"/>
-          <w14:ligatures w14:val="none"/>
-        </w:rPr>
-      </w:pPr>
-    </w:p>
-    <w:p>
-      <w:pPr>
-        <w:spacing w:after="0" w:line="240" w:lineRule="auto"/>
-        <w:ind w:firstLine="720"/>
-        <w:jc w:val="both"/>
-        <w:rPr>
-          <w:rFonts w:ascii="Arial MT" w:eastAsia="Arial MT" w:hAnsi="Arial MT" w:cs="Arial MT"/>
-          <w:kern w:val="0"/>
-          <w:lang w:val="en-US"/>
-          <w14:ligatures w14:val="none"/>
-        </w:rPr>
-      </w:pPr>
-    </w:p>
-    <w:p>
-      <w:pPr>
-        <w:spacing w:after="0" w:line="240" w:lineRule="auto"/>
-        <w:ind w:firstLine="720"/>
-        <w:jc w:val="both"/>
-        <w:rPr>
-          <w:rFonts w:ascii="Arial MT" w:eastAsia="Arial MT" w:hAnsi="Arial MT" w:cs="Arial MT"/>
-          <w:kern w:val="0"/>
-          <w:lang w:val="en-US"/>
-          <w14:ligatures w14:val="none"/>
-        </w:rPr>
-      </w:pPr>
-    </w:p>
-    <w:p>
-      <w:pPr>
-        <w:spacing w:after="0" w:line="240" w:lineRule="auto"/>
-        <w:rPr>
-          <w:rFonts w:ascii="Arial MT" w:eastAsia="Arial MT" w:hAnsi="Arial MT" w:cs="Arial MT"/>
-          <w:kern w:val="0"/>
-          <w:lang w:val="en-US"/>
-          <w14:ligatures w14:val="none"/>
-        </w:rPr>
-      </w:pPr>
+        <w:lastRenderedPageBreak/>
+        <w:t>Conclusion and Recommendations</w:t>
+      </w:r>
+    </w:p>
+    <w:p>
+      <w:pPr>
+        <w:pStyle w:val="BodyText"/>
+        <w:spacing w:before="269"/>
+        <w:ind w:left="852"/>
+      </w:pPr>
+      <w:r>
+        <w:t>Summarize</w:t>
+      </w:r>
+      <w:r>
+        <w:rPr>
+          <w:spacing w:val="-10"/>
+        </w:rPr>
+        <w:t xml:space="preserve"> </w:t>
+      </w:r>
+      <w:r>
+        <w:t>the</w:t>
+      </w:r>
+      <w:r>
+        <w:rPr>
+          <w:spacing w:val="-5"/>
+        </w:rPr>
+        <w:t xml:space="preserve"> </w:t>
+      </w:r>
+      <w:r>
+        <w:t>important</w:t>
+      </w:r>
+      <w:r>
+        <w:rPr>
+          <w:spacing w:val="-8"/>
+        </w:rPr>
+        <w:t xml:space="preserve"> </w:t>
+      </w:r>
+      <w:r>
+        <w:t>conclusions</w:t>
+      </w:r>
+      <w:r>
+        <w:rPr>
+          <w:spacing w:val="-10"/>
+        </w:rPr>
+        <w:t xml:space="preserve"> </w:t>
+      </w:r>
+      <w:r>
+        <w:t>of</w:t>
+      </w:r>
+      <w:r>
+        <w:rPr>
+          <w:spacing w:val="-8"/>
+        </w:rPr>
+        <w:t xml:space="preserve"> </w:t>
+      </w:r>
+      <w:r>
+        <w:t>the</w:t>
+      </w:r>
+      <w:r>
+        <w:rPr>
+          <w:spacing w:val="-9"/>
+        </w:rPr>
+        <w:t xml:space="preserve"> </w:t>
+      </w:r>
+      <w:r>
+        <w:t>project</w:t>
+      </w:r>
+      <w:r>
+        <w:rPr>
+          <w:spacing w:val="-7"/>
+        </w:rPr>
+        <w:t xml:space="preserve"> </w:t>
+      </w:r>
+      <w:r>
+        <w:t>depending</w:t>
+      </w:r>
+      <w:r>
+        <w:rPr>
+          <w:spacing w:val="-8"/>
+        </w:rPr>
+        <w:t xml:space="preserve"> </w:t>
+      </w:r>
+      <w:r>
+        <w:t>on</w:t>
+      </w:r>
+      <w:r>
+        <w:rPr>
+          <w:spacing w:val="-9"/>
+        </w:rPr>
+        <w:t xml:space="preserve"> </w:t>
+      </w:r>
+      <w:r>
+        <w:t>the</w:t>
+      </w:r>
+      <w:r>
+        <w:rPr>
+          <w:spacing w:val="-7"/>
+        </w:rPr>
+        <w:t xml:space="preserve"> </w:t>
+      </w:r>
+      <w:r>
+        <w:rPr>
+          <w:spacing w:val="-2"/>
+        </w:rPr>
+        <w:t>context</w:t>
+      </w:r>
+    </w:p>
+    <w:p>
+      <w:pPr>
+        <w:pStyle w:val="ListParagraph"/>
+        <w:widowControl w:val="0"/>
+        <w:numPr>
+          <w:ilvl w:val="1"/>
+          <w:numId w:val="4"/>
+        </w:numPr>
+        <w:tabs>
+          <w:tab w:val="left" w:pos="1572"/>
+        </w:tabs>
+        <w:suppressAutoHyphens/>
+        <w:spacing w:before="182" w:after="0" w:line="259" w:lineRule="auto"/>
+        <w:ind w:right="864"/>
+        <w:contextualSpacing w:val="0"/>
+      </w:pPr>
+      <w:r>
+        <w:t>explanation of how your analysis (based on measured traffic) support your conclusions. [1]</w:t>
+      </w:r>
+    </w:p>
+    <w:p>
+      <w:pPr>
+        <w:pStyle w:val="ListParagraph"/>
+        <w:widowControl w:val="0"/>
+        <w:numPr>
+          <w:ilvl w:val="1"/>
+          <w:numId w:val="4"/>
+        </w:numPr>
+        <w:tabs>
+          <w:tab w:val="left" w:pos="1572"/>
+        </w:tabs>
+        <w:suppressAutoHyphens/>
+        <w:spacing w:after="0" w:line="275" w:lineRule="exact"/>
+        <w:contextualSpacing w:val="0"/>
+      </w:pPr>
+      <w:r>
+        <w:t>recommendations</w:t>
+      </w:r>
+      <w:r>
+        <w:rPr>
+          <w:spacing w:val="-8"/>
+        </w:rPr>
+        <w:t xml:space="preserve"> </w:t>
+      </w:r>
+      <w:r>
+        <w:t>for</w:t>
+      </w:r>
+      <w:r>
+        <w:rPr>
+          <w:spacing w:val="-4"/>
+        </w:rPr>
+        <w:t xml:space="preserve"> </w:t>
+      </w:r>
+      <w:r>
+        <w:t>putting</w:t>
+      </w:r>
+      <w:r>
+        <w:rPr>
+          <w:spacing w:val="-4"/>
+        </w:rPr>
+        <w:t xml:space="preserve"> </w:t>
+      </w:r>
+      <w:r>
+        <w:t>your</w:t>
+      </w:r>
+      <w:r>
+        <w:rPr>
+          <w:spacing w:val="-4"/>
+        </w:rPr>
+        <w:t xml:space="preserve"> </w:t>
+      </w:r>
+      <w:r>
+        <w:t>conclusions</w:t>
+      </w:r>
+      <w:r>
+        <w:rPr>
+          <w:spacing w:val="-6"/>
+        </w:rPr>
+        <w:t xml:space="preserve"> </w:t>
+      </w:r>
+      <w:r>
+        <w:t>into</w:t>
+      </w:r>
+      <w:r>
+        <w:rPr>
+          <w:spacing w:val="-5"/>
+        </w:rPr>
+        <w:t xml:space="preserve"> </w:t>
+      </w:r>
+      <w:r>
+        <w:t>practice.</w:t>
+      </w:r>
+      <w:r>
+        <w:rPr>
+          <w:spacing w:val="2"/>
+        </w:rPr>
+        <w:t xml:space="preserve"> </w:t>
+      </w:r>
+      <w:r>
+        <w:rPr>
+          <w:spacing w:val="-5"/>
+        </w:rPr>
+        <w:t>[1]</w:t>
+      </w:r>
+    </w:p>
+    <w:p>
+      <w:pPr>
+        <w:pStyle w:val="ListParagraph"/>
+        <w:widowControl w:val="0"/>
+        <w:numPr>
+          <w:ilvl w:val="1"/>
+          <w:numId w:val="4"/>
+        </w:numPr>
+        <w:tabs>
+          <w:tab w:val="left" w:pos="1572"/>
+        </w:tabs>
+        <w:suppressAutoHyphens/>
+        <w:spacing w:before="24" w:after="0" w:line="240" w:lineRule="auto"/>
+        <w:contextualSpacing w:val="0"/>
+      </w:pPr>
+      <w:r>
+        <w:t>suggestions</w:t>
+      </w:r>
+      <w:r>
+        <w:rPr>
+          <w:spacing w:val="-6"/>
+        </w:rPr>
+        <w:t xml:space="preserve"> </w:t>
+      </w:r>
+      <w:r>
+        <w:t>for</w:t>
+      </w:r>
+      <w:r>
+        <w:rPr>
+          <w:spacing w:val="-4"/>
+        </w:rPr>
+        <w:t xml:space="preserve"> </w:t>
+      </w:r>
+      <w:r>
+        <w:t>further</w:t>
+      </w:r>
+      <w:r>
+        <w:rPr>
+          <w:spacing w:val="-6"/>
+        </w:rPr>
+        <w:t xml:space="preserve"> </w:t>
+      </w:r>
+      <w:r>
+        <w:t>investigation</w:t>
+      </w:r>
+      <w:r>
+        <w:rPr>
+          <w:spacing w:val="-6"/>
+        </w:rPr>
+        <w:t xml:space="preserve"> </w:t>
+      </w:r>
+      <w:r>
+        <w:t>of</w:t>
+      </w:r>
+      <w:r>
+        <w:rPr>
+          <w:spacing w:val="-4"/>
+        </w:rPr>
+        <w:t xml:space="preserve"> </w:t>
+      </w:r>
+      <w:r>
+        <w:t>the</w:t>
+      </w:r>
+      <w:r>
+        <w:rPr>
+          <w:spacing w:val="-3"/>
+        </w:rPr>
+        <w:t xml:space="preserve"> </w:t>
+      </w:r>
+      <w:r>
+        <w:t>subject</w:t>
+      </w:r>
+      <w:r>
+        <w:rPr>
+          <w:spacing w:val="3"/>
+        </w:rPr>
+        <w:t xml:space="preserve"> </w:t>
+      </w:r>
+      <w:r>
+        <w:rPr>
+          <w:spacing w:val="-5"/>
+        </w:rPr>
+        <w:t>[1]</w:t>
+      </w:r>
     </w:p>
     <w:p>
       <w:pPr>
         <w:widowControl w:val="0"/>
         <w:tabs>
-          <w:tab w:val="left" w:pos="1594"/>
+          <w:tab w:val="left" w:pos="1572"/>
         </w:tabs>
-        <w:autoSpaceDE w:val="0"/>
-        <w:autoSpaceDN w:val="0"/>
-        <w:spacing w:before="150" w:after="0" w:line="240" w:lineRule="auto"/>
-        <w:jc w:val="both"/>
-        <w:rPr>
-          <w:rFonts w:ascii="Arial MT" w:eastAsia="Arial MT" w:hAnsi="Arial MT" w:cs="Arial MT"/>
+        <w:suppressAutoHyphens/>
+        <w:spacing w:before="24" w:after="0" w:line="240" w:lineRule="auto"/>
+      </w:pPr>
+    </w:p>
+    <w:p>
+      <w:pPr>
+        <w:widowControl w:val="0"/>
+        <w:tabs>
+          <w:tab w:val="left" w:pos="1572"/>
+        </w:tabs>
+        <w:suppressAutoHyphens/>
+        <w:spacing w:before="24" w:after="0" w:line="240" w:lineRule="auto"/>
+      </w:pPr>
+    </w:p>
+    <w:p>
+      <w:pPr>
+        <w:pStyle w:val="Heading1"/>
+        <w:numPr>
+          <w:ilvl w:val="0"/>
+          <w:numId w:val="4"/>
+        </w:numPr>
+        <w:tabs>
+          <w:tab w:val="clear" w:pos="0"/>
+          <w:tab w:val="left" w:pos="1206"/>
+        </w:tabs>
+        <w:rPr>
+          <w:rFonts w:ascii="Arial MT" w:eastAsia="Arial MT" w:hAnsi="Arial MT" w:cs="Arial MT"/>
+          <w:color w:val="auto"/>
           <w:kern w:val="0"/>
+          <w:sz w:val="32"/>
+          <w:szCs w:val="32"/>
           <w:lang w:val="en-US"/>
           <w14:ligatures w14:val="none"/>
         </w:rPr>
       </w:pPr>
-    </w:p>
-    <w:p>
-      <w:pPr>
-        <w:spacing w:before="1"/>
-        <w:jc w:val="both"/>
+      <w:r>
+        <w:rPr>
+          <w:rFonts w:ascii="Arial MT" w:eastAsia="Arial MT" w:hAnsi="Arial MT" w:cs="Arial MT"/>
+          <w:color w:val="auto"/>
+          <w:kern w:val="0"/>
+          <w:sz w:val="32"/>
+          <w:szCs w:val="32"/>
+          <w:lang w:val="en-US"/>
+          <w14:ligatures w14:val="none"/>
+        </w:rPr>
+        <w:t>Bibliography</w:t>
+      </w:r>
+    </w:p>
+    <w:p>
+      <w:pPr>
+        <w:pStyle w:val="BodyText"/>
+        <w:spacing w:before="83" w:after="1"/>
+        <w:rPr>
+          <w:sz w:val="20"/>
+        </w:rPr>
+      </w:pPr>
+    </w:p>
+    <w:tbl>
+      <w:tblPr>
+        <w:tblW w:w="8180" w:type="dxa"/>
+        <w:tblInd w:w="853" w:type="dxa"/>
+        <w:tblLayout w:type="fixed"/>
+        <w:tblCellMar>
+          <w:left w:w="0" w:type="dxa"/>
+          <w:right w:w="0" w:type="dxa"/>
+        </w:tblCellMar>
+        <w:tblLook w:val="01E0" w:firstRow="1" w:lastRow="1" w:firstColumn="1" w:lastColumn="1" w:noHBand="0" w:noVBand="0"/>
+      </w:tblPr>
+      <w:tblGrid>
+        <w:gridCol w:w="347"/>
+        <w:gridCol w:w="7833"/>
+      </w:tblGrid>
+      <w:tr>
+        <w:trPr>
+          <w:trHeight w:val="565"/>
+        </w:trPr>
+        <w:tc>
+          <w:tcPr>
+            <w:tcW w:w="347" w:type="dxa"/>
+          </w:tcPr>
+          <w:p>
+            <w:pPr>
+              <w:pStyle w:val="TableParagraph"/>
+              <w:spacing w:line="268" w:lineRule="exact"/>
+              <w:ind w:left="50"/>
+              <w:rPr>
+                <w:sz w:val="24"/>
+              </w:rPr>
+            </w:pPr>
+            <w:r>
+              <w:rPr>
+                <w:spacing w:val="-5"/>
+                <w:sz w:val="24"/>
+              </w:rPr>
+              <w:t>[1]</w:t>
+            </w:r>
+          </w:p>
+        </w:tc>
+        <w:tc>
+          <w:tcPr>
+            <w:tcW w:w="7832" w:type="dxa"/>
+          </w:tcPr>
+          <w:p>
+            <w:pPr>
+              <w:pStyle w:val="TableParagraph"/>
+              <w:tabs>
+                <w:tab w:val="left" w:pos="740"/>
+                <w:tab w:val="left" w:pos="3720"/>
+                <w:tab w:val="left" w:pos="6891"/>
+              </w:tabs>
+              <w:spacing w:line="268" w:lineRule="exact"/>
+              <w:ind w:left="30"/>
+              <w:rPr>
+                <w:sz w:val="24"/>
+              </w:rPr>
+            </w:pPr>
+            <w:r>
+              <w:rPr>
+                <w:spacing w:val="-2"/>
+                <w:sz w:val="24"/>
+              </w:rPr>
+              <w:t>Prof.</w:t>
+            </w:r>
+            <w:r>
+              <w:rPr>
+                <w:sz w:val="24"/>
+              </w:rPr>
+              <w:tab/>
+              <w:t>Dr.</w:t>
+            </w:r>
+            <w:r>
+              <w:rPr>
+                <w:spacing w:val="69"/>
+                <w:w w:val="150"/>
+                <w:sz w:val="24"/>
+              </w:rPr>
+              <w:t xml:space="preserve"> </w:t>
+            </w:r>
+            <w:proofErr w:type="gramStart"/>
+            <w:r>
+              <w:rPr>
+                <w:sz w:val="24"/>
+              </w:rPr>
+              <w:t>Alexandru</w:t>
+            </w:r>
+            <w:r>
+              <w:rPr>
+                <w:spacing w:val="27"/>
+                <w:sz w:val="24"/>
+              </w:rPr>
+              <w:t xml:space="preserve">  </w:t>
+            </w:r>
+            <w:r>
+              <w:rPr>
+                <w:spacing w:val="-2"/>
+                <w:sz w:val="24"/>
+              </w:rPr>
+              <w:t>Soceanu</w:t>
+            </w:r>
+            <w:proofErr w:type="gramEnd"/>
+            <w:r>
+              <w:rPr>
+                <w:spacing w:val="-2"/>
+                <w:sz w:val="24"/>
+              </w:rPr>
+              <w:t>,</w:t>
+            </w:r>
+            <w:r>
+              <w:rPr>
+                <w:sz w:val="24"/>
+              </w:rPr>
+              <w:tab/>
+              <w:t>"</w:t>
+            </w:r>
+            <w:proofErr w:type="gramStart"/>
+            <w:r>
+              <w:rPr>
+                <w:sz w:val="24"/>
+              </w:rPr>
+              <w:t>Project</w:t>
+            </w:r>
+            <w:r>
+              <w:rPr>
+                <w:spacing w:val="30"/>
+                <w:sz w:val="24"/>
+              </w:rPr>
+              <w:t xml:space="preserve">  </w:t>
+            </w:r>
+            <w:r>
+              <w:rPr>
+                <w:sz w:val="24"/>
+              </w:rPr>
+              <w:t>report</w:t>
+            </w:r>
+            <w:proofErr w:type="gramEnd"/>
+            <w:r>
+              <w:rPr>
+                <w:spacing w:val="29"/>
+                <w:sz w:val="24"/>
+              </w:rPr>
+              <w:t xml:space="preserve">  </w:t>
+            </w:r>
+            <w:r>
+              <w:rPr>
+                <w:spacing w:val="-2"/>
+                <w:sz w:val="24"/>
+              </w:rPr>
+              <w:t>guideline,"</w:t>
+            </w:r>
+            <w:r>
+              <w:rPr>
+                <w:sz w:val="24"/>
+              </w:rPr>
+              <w:tab/>
+            </w:r>
+            <w:r>
+              <w:rPr>
+                <w:spacing w:val="-2"/>
+                <w:sz w:val="24"/>
+              </w:rPr>
+              <w:t>[Online].</w:t>
+            </w:r>
+          </w:p>
+          <w:p>
+            <w:pPr>
+              <w:pStyle w:val="TableParagraph"/>
+              <w:spacing w:before="21" w:line="256" w:lineRule="exact"/>
+              <w:ind w:left="30"/>
+              <w:rPr>
+                <w:sz w:val="24"/>
+              </w:rPr>
+            </w:pPr>
+            <w:r>
+              <w:rPr>
+                <w:sz w:val="24"/>
+              </w:rPr>
+              <w:t>Available:</w:t>
+            </w:r>
+            <w:r>
+              <w:rPr>
+                <w:spacing w:val="-8"/>
+                <w:sz w:val="24"/>
+              </w:rPr>
+              <w:t xml:space="preserve"> </w:t>
+            </w:r>
+            <w:r>
+              <w:rPr>
+                <w:sz w:val="24"/>
+              </w:rPr>
+              <w:t>https://moodle.hm.edu.</w:t>
+            </w:r>
+            <w:r>
+              <w:rPr>
+                <w:spacing w:val="-6"/>
+                <w:sz w:val="24"/>
+              </w:rPr>
+              <w:t xml:space="preserve"> </w:t>
+            </w:r>
+            <w:r>
+              <w:rPr>
+                <w:sz w:val="24"/>
+              </w:rPr>
+              <w:t>[Accessed</w:t>
+            </w:r>
+            <w:r>
+              <w:rPr>
+                <w:spacing w:val="-7"/>
+                <w:sz w:val="24"/>
+              </w:rPr>
+              <w:t xml:space="preserve"> </w:t>
+            </w:r>
+            <w:r>
+              <w:rPr>
+                <w:sz w:val="24"/>
+              </w:rPr>
+              <w:t>10</w:t>
+            </w:r>
+            <w:r>
+              <w:rPr>
+                <w:spacing w:val="-6"/>
+                <w:sz w:val="24"/>
+              </w:rPr>
+              <w:t xml:space="preserve"> </w:t>
+            </w:r>
+            <w:r>
+              <w:rPr>
+                <w:sz w:val="24"/>
+              </w:rPr>
+              <w:t>08</w:t>
+            </w:r>
+            <w:r>
+              <w:rPr>
+                <w:spacing w:val="-5"/>
+                <w:sz w:val="24"/>
+              </w:rPr>
+              <w:t xml:space="preserve"> </w:t>
+            </w:r>
+            <w:r>
+              <w:rPr>
+                <w:spacing w:val="-2"/>
+                <w:sz w:val="24"/>
+              </w:rPr>
+              <w:t>2024].</w:t>
+            </w:r>
+          </w:p>
+        </w:tc>
+      </w:tr>
+    </w:tbl>
+    <w:p>
+      <w:pPr>
+        <w:widowControl w:val="0"/>
+        <w:tabs>
+          <w:tab w:val="left" w:pos="1572"/>
+        </w:tabs>
+        <w:suppressAutoHyphens/>
+        <w:spacing w:before="24" w:after="0" w:line="240" w:lineRule="auto"/>
+      </w:pPr>
+    </w:p>
+    <w:p>
+      <w:pPr>
+        <w:rPr>
+          <w:rFonts w:ascii="Arial MT" w:eastAsia="Arial MT" w:hAnsi="Arial MT" w:cs="Arial MT"/>
+          <w:kern w:val="0"/>
+          <w:lang w:val="en-US"/>
+          <w14:ligatures w14:val="none"/>
+        </w:rPr>
+      </w:pPr>
+    </w:p>
+    <w:p>
+      <w:pPr>
+        <w:rPr>
+          <w:rFonts w:ascii="Arial MT" w:eastAsia="Arial MT" w:hAnsi="Arial MT" w:cs="Arial MT"/>
+          <w:kern w:val="0"/>
+          <w:lang w:val="en-US"/>
+          <w14:ligatures w14:val="none"/>
+        </w:rPr>
+      </w:pPr>
+    </w:p>
+    <w:p>
+      <w:pPr>
+        <w:rPr>
+          <w:rFonts w:ascii="Arial MT" w:eastAsia="Arial MT" w:hAnsi="Arial MT" w:cs="Arial MT"/>
+          <w:kern w:val="0"/>
+          <w:lang w:val="en-US"/>
+          <w14:ligatures w14:val="none"/>
+        </w:rPr>
+      </w:pPr>
+    </w:p>
+    <w:p>
+      <w:pPr>
+        <w:rPr>
+          <w:rFonts w:ascii="Arial MT" w:eastAsia="Arial MT" w:hAnsi="Arial MT" w:cs="Arial MT"/>
+          <w:kern w:val="0"/>
+          <w:lang w:val="en-US"/>
+          <w14:ligatures w14:val="none"/>
+        </w:rPr>
+      </w:pPr>
+    </w:p>
+    <w:p>
+      <w:pPr>
+        <w:rPr>
+          <w:rFonts w:ascii="Arial MT" w:eastAsia="Arial MT" w:hAnsi="Arial MT" w:cs="Arial MT"/>
+          <w:kern w:val="0"/>
+          <w:lang w:val="en-US"/>
+          <w14:ligatures w14:val="none"/>
+        </w:rPr>
+      </w:pPr>
+    </w:p>
+    <w:p>
+      <w:pPr>
+        <w:rPr>
+          <w:rFonts w:ascii="Arial MT" w:eastAsia="Arial MT" w:hAnsi="Arial MT" w:cs="Arial MT"/>
+          <w:kern w:val="0"/>
+          <w:lang w:val="en-US"/>
+          <w14:ligatures w14:val="none"/>
+        </w:rPr>
+      </w:pPr>
+    </w:p>
+    <w:p>
+      <w:pPr>
+        <w:rPr>
+          <w:rFonts w:ascii="Arial MT" w:eastAsia="Arial MT" w:hAnsi="Arial MT" w:cs="Arial MT"/>
+          <w:kern w:val="0"/>
+          <w:lang w:val="en-US"/>
+          <w14:ligatures w14:val="none"/>
+        </w:rPr>
+      </w:pPr>
+    </w:p>
+    <w:p>
+      <w:pPr>
+        <w:rPr>
+          <w:rFonts w:ascii="Arial MT" w:eastAsia="Arial MT" w:hAnsi="Arial MT" w:cs="Arial MT"/>
+          <w:kern w:val="0"/>
+          <w:lang w:val="en-US"/>
+          <w14:ligatures w14:val="none"/>
+        </w:rPr>
+      </w:pPr>
+    </w:p>
+    <w:p>
+      <w:pPr>
+        <w:rPr>
+          <w:rFonts w:ascii="Arial MT" w:eastAsia="Arial MT" w:hAnsi="Arial MT" w:cs="Arial MT"/>
+          <w:kern w:val="0"/>
+          <w:lang w:val="en-US"/>
+          <w14:ligatures w14:val="none"/>
+        </w:rPr>
+      </w:pPr>
+    </w:p>
+    <w:p>
+      <w:pPr>
+        <w:rPr>
+          <w:rFonts w:ascii="Arial MT" w:eastAsia="Arial MT" w:hAnsi="Arial MT" w:cs="Arial MT"/>
+          <w:kern w:val="0"/>
+          <w:lang w:val="en-US"/>
+          <w14:ligatures w14:val="none"/>
+        </w:rPr>
+      </w:pPr>
+    </w:p>
+    <w:p>
+      <w:pPr>
+        <w:rPr>
+          <w:rFonts w:ascii="Arial MT" w:eastAsia="Arial MT" w:hAnsi="Arial MT" w:cs="Arial MT"/>
+          <w:kern w:val="0"/>
+          <w:lang w:val="en-US"/>
+          <w14:ligatures w14:val="none"/>
+        </w:rPr>
+      </w:pPr>
+    </w:p>
+    <w:p>
+      <w:pPr>
+        <w:rPr>
+          <w:rFonts w:ascii="Arial MT" w:eastAsia="Arial MT" w:hAnsi="Arial MT" w:cs="Arial MT"/>
+          <w:kern w:val="0"/>
+          <w:lang w:val="en-US"/>
+          <w14:ligatures w14:val="none"/>
+        </w:rPr>
+      </w:pPr>
+    </w:p>
+    <w:p>
+      <w:pPr>
+        <w:rPr>
+          <w:rFonts w:ascii="Arial MT" w:eastAsia="Arial MT" w:hAnsi="Arial MT" w:cs="Arial MT"/>
+          <w:kern w:val="0"/>
+          <w:lang w:val="en-US"/>
+          <w14:ligatures w14:val="none"/>
+        </w:rPr>
+      </w:pPr>
+    </w:p>
+    <w:p>
+      <w:pPr>
+        <w:rPr>
+          <w:rFonts w:ascii="Arial MT" w:eastAsia="Arial MT" w:hAnsi="Arial MT" w:cs="Arial MT"/>
+          <w:kern w:val="0"/>
+          <w:lang w:val="en-US"/>
+          <w14:ligatures w14:val="none"/>
+        </w:rPr>
+      </w:pPr>
+    </w:p>
+    <w:p>
+      <w:pPr>
         <w:rPr>
           <w:rFonts w:ascii="Arial MT" w:eastAsia="Arial MT" w:hAnsi="Arial MT" w:cs="Arial MT"/>
           <w:kern w:val="0"/>
@@ -16705,6 +17571,7 @@
           <w:color w:val="000000" w:themeColor="text1"/>
           <w:spacing w:val="-2"/>
         </w:rPr>
+        <w:lastRenderedPageBreak/>
         <w:t>Appendix</w:t>
       </w:r>
       <w:r>
@@ -18071,6 +18938,7 @@
           <w:lang w:eastAsia="en-US"/>
           <w14:ligatures w14:val="standardContextual"/>
         </w:rPr>
+        <w:lastRenderedPageBreak/>
         <w:t>KALI (SNM)</w:t>
       </w:r>
     </w:p>
@@ -18265,7 +19133,6 @@
           <w:lang w:eastAsia="en-US"/>
           <w14:ligatures w14:val="standardContextual"/>
         </w:rPr>
-        <w:lastRenderedPageBreak/>
         <w:t>auto eth0</w:t>
       </w:r>
     </w:p>
@@ -19338,6 +20205,7 @@
           <w:lang w:eastAsia="en-US"/>
           <w14:ligatures w14:val="standardContextual"/>
         </w:rPr>
+        <w:lastRenderedPageBreak/>
         <w:t>set protocols rip interface eth1</w:t>
       </w:r>
     </w:p>
@@ -19533,7 +20401,6 @@
           <w:lang w:eastAsia="en-US"/>
           <w14:ligatures w14:val="standardContextual"/>
         </w:rPr>
-        <w:lastRenderedPageBreak/>
         <w:t>Note:</w:t>
       </w:r>
       <w:r>
@@ -20250,6 +21117,7 @@
         <w:ind w:left="1426" w:hanging="574"/>
         <w:rPr>
           <w:color w:val="000000" w:themeColor="text1"/>
+          <w:spacing w:val="-2"/>
         </w:rPr>
       </w:pPr>
       <w:bookmarkStart w:id="2" w:name="_bookmark9"/>
@@ -20274,6 +21142,461 @@
         </w:rPr>
         <w:t>Excerpts</w:t>
       </w:r>
+    </w:p>
+    <w:p/>
+    <w:p/>
+    <w:p/>
+    <w:p>
+      <w:pPr>
+        <w:pStyle w:val="Heading1"/>
+        <w:tabs>
+          <w:tab w:val="left" w:pos="1241"/>
+        </w:tabs>
+        <w:rPr>
+          <w:color w:val="000000" w:themeColor="text1"/>
+          <w:spacing w:val="-2"/>
+        </w:rPr>
+      </w:pPr>
+      <w:r>
+        <w:rPr>
+          <w:color w:val="000000" w:themeColor="text1"/>
+          <w:spacing w:val="-2"/>
+        </w:rPr>
+        <w:t>List of figures</w:t>
+      </w:r>
+    </w:p>
+    <w:p>
+      <w:pPr>
+        <w:pStyle w:val="BodyText"/>
+        <w:tabs>
+          <w:tab w:val="right" w:leader="dot" w:pos="9017"/>
+        </w:tabs>
+        <w:spacing w:before="269"/>
+        <w:ind w:left="852"/>
+      </w:pPr>
+      <w:r>
+        <w:fldChar w:fldCharType="begin"/>
+      </w:r>
+      <w:r>
+        <w:instrText>HYPERLINK \l "_bookmark3" \h</w:instrText>
+      </w:r>
+      <w:r>
+        <w:fldChar w:fldCharType="separate"/>
+      </w:r>
+      <w:r>
+        <w:t>Figure</w:t>
+      </w:r>
+      <w:r>
+        <w:rPr>
+          <w:spacing w:val="-2"/>
+        </w:rPr>
+        <w:t xml:space="preserve"> </w:t>
+      </w:r>
+      <w:r>
+        <w:t>1</w:t>
+      </w:r>
+      <w:r>
+        <w:rPr>
+          <w:spacing w:val="-2"/>
+        </w:rPr>
+        <w:t xml:space="preserve"> </w:t>
+      </w:r>
+      <w:r>
+        <w:t>Example</w:t>
+      </w:r>
+      <w:r>
+        <w:rPr>
+          <w:spacing w:val="-3"/>
+        </w:rPr>
+        <w:t xml:space="preserve"> </w:t>
+      </w:r>
+      <w:r>
+        <w:t>for</w:t>
+      </w:r>
+      <w:r>
+        <w:rPr>
+          <w:spacing w:val="-2"/>
+        </w:rPr>
+        <w:t xml:space="preserve"> </w:t>
+      </w:r>
+      <w:r>
+        <w:t>a</w:t>
+      </w:r>
+      <w:r>
+        <w:rPr>
+          <w:spacing w:val="-3"/>
+        </w:rPr>
+        <w:t xml:space="preserve"> </w:t>
+      </w:r>
+      <w:r>
+        <w:t>flow</w:t>
+      </w:r>
+      <w:r>
+        <w:rPr>
+          <w:spacing w:val="-1"/>
+        </w:rPr>
+        <w:t xml:space="preserve"> </w:t>
+      </w:r>
+      <w:r>
+        <w:rPr>
+          <w:spacing w:val="-2"/>
+        </w:rPr>
+        <w:t>diagram</w:t>
+      </w:r>
+      <w:r>
+        <w:rPr>
+          <w:rFonts w:ascii="Times New Roman" w:hAnsi="Times New Roman"/>
+        </w:rPr>
+        <w:tab/>
+      </w:r>
+      <w:r>
+        <w:rPr>
+          <w:spacing w:val="-10"/>
+        </w:rPr>
+        <w:t>2</w:t>
+      </w:r>
+      <w:r>
+        <w:fldChar w:fldCharType="end"/>
+      </w:r>
+    </w:p>
+    <w:p>
+      <w:pPr>
+        <w:pStyle w:val="BodyText"/>
+        <w:tabs>
+          <w:tab w:val="right" w:leader="dot" w:pos="9017"/>
+        </w:tabs>
+        <w:spacing w:before="269"/>
+        <w:ind w:left="852"/>
+      </w:pPr>
+    </w:p>
+    <w:p>
+      <w:pPr>
+        <w:pStyle w:val="BodyText"/>
+        <w:tabs>
+          <w:tab w:val="right" w:leader="dot" w:pos="9017"/>
+        </w:tabs>
+        <w:spacing w:before="269"/>
+        <w:ind w:left="852"/>
+      </w:pPr>
+    </w:p>
+    <w:p>
+      <w:pPr>
+        <w:pStyle w:val="BodyText"/>
+        <w:tabs>
+          <w:tab w:val="right" w:leader="dot" w:pos="9017"/>
+        </w:tabs>
+        <w:spacing w:before="269"/>
+        <w:ind w:left="852"/>
+      </w:pPr>
+    </w:p>
+    <w:p>
+      <w:pPr>
+        <w:pStyle w:val="BodyText"/>
+        <w:tabs>
+          <w:tab w:val="right" w:leader="dot" w:pos="9017"/>
+        </w:tabs>
+        <w:spacing w:before="269"/>
+        <w:ind w:left="852"/>
+      </w:pPr>
+    </w:p>
+    <w:p>
+      <w:pPr>
+        <w:pStyle w:val="BodyText"/>
+        <w:tabs>
+          <w:tab w:val="right" w:leader="dot" w:pos="9017"/>
+        </w:tabs>
+        <w:spacing w:before="269"/>
+        <w:ind w:left="852"/>
+      </w:pPr>
+    </w:p>
+    <w:p>
+      <w:pPr>
+        <w:pStyle w:val="BodyText"/>
+        <w:tabs>
+          <w:tab w:val="right" w:leader="dot" w:pos="9017"/>
+        </w:tabs>
+        <w:spacing w:before="269"/>
+        <w:ind w:left="852"/>
+      </w:pPr>
+    </w:p>
+    <w:p>
+      <w:pPr>
+        <w:pStyle w:val="BodyText"/>
+        <w:tabs>
+          <w:tab w:val="right" w:leader="dot" w:pos="9017"/>
+        </w:tabs>
+        <w:spacing w:before="269"/>
+        <w:ind w:left="852"/>
+      </w:pPr>
+    </w:p>
+    <w:p>
+      <w:pPr>
+        <w:pStyle w:val="BodyText"/>
+        <w:tabs>
+          <w:tab w:val="right" w:leader="dot" w:pos="9017"/>
+        </w:tabs>
+        <w:spacing w:before="269"/>
+        <w:ind w:left="852"/>
+      </w:pPr>
+    </w:p>
+    <w:p>
+      <w:pPr>
+        <w:pStyle w:val="BodyText"/>
+        <w:tabs>
+          <w:tab w:val="right" w:leader="dot" w:pos="9017"/>
+        </w:tabs>
+        <w:spacing w:before="269"/>
+        <w:ind w:left="852"/>
+      </w:pPr>
+    </w:p>
+    <w:p>
+      <w:pPr>
+        <w:pStyle w:val="BodyText"/>
+        <w:tabs>
+          <w:tab w:val="right" w:leader="dot" w:pos="9017"/>
+        </w:tabs>
+        <w:spacing w:before="269"/>
+        <w:ind w:left="852"/>
+      </w:pPr>
+    </w:p>
+    <w:p>
+      <w:pPr>
+        <w:pStyle w:val="BodyText"/>
+        <w:tabs>
+          <w:tab w:val="right" w:leader="dot" w:pos="9017"/>
+        </w:tabs>
+        <w:spacing w:before="269"/>
+        <w:ind w:left="852"/>
+      </w:pPr>
+    </w:p>
+    <w:p>
+      <w:pPr>
+        <w:spacing w:before="1"/>
+        <w:rPr>
+          <w:rFonts w:asciiTheme="majorHAnsi" w:eastAsiaTheme="majorEastAsia" w:hAnsiTheme="majorHAnsi" w:cstheme="majorBidi"/>
+          <w:color w:val="000000" w:themeColor="text1"/>
+          <w:spacing w:val="-2"/>
+          <w:sz w:val="40"/>
+          <w:szCs w:val="40"/>
+        </w:rPr>
+      </w:pPr>
+      <w:r>
+        <w:rPr>
+          <w:rFonts w:asciiTheme="majorHAnsi" w:eastAsiaTheme="majorEastAsia" w:hAnsiTheme="majorHAnsi" w:cstheme="majorBidi"/>
+          <w:color w:val="000000" w:themeColor="text1"/>
+          <w:spacing w:val="-2"/>
+          <w:sz w:val="40"/>
+          <w:szCs w:val="40"/>
+        </w:rPr>
+        <w:lastRenderedPageBreak/>
+        <w:t>List of tables</w:t>
+      </w:r>
+    </w:p>
+    <w:p>
+      <w:pPr>
+        <w:pStyle w:val="BodyText"/>
+        <w:tabs>
+          <w:tab w:val="right" w:leader="dot" w:pos="9018"/>
+        </w:tabs>
+        <w:spacing w:before="271"/>
+        <w:ind w:left="852"/>
+      </w:pPr>
+      <w:hyperlink w:anchor="_bookmark0">
+        <w:r>
+          <w:t>Table</w:t>
+        </w:r>
+        <w:r>
+          <w:rPr>
+            <w:spacing w:val="-9"/>
+          </w:rPr>
+          <w:t xml:space="preserve"> </w:t>
+        </w:r>
+        <w:r>
+          <w:t>1</w:t>
+        </w:r>
+        <w:r>
+          <w:rPr>
+            <w:spacing w:val="-7"/>
+          </w:rPr>
+          <w:t xml:space="preserve"> </w:t>
+        </w:r>
+        <w:r>
+          <w:t>List</w:t>
+        </w:r>
+        <w:r>
+          <w:rPr>
+            <w:spacing w:val="-9"/>
+          </w:rPr>
+          <w:t xml:space="preserve"> </w:t>
+        </w:r>
+        <w:r>
+          <w:t>of</w:t>
+        </w:r>
+        <w:r>
+          <w:rPr>
+            <w:spacing w:val="-8"/>
+          </w:rPr>
+          <w:t xml:space="preserve"> </w:t>
+        </w:r>
+        <w:r>
+          <w:rPr>
+            <w:spacing w:val="-2"/>
+          </w:rPr>
+          <w:t>abbreviations</w:t>
+        </w:r>
+        <w:r>
+          <w:rPr>
+            <w:rFonts w:ascii="Times New Roman" w:hAnsi="Times New Roman"/>
+          </w:rPr>
+          <w:tab/>
+        </w:r>
+        <w:r>
+          <w:rPr>
+            <w:spacing w:val="-5"/>
+          </w:rPr>
+          <w:t>II</w:t>
+        </w:r>
+      </w:hyperlink>
+    </w:p>
+    <w:p>
+      <w:pPr>
+        <w:pStyle w:val="BodyText"/>
+        <w:tabs>
+          <w:tab w:val="right" w:leader="dot" w:pos="9017"/>
+        </w:tabs>
+        <w:spacing w:before="21"/>
+        <w:ind w:left="852"/>
+      </w:pPr>
+      <w:hyperlink w:anchor="_bookmark8">
+        <w:r>
+          <w:t>Table</w:t>
+        </w:r>
+        <w:r>
+          <w:rPr>
+            <w:spacing w:val="-8"/>
+          </w:rPr>
+          <w:t xml:space="preserve"> </w:t>
+        </w:r>
+        <w:r>
+          <w:t>2</w:t>
+        </w:r>
+        <w:r>
+          <w:rPr>
+            <w:spacing w:val="-6"/>
+          </w:rPr>
+          <w:t xml:space="preserve"> </w:t>
+        </w:r>
+        <w:r>
+          <w:t>Code</w:t>
+        </w:r>
+        <w:r>
+          <w:rPr>
+            <w:spacing w:val="-7"/>
+          </w:rPr>
+          <w:t xml:space="preserve"> </w:t>
+        </w:r>
+        <w:r>
+          <w:t>fragment</w:t>
+        </w:r>
+        <w:r>
+          <w:rPr>
+            <w:spacing w:val="-7"/>
+          </w:rPr>
+          <w:t xml:space="preserve"> </w:t>
+        </w:r>
+        <w:r>
+          <w:t>for</w:t>
+        </w:r>
+        <w:r>
+          <w:rPr>
+            <w:spacing w:val="-7"/>
+          </w:rPr>
+          <w:t xml:space="preserve"> </w:t>
+        </w:r>
+        <w:r>
+          <w:t>hello</w:t>
+        </w:r>
+        <w:r>
+          <w:rPr>
+            <w:spacing w:val="-7"/>
+          </w:rPr>
+          <w:t xml:space="preserve"> </w:t>
+        </w:r>
+        <w:r>
+          <w:t>world</w:t>
+        </w:r>
+        <w:r>
+          <w:rPr>
+            <w:spacing w:val="-6"/>
+          </w:rPr>
+          <w:t xml:space="preserve"> </w:t>
+        </w:r>
+        <w:r>
+          <w:rPr>
+            <w:spacing w:val="-2"/>
+          </w:rPr>
+          <w:t>function</w:t>
+        </w:r>
+        <w:r>
+          <w:rPr>
+            <w:rFonts w:ascii="Times New Roman" w:hAnsi="Times New Roman"/>
+          </w:rPr>
+          <w:tab/>
+        </w:r>
+        <w:r>
+          <w:rPr>
+            <w:spacing w:val="-10"/>
+          </w:rPr>
+          <w:t>5</w:t>
+        </w:r>
+      </w:hyperlink>
+    </w:p>
+    <w:p>
+      <w:pPr>
+        <w:pStyle w:val="BodyText"/>
+        <w:tabs>
+          <w:tab w:val="right" w:leader="dot" w:pos="9017"/>
+        </w:tabs>
+        <w:spacing w:before="269"/>
+        <w:ind w:left="852"/>
+      </w:pPr>
+    </w:p>
+    <w:p>
+      <w:pPr>
+        <w:pStyle w:val="BodyText"/>
+        <w:tabs>
+          <w:tab w:val="right" w:leader="dot" w:pos="9017"/>
+        </w:tabs>
+        <w:spacing w:before="269"/>
+        <w:ind w:left="852"/>
+      </w:pPr>
+    </w:p>
+    <w:p>
+      <w:pPr>
+        <w:pStyle w:val="BodyText"/>
+        <w:tabs>
+          <w:tab w:val="right" w:leader="dot" w:pos="9017"/>
+        </w:tabs>
+        <w:spacing w:before="269"/>
+        <w:ind w:left="852"/>
+      </w:pPr>
+    </w:p>
+    <w:p>
+      <w:pPr>
+        <w:pStyle w:val="BodyText"/>
+        <w:tabs>
+          <w:tab w:val="right" w:leader="dot" w:pos="9017"/>
+        </w:tabs>
+        <w:spacing w:before="269"/>
+        <w:ind w:left="852"/>
+      </w:pPr>
+    </w:p>
+    <w:p>
+      <w:pPr>
+        <w:rPr>
+          <w:lang w:val="en-US"/>
+        </w:rPr>
+      </w:pPr>
     </w:p>
     <w:p>
       <w:pPr>
@@ -21207,492 +22530,19 @@
 <file path=word/numbering.xml><?xml version="1.0" encoding="utf-8"?>
 <w:numbering xmlns:wpc="http://schemas.microsoft.com/office/word/2010/wordprocessingCanvas" xmlns:cx="http://schemas.microsoft.com/office/drawing/2014/chartex" xmlns:cx1="http://schemas.microsoft.com/office/drawing/2015/9/8/chartex" xmlns:cx2="http://schemas.microsoft.com/office/drawing/2015/10/21/chartex" xmlns:cx3="http://schemas.microsoft.com/office/drawing/2016/5/9/chartex" xmlns:cx4="http://schemas.microsoft.com/office/drawing/2016/5/10/chartex" xmlns:cx5="http://schemas.microsoft.com/office/drawing/2016/5/11/chartex" xmlns:cx6="http://schemas.microsoft.com/office/drawing/2016/5/12/chartex" xmlns:cx7="http://schemas.microsoft.com/office/drawing/2016/5/13/chartex" xmlns:cx8="http://schemas.microsoft.com/office/drawing/2016/5/14/chartex" xmlns:mc="http://schemas.openxmlformats.org/markup-compatibility/2006" xmlns:aink="http://schemas.microsoft.com/office/drawing/2016/ink" xmlns:am3d="http://schemas.microsoft.com/office/drawing/2017/model3d" xmlns:o="urn:schemas-microsoft-com:office:office" xmlns:oel="http://schemas.microsoft.com/office/2019/extlst" xmlns:r="http://schemas.openxmlformats.org/officeDocument/2006/relationships" xmlns:m="http://schemas.openxmlformats.org/officeDocument/2006/math" xmlns:v="urn:schemas-microsoft-com:vml" xmlns:wp14="http://schemas.microsoft.com/office/word/2010/wordprocessingDrawing" xmlns:wp="http://schemas.openxmlformats.org/drawingml/2006/wordprocessingDrawing" xmlns:w10="urn:schemas-microsoft-com:office:word" xmlns:w="http://schemas.openxmlformats.org/wordprocessingml/2006/main" xmlns:w14="http://schemas.microsoft.com/office/word/2010/wordml" xmlns:w15="http://schemas.microsoft.com/office/word/2012/wordml" xmlns:w16cex="http://schemas.microsoft.com/office/word/2018/wordml/cex" xmlns:w16cid="http://schemas.microsoft.com/office/word/2016/wordml/cid" xmlns:w16="http://schemas.microsoft.com/office/word/2018/wordml" xmlns:w16du="http://schemas.microsoft.com/office/word/2023/wordml/word16du" xmlns:w16sdtdh="http://schemas.microsoft.com/office/word/2020/wordml/sdtdatahash" xmlns:w16sdtfl="http://schemas.microsoft.com/office/word/2024/wordml/sdtformatlock" xmlns:w16se="http://schemas.microsoft.com/office/word/2015/wordml/symex" xmlns:wpg="http://schemas.microsoft.com/office/word/2010/wordprocessingGroup" xmlns:wpi="http://schemas.microsoft.com/office/word/2010/wordprocessingInk" xmlns:wne="http://schemas.microsoft.com/office/word/2006/wordml" xmlns:wps="http://schemas.microsoft.com/office/word/2010/wordprocessingShape" mc:Ignorable="w14 w15 w16se w16cid w16 w16cex w16sdtdh w16sdtfl w16du wp14">
   <w:abstractNum w:abstractNumId="0" w15:restartNumberingAfterBreak="0">
-    <w:nsid w:val="04CE007C"/>
+    <w:nsid w:val="032D7412"/>
     <w:multiLevelType w:val="multilevel"/>
-    <w:tmpl w:val="60CE2F46"/>
+    <w:tmpl w:val="6B56443E"/>
     <w:lvl w:ilvl="0">
-      <w:start w:val="1"/>
-      <w:numFmt w:val="bullet"/>
-      <w:lvlText w:val=""/>
-      <w:lvlJc w:val="left"/>
-      <w:pPr>
-        <w:tabs>
-          <w:tab w:val="num" w:pos="720"/>
-        </w:tabs>
-        <w:ind w:left="720" w:hanging="360"/>
-      </w:pPr>
-      <w:rPr>
-        <w:rFonts w:ascii="Symbol" w:hAnsi="Symbol" w:hint="default"/>
-        <w:sz w:val="20"/>
-      </w:rPr>
-    </w:lvl>
-    <w:lvl w:ilvl="1" w:tentative="1">
-      <w:start w:val="1"/>
-      <w:numFmt w:val="bullet"/>
-      <w:lvlText w:val="o"/>
-      <w:lvlJc w:val="left"/>
-      <w:pPr>
-        <w:tabs>
-          <w:tab w:val="num" w:pos="1440"/>
-        </w:tabs>
-        <w:ind w:left="1440" w:hanging="360"/>
-      </w:pPr>
-      <w:rPr>
-        <w:rFonts w:ascii="Courier New" w:hAnsi="Courier New" w:hint="default"/>
-        <w:sz w:val="20"/>
-      </w:rPr>
-    </w:lvl>
-    <w:lvl w:ilvl="2" w:tentative="1">
-      <w:start w:val="1"/>
-      <w:numFmt w:val="bullet"/>
-      <w:lvlText w:val=""/>
-      <w:lvlJc w:val="left"/>
-      <w:pPr>
-        <w:tabs>
-          <w:tab w:val="num" w:pos="2160"/>
-        </w:tabs>
-        <w:ind w:left="2160" w:hanging="360"/>
-      </w:pPr>
-      <w:rPr>
-        <w:rFonts w:ascii="Wingdings" w:hAnsi="Wingdings" w:hint="default"/>
-        <w:sz w:val="20"/>
-      </w:rPr>
-    </w:lvl>
-    <w:lvl w:ilvl="3" w:tentative="1">
-      <w:start w:val="1"/>
-      <w:numFmt w:val="bullet"/>
-      <w:lvlText w:val=""/>
-      <w:lvlJc w:val="left"/>
-      <w:pPr>
-        <w:tabs>
-          <w:tab w:val="num" w:pos="2880"/>
-        </w:tabs>
-        <w:ind w:left="2880" w:hanging="360"/>
-      </w:pPr>
-      <w:rPr>
-        <w:rFonts w:ascii="Wingdings" w:hAnsi="Wingdings" w:hint="default"/>
-        <w:sz w:val="20"/>
-      </w:rPr>
-    </w:lvl>
-    <w:lvl w:ilvl="4" w:tentative="1">
-      <w:start w:val="1"/>
-      <w:numFmt w:val="bullet"/>
-      <w:lvlText w:val=""/>
-      <w:lvlJc w:val="left"/>
-      <w:pPr>
-        <w:tabs>
-          <w:tab w:val="num" w:pos="3600"/>
-        </w:tabs>
-        <w:ind w:left="3600" w:hanging="360"/>
-      </w:pPr>
-      <w:rPr>
-        <w:rFonts w:ascii="Wingdings" w:hAnsi="Wingdings" w:hint="default"/>
-        <w:sz w:val="20"/>
-      </w:rPr>
-    </w:lvl>
-    <w:lvl w:ilvl="5" w:tentative="1">
-      <w:start w:val="1"/>
-      <w:numFmt w:val="bullet"/>
-      <w:lvlText w:val=""/>
-      <w:lvlJc w:val="left"/>
-      <w:pPr>
-        <w:tabs>
-          <w:tab w:val="num" w:pos="4320"/>
-        </w:tabs>
-        <w:ind w:left="4320" w:hanging="360"/>
-      </w:pPr>
-      <w:rPr>
-        <w:rFonts w:ascii="Wingdings" w:hAnsi="Wingdings" w:hint="default"/>
-        <w:sz w:val="20"/>
-      </w:rPr>
-    </w:lvl>
-    <w:lvl w:ilvl="6" w:tentative="1">
-      <w:start w:val="1"/>
-      <w:numFmt w:val="bullet"/>
-      <w:lvlText w:val=""/>
-      <w:lvlJc w:val="left"/>
-      <w:pPr>
-        <w:tabs>
-          <w:tab w:val="num" w:pos="5040"/>
-        </w:tabs>
-        <w:ind w:left="5040" w:hanging="360"/>
-      </w:pPr>
-      <w:rPr>
-        <w:rFonts w:ascii="Wingdings" w:hAnsi="Wingdings" w:hint="default"/>
-        <w:sz w:val="20"/>
-      </w:rPr>
-    </w:lvl>
-    <w:lvl w:ilvl="7" w:tentative="1">
-      <w:start w:val="1"/>
-      <w:numFmt w:val="bullet"/>
-      <w:lvlText w:val=""/>
-      <w:lvlJc w:val="left"/>
-      <w:pPr>
-        <w:tabs>
-          <w:tab w:val="num" w:pos="5760"/>
-        </w:tabs>
-        <w:ind w:left="5760" w:hanging="360"/>
-      </w:pPr>
-      <w:rPr>
-        <w:rFonts w:ascii="Wingdings" w:hAnsi="Wingdings" w:hint="default"/>
-        <w:sz w:val="20"/>
-      </w:rPr>
-    </w:lvl>
-    <w:lvl w:ilvl="8" w:tentative="1">
-      <w:start w:val="1"/>
-      <w:numFmt w:val="bullet"/>
-      <w:lvlText w:val=""/>
-      <w:lvlJc w:val="left"/>
-      <w:pPr>
-        <w:tabs>
-          <w:tab w:val="num" w:pos="6480"/>
-        </w:tabs>
-        <w:ind w:left="6480" w:hanging="360"/>
-      </w:pPr>
-      <w:rPr>
-        <w:rFonts w:ascii="Wingdings" w:hAnsi="Wingdings" w:hint="default"/>
-        <w:sz w:val="20"/>
-      </w:rPr>
-    </w:lvl>
-  </w:abstractNum>
-  <w:abstractNum w:abstractNumId="1" w15:restartNumberingAfterBreak="0">
-    <w:nsid w:val="050365A9"/>
-    <w:multiLevelType w:val="hybridMultilevel"/>
-    <w:tmpl w:val="0F0A6BBE"/>
-    <w:lvl w:ilvl="0" w:tplc="0809000F">
       <w:start w:val="1"/>
       <w:numFmt w:val="decimal"/>
       <w:lvlText w:val="%1."/>
       <w:lvlJc w:val="left"/>
       <w:pPr>
-        <w:ind w:left="720" w:hanging="360"/>
-      </w:pPr>
-      <w:rPr>
-        <w:rFonts w:hint="default"/>
-      </w:rPr>
-    </w:lvl>
-    <w:lvl w:ilvl="1" w:tplc="08090019" w:tentative="1">
-      <w:start w:val="1"/>
-      <w:numFmt w:val="lowerLetter"/>
-      <w:lvlText w:val="%2."/>
-      <w:lvlJc w:val="left"/>
-      <w:pPr>
-        <w:ind w:left="1440" w:hanging="360"/>
-      </w:pPr>
-    </w:lvl>
-    <w:lvl w:ilvl="2" w:tplc="0809001B" w:tentative="1">
-      <w:start w:val="1"/>
-      <w:numFmt w:val="lowerRoman"/>
-      <w:lvlText w:val="%3."/>
-      <w:lvlJc w:val="right"/>
-      <w:pPr>
-        <w:ind w:left="2160" w:hanging="180"/>
-      </w:pPr>
-    </w:lvl>
-    <w:lvl w:ilvl="3" w:tplc="0809000F" w:tentative="1">
-      <w:start w:val="1"/>
-      <w:numFmt w:val="decimal"/>
-      <w:lvlText w:val="%4."/>
-      <w:lvlJc w:val="left"/>
-      <w:pPr>
-        <w:ind w:left="2880" w:hanging="360"/>
-      </w:pPr>
-    </w:lvl>
-    <w:lvl w:ilvl="4" w:tplc="08090019" w:tentative="1">
-      <w:start w:val="1"/>
-      <w:numFmt w:val="lowerLetter"/>
-      <w:lvlText w:val="%5."/>
-      <w:lvlJc w:val="left"/>
-      <w:pPr>
-        <w:ind w:left="3600" w:hanging="360"/>
-      </w:pPr>
-    </w:lvl>
-    <w:lvl w:ilvl="5" w:tplc="0809001B" w:tentative="1">
-      <w:start w:val="1"/>
-      <w:numFmt w:val="lowerRoman"/>
-      <w:lvlText w:val="%6."/>
-      <w:lvlJc w:val="right"/>
-      <w:pPr>
-        <w:ind w:left="4320" w:hanging="180"/>
-      </w:pPr>
-    </w:lvl>
-    <w:lvl w:ilvl="6" w:tplc="0809000F" w:tentative="1">
-      <w:start w:val="1"/>
-      <w:numFmt w:val="decimal"/>
-      <w:lvlText w:val="%7."/>
-      <w:lvlJc w:val="left"/>
-      <w:pPr>
-        <w:ind w:left="5040" w:hanging="360"/>
-      </w:pPr>
-    </w:lvl>
-    <w:lvl w:ilvl="7" w:tplc="08090019" w:tentative="1">
-      <w:start w:val="1"/>
-      <w:numFmt w:val="lowerLetter"/>
-      <w:lvlText w:val="%8."/>
-      <w:lvlJc w:val="left"/>
-      <w:pPr>
-        <w:ind w:left="5760" w:hanging="360"/>
-      </w:pPr>
-    </w:lvl>
-    <w:lvl w:ilvl="8" w:tplc="0809001B" w:tentative="1">
-      <w:start w:val="1"/>
-      <w:numFmt w:val="lowerRoman"/>
-      <w:lvlText w:val="%9."/>
-      <w:lvlJc w:val="right"/>
-      <w:pPr>
-        <w:ind w:left="6480" w:hanging="180"/>
-      </w:pPr>
-    </w:lvl>
-  </w:abstractNum>
-  <w:abstractNum w:abstractNumId="2" w15:restartNumberingAfterBreak="0">
-    <w:nsid w:val="051F2B43"/>
-    <w:multiLevelType w:val="multilevel"/>
-    <w:tmpl w:val="B4BC1036"/>
-    <w:lvl w:ilvl="0">
-      <w:start w:val="1"/>
-      <w:numFmt w:val="bullet"/>
-      <w:lvlText w:val=""/>
-      <w:lvlJc w:val="left"/>
-      <w:pPr>
-        <w:tabs>
-          <w:tab w:val="num" w:pos="720"/>
-        </w:tabs>
-        <w:ind w:left="720" w:hanging="360"/>
-      </w:pPr>
-      <w:rPr>
-        <w:rFonts w:ascii="Symbol" w:hAnsi="Symbol" w:hint="default"/>
-        <w:sz w:val="20"/>
-      </w:rPr>
-    </w:lvl>
-    <w:lvl w:ilvl="1" w:tentative="1">
-      <w:start w:val="1"/>
-      <w:numFmt w:val="bullet"/>
-      <w:lvlText w:val="o"/>
-      <w:lvlJc w:val="left"/>
-      <w:pPr>
-        <w:tabs>
-          <w:tab w:val="num" w:pos="1440"/>
-        </w:tabs>
-        <w:ind w:left="1440" w:hanging="360"/>
-      </w:pPr>
-      <w:rPr>
-        <w:rFonts w:ascii="Courier New" w:hAnsi="Courier New" w:hint="default"/>
-        <w:sz w:val="20"/>
-      </w:rPr>
-    </w:lvl>
-    <w:lvl w:ilvl="2" w:tentative="1">
-      <w:start w:val="1"/>
-      <w:numFmt w:val="bullet"/>
-      <w:lvlText w:val=""/>
-      <w:lvlJc w:val="left"/>
-      <w:pPr>
-        <w:tabs>
-          <w:tab w:val="num" w:pos="2160"/>
-        </w:tabs>
-        <w:ind w:left="2160" w:hanging="360"/>
-      </w:pPr>
-      <w:rPr>
-        <w:rFonts w:ascii="Wingdings" w:hAnsi="Wingdings" w:hint="default"/>
-        <w:sz w:val="20"/>
-      </w:rPr>
-    </w:lvl>
-    <w:lvl w:ilvl="3" w:tentative="1">
-      <w:start w:val="1"/>
-      <w:numFmt w:val="bullet"/>
-      <w:lvlText w:val=""/>
-      <w:lvlJc w:val="left"/>
-      <w:pPr>
-        <w:tabs>
-          <w:tab w:val="num" w:pos="2880"/>
-        </w:tabs>
-        <w:ind w:left="2880" w:hanging="360"/>
-      </w:pPr>
-      <w:rPr>
-        <w:rFonts w:ascii="Wingdings" w:hAnsi="Wingdings" w:hint="default"/>
-        <w:sz w:val="20"/>
-      </w:rPr>
-    </w:lvl>
-    <w:lvl w:ilvl="4" w:tentative="1">
-      <w:start w:val="1"/>
-      <w:numFmt w:val="bullet"/>
-      <w:lvlText w:val=""/>
-      <w:lvlJc w:val="left"/>
-      <w:pPr>
-        <w:tabs>
-          <w:tab w:val="num" w:pos="3600"/>
-        </w:tabs>
-        <w:ind w:left="3600" w:hanging="360"/>
-      </w:pPr>
-      <w:rPr>
-        <w:rFonts w:ascii="Wingdings" w:hAnsi="Wingdings" w:hint="default"/>
-        <w:sz w:val="20"/>
-      </w:rPr>
-    </w:lvl>
-    <w:lvl w:ilvl="5" w:tentative="1">
-      <w:start w:val="1"/>
-      <w:numFmt w:val="bullet"/>
-      <w:lvlText w:val=""/>
-      <w:lvlJc w:val="left"/>
-      <w:pPr>
-        <w:tabs>
-          <w:tab w:val="num" w:pos="4320"/>
-        </w:tabs>
-        <w:ind w:left="4320" w:hanging="360"/>
-      </w:pPr>
-      <w:rPr>
-        <w:rFonts w:ascii="Wingdings" w:hAnsi="Wingdings" w:hint="default"/>
-        <w:sz w:val="20"/>
-      </w:rPr>
-    </w:lvl>
-    <w:lvl w:ilvl="6" w:tentative="1">
-      <w:start w:val="1"/>
-      <w:numFmt w:val="bullet"/>
-      <w:lvlText w:val=""/>
-      <w:lvlJc w:val="left"/>
-      <w:pPr>
-        <w:tabs>
-          <w:tab w:val="num" w:pos="5040"/>
-        </w:tabs>
-        <w:ind w:left="5040" w:hanging="360"/>
-      </w:pPr>
-      <w:rPr>
-        <w:rFonts w:ascii="Wingdings" w:hAnsi="Wingdings" w:hint="default"/>
-        <w:sz w:val="20"/>
-      </w:rPr>
-    </w:lvl>
-    <w:lvl w:ilvl="7" w:tentative="1">
-      <w:start w:val="1"/>
-      <w:numFmt w:val="bullet"/>
-      <w:lvlText w:val=""/>
-      <w:lvlJc w:val="left"/>
-      <w:pPr>
-        <w:tabs>
-          <w:tab w:val="num" w:pos="5760"/>
-        </w:tabs>
-        <w:ind w:left="5760" w:hanging="360"/>
-      </w:pPr>
-      <w:rPr>
-        <w:rFonts w:ascii="Wingdings" w:hAnsi="Wingdings" w:hint="default"/>
-        <w:sz w:val="20"/>
-      </w:rPr>
-    </w:lvl>
-    <w:lvl w:ilvl="8" w:tentative="1">
-      <w:start w:val="1"/>
-      <w:numFmt w:val="bullet"/>
-      <w:lvlText w:val=""/>
-      <w:lvlJc w:val="left"/>
-      <w:pPr>
-        <w:tabs>
-          <w:tab w:val="num" w:pos="6480"/>
-        </w:tabs>
-        <w:ind w:left="6480" w:hanging="360"/>
-      </w:pPr>
-      <w:rPr>
-        <w:rFonts w:ascii="Wingdings" w:hAnsi="Wingdings" w:hint="default"/>
-        <w:sz w:val="20"/>
-      </w:rPr>
-    </w:lvl>
-  </w:abstractNum>
-  <w:abstractNum w:abstractNumId="3" w15:restartNumberingAfterBreak="0">
-    <w:nsid w:val="0BE21479"/>
-    <w:multiLevelType w:val="hybridMultilevel"/>
-    <w:tmpl w:val="43127DA6"/>
-    <w:lvl w:ilvl="0" w:tplc="0809000F">
-      <w:start w:val="1"/>
-      <w:numFmt w:val="decimal"/>
-      <w:lvlText w:val="%1."/>
-      <w:lvlJc w:val="left"/>
-      <w:pPr>
-        <w:ind w:left="720" w:hanging="360"/>
-      </w:pPr>
-    </w:lvl>
-    <w:lvl w:ilvl="1" w:tplc="08090019" w:tentative="1">
-      <w:start w:val="1"/>
-      <w:numFmt w:val="lowerLetter"/>
-      <w:lvlText w:val="%2."/>
-      <w:lvlJc w:val="left"/>
-      <w:pPr>
-        <w:ind w:left="1440" w:hanging="360"/>
-      </w:pPr>
-    </w:lvl>
-    <w:lvl w:ilvl="2" w:tplc="0809001B" w:tentative="1">
-      <w:start w:val="1"/>
-      <w:numFmt w:val="lowerRoman"/>
-      <w:lvlText w:val="%3."/>
-      <w:lvlJc w:val="right"/>
-      <w:pPr>
-        <w:ind w:left="2160" w:hanging="180"/>
-      </w:pPr>
-    </w:lvl>
-    <w:lvl w:ilvl="3" w:tplc="0809000F" w:tentative="1">
-      <w:start w:val="1"/>
-      <w:numFmt w:val="decimal"/>
-      <w:lvlText w:val="%4."/>
-      <w:lvlJc w:val="left"/>
-      <w:pPr>
-        <w:ind w:left="2880" w:hanging="360"/>
-      </w:pPr>
-    </w:lvl>
-    <w:lvl w:ilvl="4" w:tplc="08090019" w:tentative="1">
-      <w:start w:val="1"/>
-      <w:numFmt w:val="lowerLetter"/>
-      <w:lvlText w:val="%5."/>
-      <w:lvlJc w:val="left"/>
-      <w:pPr>
-        <w:ind w:left="3600" w:hanging="360"/>
-      </w:pPr>
-    </w:lvl>
-    <w:lvl w:ilvl="5" w:tplc="0809001B" w:tentative="1">
-      <w:start w:val="1"/>
-      <w:numFmt w:val="lowerRoman"/>
-      <w:lvlText w:val="%6."/>
-      <w:lvlJc w:val="right"/>
-      <w:pPr>
-        <w:ind w:left="4320" w:hanging="180"/>
-      </w:pPr>
-    </w:lvl>
-    <w:lvl w:ilvl="6" w:tplc="0809000F" w:tentative="1">
-      <w:start w:val="1"/>
-      <w:numFmt w:val="decimal"/>
-      <w:lvlText w:val="%7."/>
-      <w:lvlJc w:val="left"/>
-      <w:pPr>
-        <w:ind w:left="5040" w:hanging="360"/>
-      </w:pPr>
-    </w:lvl>
-    <w:lvl w:ilvl="7" w:tplc="08090019" w:tentative="1">
-      <w:start w:val="1"/>
-      <w:numFmt w:val="lowerLetter"/>
-      <w:lvlText w:val="%8."/>
-      <w:lvlJc w:val="left"/>
-      <w:pPr>
-        <w:ind w:left="5760" w:hanging="360"/>
-      </w:pPr>
-    </w:lvl>
-    <w:lvl w:ilvl="8" w:tplc="0809001B" w:tentative="1">
-      <w:start w:val="1"/>
-      <w:numFmt w:val="lowerRoman"/>
-      <w:lvlText w:val="%9."/>
-      <w:lvlJc w:val="right"/>
-      <w:pPr>
-        <w:ind w:left="6480" w:hanging="180"/>
-      </w:pPr>
-    </w:lvl>
-  </w:abstractNum>
-  <w:abstractNum w:abstractNumId="4" w15:restartNumberingAfterBreak="0">
-    <w:nsid w:val="1C7A2180"/>
-    <w:multiLevelType w:val="multilevel"/>
-    <w:tmpl w:val="BA6C43FA"/>
-    <w:lvl w:ilvl="0">
-      <w:start w:val="1"/>
-      <w:numFmt w:val="upperLetter"/>
-      <w:lvlText w:val="%1."/>
-      <w:lvlJc w:val="left"/>
-      <w:pPr>
         <w:tabs>
           <w:tab w:val="num" w:pos="0"/>
         </w:tabs>
-        <w:ind w:left="1243" w:hanging="392"/>
+        <w:ind w:left="1207" w:hanging="356"/>
       </w:pPr>
       <w:rPr>
         <w:rFonts w:ascii="Arial MT" w:eastAsia="Arial MT" w:hAnsi="Arial MT" w:cs="Arial MT"/>
@@ -21708,6 +22558,636 @@
       </w:rPr>
     </w:lvl>
     <w:lvl w:ilvl="1">
+      <w:numFmt w:val="bullet"/>
+      <w:lvlText w:val="•"/>
+      <w:lvlJc w:val="left"/>
+      <w:pPr>
+        <w:tabs>
+          <w:tab w:val="num" w:pos="0"/>
+        </w:tabs>
+        <w:ind w:left="1572" w:hanging="360"/>
+      </w:pPr>
+      <w:rPr>
+        <w:rFonts w:ascii="Arial MT" w:hAnsi="Arial MT" w:cs="Arial MT" w:hint="default"/>
+        <w:b w:val="0"/>
+        <w:bCs w:val="0"/>
+        <w:i w:val="0"/>
+        <w:iCs w:val="0"/>
+        <w:spacing w:val="0"/>
+        <w:w w:val="100"/>
+        <w:sz w:val="24"/>
+        <w:szCs w:val="24"/>
+        <w:lang w:val="en-US" w:eastAsia="en-US" w:bidi="ar-SA"/>
+      </w:rPr>
+    </w:lvl>
+    <w:lvl w:ilvl="2">
+      <w:numFmt w:val="bullet"/>
+      <w:lvlText w:val=""/>
+      <w:lvlJc w:val="left"/>
+      <w:pPr>
+        <w:tabs>
+          <w:tab w:val="num" w:pos="0"/>
+        </w:tabs>
+        <w:ind w:left="2502" w:hanging="360"/>
+      </w:pPr>
+      <w:rPr>
+        <w:rFonts w:ascii="Symbol" w:hAnsi="Symbol" w:cs="Symbol" w:hint="default"/>
+        <w:lang w:val="en-US" w:eastAsia="en-US" w:bidi="ar-SA"/>
+      </w:rPr>
+    </w:lvl>
+    <w:lvl w:ilvl="3">
+      <w:numFmt w:val="bullet"/>
+      <w:lvlText w:val=""/>
+      <w:lvlJc w:val="left"/>
+      <w:pPr>
+        <w:tabs>
+          <w:tab w:val="num" w:pos="0"/>
+        </w:tabs>
+        <w:ind w:left="3425" w:hanging="360"/>
+      </w:pPr>
+      <w:rPr>
+        <w:rFonts w:ascii="Symbol" w:hAnsi="Symbol" w:cs="Symbol" w:hint="default"/>
+        <w:lang w:val="en-US" w:eastAsia="en-US" w:bidi="ar-SA"/>
+      </w:rPr>
+    </w:lvl>
+    <w:lvl w:ilvl="4">
+      <w:numFmt w:val="bullet"/>
+      <w:lvlText w:val=""/>
+      <w:lvlJc w:val="left"/>
+      <w:pPr>
+        <w:tabs>
+          <w:tab w:val="num" w:pos="0"/>
+        </w:tabs>
+        <w:ind w:left="4348" w:hanging="360"/>
+      </w:pPr>
+      <w:rPr>
+        <w:rFonts w:ascii="Symbol" w:hAnsi="Symbol" w:cs="Symbol" w:hint="default"/>
+        <w:lang w:val="en-US" w:eastAsia="en-US" w:bidi="ar-SA"/>
+      </w:rPr>
+    </w:lvl>
+    <w:lvl w:ilvl="5">
+      <w:numFmt w:val="bullet"/>
+      <w:lvlText w:val=""/>
+      <w:lvlJc w:val="left"/>
+      <w:pPr>
+        <w:tabs>
+          <w:tab w:val="num" w:pos="0"/>
+        </w:tabs>
+        <w:ind w:left="5271" w:hanging="360"/>
+      </w:pPr>
+      <w:rPr>
+        <w:rFonts w:ascii="Symbol" w:hAnsi="Symbol" w:cs="Symbol" w:hint="default"/>
+        <w:lang w:val="en-US" w:eastAsia="en-US" w:bidi="ar-SA"/>
+      </w:rPr>
+    </w:lvl>
+    <w:lvl w:ilvl="6">
+      <w:numFmt w:val="bullet"/>
+      <w:lvlText w:val=""/>
+      <w:lvlJc w:val="left"/>
+      <w:pPr>
+        <w:tabs>
+          <w:tab w:val="num" w:pos="0"/>
+        </w:tabs>
+        <w:ind w:left="6194" w:hanging="360"/>
+      </w:pPr>
+      <w:rPr>
+        <w:rFonts w:ascii="Symbol" w:hAnsi="Symbol" w:cs="Symbol" w:hint="default"/>
+        <w:lang w:val="en-US" w:eastAsia="en-US" w:bidi="ar-SA"/>
+      </w:rPr>
+    </w:lvl>
+    <w:lvl w:ilvl="7">
+      <w:numFmt w:val="bullet"/>
+      <w:lvlText w:val=""/>
+      <w:lvlJc w:val="left"/>
+      <w:pPr>
+        <w:tabs>
+          <w:tab w:val="num" w:pos="0"/>
+        </w:tabs>
+        <w:ind w:left="7117" w:hanging="360"/>
+      </w:pPr>
+      <w:rPr>
+        <w:rFonts w:ascii="Symbol" w:hAnsi="Symbol" w:cs="Symbol" w:hint="default"/>
+        <w:lang w:val="en-US" w:eastAsia="en-US" w:bidi="ar-SA"/>
+      </w:rPr>
+    </w:lvl>
+    <w:lvl w:ilvl="8">
+      <w:numFmt w:val="bullet"/>
+      <w:lvlText w:val=""/>
+      <w:lvlJc w:val="left"/>
+      <w:pPr>
+        <w:tabs>
+          <w:tab w:val="num" w:pos="0"/>
+        </w:tabs>
+        <w:ind w:left="8040" w:hanging="360"/>
+      </w:pPr>
+      <w:rPr>
+        <w:rFonts w:ascii="Symbol" w:hAnsi="Symbol" w:cs="Symbol" w:hint="default"/>
+        <w:lang w:val="en-US" w:eastAsia="en-US" w:bidi="ar-SA"/>
+      </w:rPr>
+    </w:lvl>
+  </w:abstractNum>
+  <w:abstractNum w:abstractNumId="1" w15:restartNumberingAfterBreak="0">
+    <w:nsid w:val="04CE007C"/>
+    <w:multiLevelType w:val="multilevel"/>
+    <w:tmpl w:val="60CE2F46"/>
+    <w:lvl w:ilvl="0">
+      <w:start w:val="1"/>
+      <w:numFmt w:val="bullet"/>
+      <w:lvlText w:val=""/>
+      <w:lvlJc w:val="left"/>
+      <w:pPr>
+        <w:tabs>
+          <w:tab w:val="num" w:pos="720"/>
+        </w:tabs>
+        <w:ind w:left="720" w:hanging="360"/>
+      </w:pPr>
+      <w:rPr>
+        <w:rFonts w:ascii="Symbol" w:hAnsi="Symbol" w:hint="default"/>
+        <w:sz w:val="20"/>
+      </w:rPr>
+    </w:lvl>
+    <w:lvl w:ilvl="1" w:tentative="1">
+      <w:start w:val="1"/>
+      <w:numFmt w:val="bullet"/>
+      <w:lvlText w:val="o"/>
+      <w:lvlJc w:val="left"/>
+      <w:pPr>
+        <w:tabs>
+          <w:tab w:val="num" w:pos="1440"/>
+        </w:tabs>
+        <w:ind w:left="1440" w:hanging="360"/>
+      </w:pPr>
+      <w:rPr>
+        <w:rFonts w:ascii="Courier New" w:hAnsi="Courier New" w:hint="default"/>
+        <w:sz w:val="20"/>
+      </w:rPr>
+    </w:lvl>
+    <w:lvl w:ilvl="2" w:tentative="1">
+      <w:start w:val="1"/>
+      <w:numFmt w:val="bullet"/>
+      <w:lvlText w:val=""/>
+      <w:lvlJc w:val="left"/>
+      <w:pPr>
+        <w:tabs>
+          <w:tab w:val="num" w:pos="2160"/>
+        </w:tabs>
+        <w:ind w:left="2160" w:hanging="360"/>
+      </w:pPr>
+      <w:rPr>
+        <w:rFonts w:ascii="Wingdings" w:hAnsi="Wingdings" w:hint="default"/>
+        <w:sz w:val="20"/>
+      </w:rPr>
+    </w:lvl>
+    <w:lvl w:ilvl="3" w:tentative="1">
+      <w:start w:val="1"/>
+      <w:numFmt w:val="bullet"/>
+      <w:lvlText w:val=""/>
+      <w:lvlJc w:val="left"/>
+      <w:pPr>
+        <w:tabs>
+          <w:tab w:val="num" w:pos="2880"/>
+        </w:tabs>
+        <w:ind w:left="2880" w:hanging="360"/>
+      </w:pPr>
+      <w:rPr>
+        <w:rFonts w:ascii="Wingdings" w:hAnsi="Wingdings" w:hint="default"/>
+        <w:sz w:val="20"/>
+      </w:rPr>
+    </w:lvl>
+    <w:lvl w:ilvl="4" w:tentative="1">
+      <w:start w:val="1"/>
+      <w:numFmt w:val="bullet"/>
+      <w:lvlText w:val=""/>
+      <w:lvlJc w:val="left"/>
+      <w:pPr>
+        <w:tabs>
+          <w:tab w:val="num" w:pos="3600"/>
+        </w:tabs>
+        <w:ind w:left="3600" w:hanging="360"/>
+      </w:pPr>
+      <w:rPr>
+        <w:rFonts w:ascii="Wingdings" w:hAnsi="Wingdings" w:hint="default"/>
+        <w:sz w:val="20"/>
+      </w:rPr>
+    </w:lvl>
+    <w:lvl w:ilvl="5" w:tentative="1">
+      <w:start w:val="1"/>
+      <w:numFmt w:val="bullet"/>
+      <w:lvlText w:val=""/>
+      <w:lvlJc w:val="left"/>
+      <w:pPr>
+        <w:tabs>
+          <w:tab w:val="num" w:pos="4320"/>
+        </w:tabs>
+        <w:ind w:left="4320" w:hanging="360"/>
+      </w:pPr>
+      <w:rPr>
+        <w:rFonts w:ascii="Wingdings" w:hAnsi="Wingdings" w:hint="default"/>
+        <w:sz w:val="20"/>
+      </w:rPr>
+    </w:lvl>
+    <w:lvl w:ilvl="6" w:tentative="1">
+      <w:start w:val="1"/>
+      <w:numFmt w:val="bullet"/>
+      <w:lvlText w:val=""/>
+      <w:lvlJc w:val="left"/>
+      <w:pPr>
+        <w:tabs>
+          <w:tab w:val="num" w:pos="5040"/>
+        </w:tabs>
+        <w:ind w:left="5040" w:hanging="360"/>
+      </w:pPr>
+      <w:rPr>
+        <w:rFonts w:ascii="Wingdings" w:hAnsi="Wingdings" w:hint="default"/>
+        <w:sz w:val="20"/>
+      </w:rPr>
+    </w:lvl>
+    <w:lvl w:ilvl="7" w:tentative="1">
+      <w:start w:val="1"/>
+      <w:numFmt w:val="bullet"/>
+      <w:lvlText w:val=""/>
+      <w:lvlJc w:val="left"/>
+      <w:pPr>
+        <w:tabs>
+          <w:tab w:val="num" w:pos="5760"/>
+        </w:tabs>
+        <w:ind w:left="5760" w:hanging="360"/>
+      </w:pPr>
+      <w:rPr>
+        <w:rFonts w:ascii="Wingdings" w:hAnsi="Wingdings" w:hint="default"/>
+        <w:sz w:val="20"/>
+      </w:rPr>
+    </w:lvl>
+    <w:lvl w:ilvl="8" w:tentative="1">
+      <w:start w:val="1"/>
+      <w:numFmt w:val="bullet"/>
+      <w:lvlText w:val=""/>
+      <w:lvlJc w:val="left"/>
+      <w:pPr>
+        <w:tabs>
+          <w:tab w:val="num" w:pos="6480"/>
+        </w:tabs>
+        <w:ind w:left="6480" w:hanging="360"/>
+      </w:pPr>
+      <w:rPr>
+        <w:rFonts w:ascii="Wingdings" w:hAnsi="Wingdings" w:hint="default"/>
+        <w:sz w:val="20"/>
+      </w:rPr>
+    </w:lvl>
+  </w:abstractNum>
+  <w:abstractNum w:abstractNumId="2" w15:restartNumberingAfterBreak="0">
+    <w:nsid w:val="050365A9"/>
+    <w:multiLevelType w:val="hybridMultilevel"/>
+    <w:tmpl w:val="0F0A6BBE"/>
+    <w:lvl w:ilvl="0" w:tplc="0809000F">
+      <w:start w:val="1"/>
+      <w:numFmt w:val="decimal"/>
+      <w:lvlText w:val="%1."/>
+      <w:lvlJc w:val="left"/>
+      <w:pPr>
+        <w:ind w:left="720" w:hanging="360"/>
+      </w:pPr>
+      <w:rPr>
+        <w:rFonts w:hint="default"/>
+      </w:rPr>
+    </w:lvl>
+    <w:lvl w:ilvl="1" w:tplc="08090019" w:tentative="1">
+      <w:start w:val="1"/>
+      <w:numFmt w:val="lowerLetter"/>
+      <w:lvlText w:val="%2."/>
+      <w:lvlJc w:val="left"/>
+      <w:pPr>
+        <w:ind w:left="1440" w:hanging="360"/>
+      </w:pPr>
+    </w:lvl>
+    <w:lvl w:ilvl="2" w:tplc="0809001B" w:tentative="1">
+      <w:start w:val="1"/>
+      <w:numFmt w:val="lowerRoman"/>
+      <w:lvlText w:val="%3."/>
+      <w:lvlJc w:val="right"/>
+      <w:pPr>
+        <w:ind w:left="2160" w:hanging="180"/>
+      </w:pPr>
+    </w:lvl>
+    <w:lvl w:ilvl="3" w:tplc="0809000F" w:tentative="1">
+      <w:start w:val="1"/>
+      <w:numFmt w:val="decimal"/>
+      <w:lvlText w:val="%4."/>
+      <w:lvlJc w:val="left"/>
+      <w:pPr>
+        <w:ind w:left="2880" w:hanging="360"/>
+      </w:pPr>
+    </w:lvl>
+    <w:lvl w:ilvl="4" w:tplc="08090019" w:tentative="1">
+      <w:start w:val="1"/>
+      <w:numFmt w:val="lowerLetter"/>
+      <w:lvlText w:val="%5."/>
+      <w:lvlJc w:val="left"/>
+      <w:pPr>
+        <w:ind w:left="3600" w:hanging="360"/>
+      </w:pPr>
+    </w:lvl>
+    <w:lvl w:ilvl="5" w:tplc="0809001B" w:tentative="1">
+      <w:start w:val="1"/>
+      <w:numFmt w:val="lowerRoman"/>
+      <w:lvlText w:val="%6."/>
+      <w:lvlJc w:val="right"/>
+      <w:pPr>
+        <w:ind w:left="4320" w:hanging="180"/>
+      </w:pPr>
+    </w:lvl>
+    <w:lvl w:ilvl="6" w:tplc="0809000F" w:tentative="1">
+      <w:start w:val="1"/>
+      <w:numFmt w:val="decimal"/>
+      <w:lvlText w:val="%7."/>
+      <w:lvlJc w:val="left"/>
+      <w:pPr>
+        <w:ind w:left="5040" w:hanging="360"/>
+      </w:pPr>
+    </w:lvl>
+    <w:lvl w:ilvl="7" w:tplc="08090019" w:tentative="1">
+      <w:start w:val="1"/>
+      <w:numFmt w:val="lowerLetter"/>
+      <w:lvlText w:val="%8."/>
+      <w:lvlJc w:val="left"/>
+      <w:pPr>
+        <w:ind w:left="5760" w:hanging="360"/>
+      </w:pPr>
+    </w:lvl>
+    <w:lvl w:ilvl="8" w:tplc="0809001B" w:tentative="1">
+      <w:start w:val="1"/>
+      <w:numFmt w:val="lowerRoman"/>
+      <w:lvlText w:val="%9."/>
+      <w:lvlJc w:val="right"/>
+      <w:pPr>
+        <w:ind w:left="6480" w:hanging="180"/>
+      </w:pPr>
+    </w:lvl>
+  </w:abstractNum>
+  <w:abstractNum w:abstractNumId="3" w15:restartNumberingAfterBreak="0">
+    <w:nsid w:val="051F2B43"/>
+    <w:multiLevelType w:val="multilevel"/>
+    <w:tmpl w:val="B4BC1036"/>
+    <w:lvl w:ilvl="0">
+      <w:start w:val="1"/>
+      <w:numFmt w:val="bullet"/>
+      <w:lvlText w:val=""/>
+      <w:lvlJc w:val="left"/>
+      <w:pPr>
+        <w:tabs>
+          <w:tab w:val="num" w:pos="720"/>
+        </w:tabs>
+        <w:ind w:left="720" w:hanging="360"/>
+      </w:pPr>
+      <w:rPr>
+        <w:rFonts w:ascii="Symbol" w:hAnsi="Symbol" w:hint="default"/>
+        <w:sz w:val="20"/>
+      </w:rPr>
+    </w:lvl>
+    <w:lvl w:ilvl="1" w:tentative="1">
+      <w:start w:val="1"/>
+      <w:numFmt w:val="bullet"/>
+      <w:lvlText w:val="o"/>
+      <w:lvlJc w:val="left"/>
+      <w:pPr>
+        <w:tabs>
+          <w:tab w:val="num" w:pos="1440"/>
+        </w:tabs>
+        <w:ind w:left="1440" w:hanging="360"/>
+      </w:pPr>
+      <w:rPr>
+        <w:rFonts w:ascii="Courier New" w:hAnsi="Courier New" w:hint="default"/>
+        <w:sz w:val="20"/>
+      </w:rPr>
+    </w:lvl>
+    <w:lvl w:ilvl="2" w:tentative="1">
+      <w:start w:val="1"/>
+      <w:numFmt w:val="bullet"/>
+      <w:lvlText w:val=""/>
+      <w:lvlJc w:val="left"/>
+      <w:pPr>
+        <w:tabs>
+          <w:tab w:val="num" w:pos="2160"/>
+        </w:tabs>
+        <w:ind w:left="2160" w:hanging="360"/>
+      </w:pPr>
+      <w:rPr>
+        <w:rFonts w:ascii="Wingdings" w:hAnsi="Wingdings" w:hint="default"/>
+        <w:sz w:val="20"/>
+      </w:rPr>
+    </w:lvl>
+    <w:lvl w:ilvl="3" w:tentative="1">
+      <w:start w:val="1"/>
+      <w:numFmt w:val="bullet"/>
+      <w:lvlText w:val=""/>
+      <w:lvlJc w:val="left"/>
+      <w:pPr>
+        <w:tabs>
+          <w:tab w:val="num" w:pos="2880"/>
+        </w:tabs>
+        <w:ind w:left="2880" w:hanging="360"/>
+      </w:pPr>
+      <w:rPr>
+        <w:rFonts w:ascii="Wingdings" w:hAnsi="Wingdings" w:hint="default"/>
+        <w:sz w:val="20"/>
+      </w:rPr>
+    </w:lvl>
+    <w:lvl w:ilvl="4" w:tentative="1">
+      <w:start w:val="1"/>
+      <w:numFmt w:val="bullet"/>
+      <w:lvlText w:val=""/>
+      <w:lvlJc w:val="left"/>
+      <w:pPr>
+        <w:tabs>
+          <w:tab w:val="num" w:pos="3600"/>
+        </w:tabs>
+        <w:ind w:left="3600" w:hanging="360"/>
+      </w:pPr>
+      <w:rPr>
+        <w:rFonts w:ascii="Wingdings" w:hAnsi="Wingdings" w:hint="default"/>
+        <w:sz w:val="20"/>
+      </w:rPr>
+    </w:lvl>
+    <w:lvl w:ilvl="5" w:tentative="1">
+      <w:start w:val="1"/>
+      <w:numFmt w:val="bullet"/>
+      <w:lvlText w:val=""/>
+      <w:lvlJc w:val="left"/>
+      <w:pPr>
+        <w:tabs>
+          <w:tab w:val="num" w:pos="4320"/>
+        </w:tabs>
+        <w:ind w:left="4320" w:hanging="360"/>
+      </w:pPr>
+      <w:rPr>
+        <w:rFonts w:ascii="Wingdings" w:hAnsi="Wingdings" w:hint="default"/>
+        <w:sz w:val="20"/>
+      </w:rPr>
+    </w:lvl>
+    <w:lvl w:ilvl="6" w:tentative="1">
+      <w:start w:val="1"/>
+      <w:numFmt w:val="bullet"/>
+      <w:lvlText w:val=""/>
+      <w:lvlJc w:val="left"/>
+      <w:pPr>
+        <w:tabs>
+          <w:tab w:val="num" w:pos="5040"/>
+        </w:tabs>
+        <w:ind w:left="5040" w:hanging="360"/>
+      </w:pPr>
+      <w:rPr>
+        <w:rFonts w:ascii="Wingdings" w:hAnsi="Wingdings" w:hint="default"/>
+        <w:sz w:val="20"/>
+      </w:rPr>
+    </w:lvl>
+    <w:lvl w:ilvl="7" w:tentative="1">
+      <w:start w:val="1"/>
+      <w:numFmt w:val="bullet"/>
+      <w:lvlText w:val=""/>
+      <w:lvlJc w:val="left"/>
+      <w:pPr>
+        <w:tabs>
+          <w:tab w:val="num" w:pos="5760"/>
+        </w:tabs>
+        <w:ind w:left="5760" w:hanging="360"/>
+      </w:pPr>
+      <w:rPr>
+        <w:rFonts w:ascii="Wingdings" w:hAnsi="Wingdings" w:hint="default"/>
+        <w:sz w:val="20"/>
+      </w:rPr>
+    </w:lvl>
+    <w:lvl w:ilvl="8" w:tentative="1">
+      <w:start w:val="1"/>
+      <w:numFmt w:val="bullet"/>
+      <w:lvlText w:val=""/>
+      <w:lvlJc w:val="left"/>
+      <w:pPr>
+        <w:tabs>
+          <w:tab w:val="num" w:pos="6480"/>
+        </w:tabs>
+        <w:ind w:left="6480" w:hanging="360"/>
+      </w:pPr>
+      <w:rPr>
+        <w:rFonts w:ascii="Wingdings" w:hAnsi="Wingdings" w:hint="default"/>
+        <w:sz w:val="20"/>
+      </w:rPr>
+    </w:lvl>
+  </w:abstractNum>
+  <w:abstractNum w:abstractNumId="4" w15:restartNumberingAfterBreak="0">
+    <w:nsid w:val="0BE21479"/>
+    <w:multiLevelType w:val="hybridMultilevel"/>
+    <w:tmpl w:val="43127DA6"/>
+    <w:lvl w:ilvl="0" w:tplc="0809000F">
+      <w:start w:val="1"/>
+      <w:numFmt w:val="decimal"/>
+      <w:lvlText w:val="%1."/>
+      <w:lvlJc w:val="left"/>
+      <w:pPr>
+        <w:ind w:left="720" w:hanging="360"/>
+      </w:pPr>
+    </w:lvl>
+    <w:lvl w:ilvl="1" w:tplc="08090019" w:tentative="1">
+      <w:start w:val="1"/>
+      <w:numFmt w:val="lowerLetter"/>
+      <w:lvlText w:val="%2."/>
+      <w:lvlJc w:val="left"/>
+      <w:pPr>
+        <w:ind w:left="1440" w:hanging="360"/>
+      </w:pPr>
+    </w:lvl>
+    <w:lvl w:ilvl="2" w:tplc="0809001B" w:tentative="1">
+      <w:start w:val="1"/>
+      <w:numFmt w:val="lowerRoman"/>
+      <w:lvlText w:val="%3."/>
+      <w:lvlJc w:val="right"/>
+      <w:pPr>
+        <w:ind w:left="2160" w:hanging="180"/>
+      </w:pPr>
+    </w:lvl>
+    <w:lvl w:ilvl="3" w:tplc="0809000F" w:tentative="1">
+      <w:start w:val="1"/>
+      <w:numFmt w:val="decimal"/>
+      <w:lvlText w:val="%4."/>
+      <w:lvlJc w:val="left"/>
+      <w:pPr>
+        <w:ind w:left="2880" w:hanging="360"/>
+      </w:pPr>
+    </w:lvl>
+    <w:lvl w:ilvl="4" w:tplc="08090019" w:tentative="1">
+      <w:start w:val="1"/>
+      <w:numFmt w:val="lowerLetter"/>
+      <w:lvlText w:val="%5."/>
+      <w:lvlJc w:val="left"/>
+      <w:pPr>
+        <w:ind w:left="3600" w:hanging="360"/>
+      </w:pPr>
+    </w:lvl>
+    <w:lvl w:ilvl="5" w:tplc="0809001B" w:tentative="1">
+      <w:start w:val="1"/>
+      <w:numFmt w:val="lowerRoman"/>
+      <w:lvlText w:val="%6."/>
+      <w:lvlJc w:val="right"/>
+      <w:pPr>
+        <w:ind w:left="4320" w:hanging="180"/>
+      </w:pPr>
+    </w:lvl>
+    <w:lvl w:ilvl="6" w:tplc="0809000F" w:tentative="1">
+      <w:start w:val="1"/>
+      <w:numFmt w:val="decimal"/>
+      <w:lvlText w:val="%7."/>
+      <w:lvlJc w:val="left"/>
+      <w:pPr>
+        <w:ind w:left="5040" w:hanging="360"/>
+      </w:pPr>
+    </w:lvl>
+    <w:lvl w:ilvl="7" w:tplc="08090019" w:tentative="1">
+      <w:start w:val="1"/>
+      <w:numFmt w:val="lowerLetter"/>
+      <w:lvlText w:val="%8."/>
+      <w:lvlJc w:val="left"/>
+      <w:pPr>
+        <w:ind w:left="5760" w:hanging="360"/>
+      </w:pPr>
+    </w:lvl>
+    <w:lvl w:ilvl="8" w:tplc="0809001B" w:tentative="1">
+      <w:start w:val="1"/>
+      <w:numFmt w:val="lowerRoman"/>
+      <w:lvlText w:val="%9."/>
+      <w:lvlJc w:val="right"/>
+      <w:pPr>
+        <w:ind w:left="6480" w:hanging="180"/>
+      </w:pPr>
+    </w:lvl>
+  </w:abstractNum>
+  <w:abstractNum w:abstractNumId="5" w15:restartNumberingAfterBreak="0">
+    <w:nsid w:val="1C7A2180"/>
+    <w:multiLevelType w:val="multilevel"/>
+    <w:tmpl w:val="BA6C43FA"/>
+    <w:lvl w:ilvl="0">
+      <w:start w:val="1"/>
+      <w:numFmt w:val="upperLetter"/>
+      <w:lvlText w:val="%1."/>
+      <w:lvlJc w:val="left"/>
+      <w:pPr>
+        <w:tabs>
+          <w:tab w:val="num" w:pos="0"/>
+        </w:tabs>
+        <w:ind w:left="1243" w:hanging="392"/>
+      </w:pPr>
+      <w:rPr>
+        <w:rFonts w:ascii="Arial MT" w:eastAsia="Arial MT" w:hAnsi="Arial MT" w:cs="Arial MT"/>
+        <w:b w:val="0"/>
+        <w:bCs w:val="0"/>
+        <w:i w:val="0"/>
+        <w:iCs w:val="0"/>
+        <w:spacing w:val="0"/>
+        <w:w w:val="99"/>
+        <w:sz w:val="32"/>
+        <w:szCs w:val="32"/>
+        <w:lang w:val="en-US" w:eastAsia="en-US" w:bidi="ar-SA"/>
+      </w:rPr>
+    </w:lvl>
+    <w:lvl w:ilvl="1">
       <w:start w:val="1"/>
       <w:numFmt w:val="decimal"/>
       <w:lvlText w:val="%1.%2."/>
@@ -21837,7 +23317,7 @@
       </w:rPr>
     </w:lvl>
   </w:abstractNum>
-  <w:abstractNum w:abstractNumId="5" w15:restartNumberingAfterBreak="0">
+  <w:abstractNum w:abstractNumId="6" w15:restartNumberingAfterBreak="0">
     <w:nsid w:val="23A81896"/>
     <w:multiLevelType w:val="multilevel"/>
     <w:tmpl w:val="E49492DC"/>
@@ -21986,7 +23466,7 @@
       </w:rPr>
     </w:lvl>
   </w:abstractNum>
-  <w:abstractNum w:abstractNumId="6" w15:restartNumberingAfterBreak="0">
+  <w:abstractNum w:abstractNumId="7" w15:restartNumberingAfterBreak="0">
     <w:nsid w:val="268908A8"/>
     <w:multiLevelType w:val="hybridMultilevel"/>
     <w:tmpl w:val="21948094"/>
@@ -22075,7 +23555,7 @@
       </w:pPr>
     </w:lvl>
   </w:abstractNum>
-  <w:abstractNum w:abstractNumId="7" w15:restartNumberingAfterBreak="0">
+  <w:abstractNum w:abstractNumId="8" w15:restartNumberingAfterBreak="0">
     <w:nsid w:val="27A233F4"/>
     <w:multiLevelType w:val="hybridMultilevel"/>
     <w:tmpl w:val="CA243C2A"/>
@@ -22196,7 +23676,7 @@
       </w:rPr>
     </w:lvl>
   </w:abstractNum>
-  <w:abstractNum w:abstractNumId="8" w15:restartNumberingAfterBreak="0">
+  <w:abstractNum w:abstractNumId="9" w15:restartNumberingAfterBreak="0">
     <w:nsid w:val="29E033A8"/>
     <w:multiLevelType w:val="hybridMultilevel"/>
     <w:tmpl w:val="F0BE6DAC"/>
@@ -22309,7 +23789,7 @@
       </w:rPr>
     </w:lvl>
   </w:abstractNum>
-  <w:abstractNum w:abstractNumId="9" w15:restartNumberingAfterBreak="0">
+  <w:abstractNum w:abstractNumId="10" w15:restartNumberingAfterBreak="0">
     <w:nsid w:val="2ACF0DDC"/>
     <w:multiLevelType w:val="multilevel"/>
     <w:tmpl w:val="A2087C7C"/>
@@ -22476,7 +23956,7 @@
       </w:rPr>
     </w:lvl>
   </w:abstractNum>
-  <w:abstractNum w:abstractNumId="10" w15:restartNumberingAfterBreak="0">
+  <w:abstractNum w:abstractNumId="11" w15:restartNumberingAfterBreak="0">
     <w:nsid w:val="382F2099"/>
     <w:multiLevelType w:val="multilevel"/>
     <w:tmpl w:val="9B22E3D4"/>
@@ -22625,7 +24105,7 @@
       </w:rPr>
     </w:lvl>
   </w:abstractNum>
-  <w:abstractNum w:abstractNumId="11" w15:restartNumberingAfterBreak="0">
+  <w:abstractNum w:abstractNumId="12" w15:restartNumberingAfterBreak="0">
     <w:nsid w:val="42A8655E"/>
     <w:multiLevelType w:val="multilevel"/>
     <w:tmpl w:val="0FFA5CA8"/>
@@ -22774,7 +24254,7 @@
       </w:rPr>
     </w:lvl>
   </w:abstractNum>
-  <w:abstractNum w:abstractNumId="12" w15:restartNumberingAfterBreak="0">
+  <w:abstractNum w:abstractNumId="13" w15:restartNumberingAfterBreak="0">
     <w:nsid w:val="44442868"/>
     <w:multiLevelType w:val="multilevel"/>
     <w:tmpl w:val="8D9C3392"/>
@@ -22913,7 +24393,7 @@
       </w:rPr>
     </w:lvl>
   </w:abstractNum>
-  <w:abstractNum w:abstractNumId="13" w15:restartNumberingAfterBreak="0">
+  <w:abstractNum w:abstractNumId="14" w15:restartNumberingAfterBreak="0">
     <w:nsid w:val="45773C39"/>
     <w:multiLevelType w:val="multilevel"/>
     <w:tmpl w:val="BA6C43FA"/>
@@ -23071,7 +24551,7 @@
       </w:rPr>
     </w:lvl>
   </w:abstractNum>
-  <w:abstractNum w:abstractNumId="14" w15:restartNumberingAfterBreak="0">
+  <w:abstractNum w:abstractNumId="15" w15:restartNumberingAfterBreak="0">
     <w:nsid w:val="48D43984"/>
     <w:multiLevelType w:val="hybridMultilevel"/>
     <w:tmpl w:val="5BDC6382"/>
@@ -23184,7 +24664,7 @@
       </w:rPr>
     </w:lvl>
   </w:abstractNum>
-  <w:abstractNum w:abstractNumId="15" w15:restartNumberingAfterBreak="0">
+  <w:abstractNum w:abstractNumId="16" w15:restartNumberingAfterBreak="0">
     <w:nsid w:val="49174485"/>
     <w:multiLevelType w:val="multilevel"/>
     <w:tmpl w:val="E752DE0C"/>
@@ -23333,7 +24813,7 @@
       </w:rPr>
     </w:lvl>
   </w:abstractNum>
-  <w:abstractNum w:abstractNumId="16" w15:restartNumberingAfterBreak="0">
+  <w:abstractNum w:abstractNumId="17" w15:restartNumberingAfterBreak="0">
     <w:nsid w:val="4B5B1BF2"/>
     <w:multiLevelType w:val="hybridMultilevel"/>
     <w:tmpl w:val="81423B70"/>
@@ -23419,7 +24899,7 @@
       </w:pPr>
     </w:lvl>
   </w:abstractNum>
-  <w:abstractNum w:abstractNumId="17" w15:restartNumberingAfterBreak="0">
+  <w:abstractNum w:abstractNumId="18" w15:restartNumberingAfterBreak="0">
     <w:nsid w:val="4C1471E4"/>
     <w:multiLevelType w:val="hybridMultilevel"/>
     <w:tmpl w:val="3082618A"/>
@@ -23532,7 +25012,7 @@
       </w:rPr>
     </w:lvl>
   </w:abstractNum>
-  <w:abstractNum w:abstractNumId="18" w15:restartNumberingAfterBreak="0">
+  <w:abstractNum w:abstractNumId="19" w15:restartNumberingAfterBreak="0">
     <w:nsid w:val="4D784B7D"/>
     <w:multiLevelType w:val="multilevel"/>
     <w:tmpl w:val="9C7CDBA2"/>
@@ -23681,7 +25161,7 @@
       </w:rPr>
     </w:lvl>
   </w:abstractNum>
-  <w:abstractNum w:abstractNumId="19" w15:restartNumberingAfterBreak="0">
+  <w:abstractNum w:abstractNumId="20" w15:restartNumberingAfterBreak="0">
     <w:nsid w:val="4E3C2503"/>
     <w:multiLevelType w:val="multilevel"/>
     <w:tmpl w:val="48CC061E"/>
@@ -23838,7 +25318,7 @@
       </w:rPr>
     </w:lvl>
   </w:abstractNum>
-  <w:abstractNum w:abstractNumId="20" w15:restartNumberingAfterBreak="0">
+  <w:abstractNum w:abstractNumId="21" w15:restartNumberingAfterBreak="0">
     <w:nsid w:val="4EFE3328"/>
     <w:multiLevelType w:val="multilevel"/>
     <w:tmpl w:val="9AF084A2"/>
@@ -23987,7 +25467,7 @@
       </w:rPr>
     </w:lvl>
   </w:abstractNum>
-  <w:abstractNum w:abstractNumId="21" w15:restartNumberingAfterBreak="0">
+  <w:abstractNum w:abstractNumId="22" w15:restartNumberingAfterBreak="0">
     <w:nsid w:val="506D26DD"/>
     <w:multiLevelType w:val="multilevel"/>
     <w:tmpl w:val="A6EC33D4"/>
@@ -24134,7 +25614,7 @@
       </w:rPr>
     </w:lvl>
   </w:abstractNum>
-  <w:abstractNum w:abstractNumId="22" w15:restartNumberingAfterBreak="0">
+  <w:abstractNum w:abstractNumId="23" w15:restartNumberingAfterBreak="0">
     <w:nsid w:val="52BA6361"/>
     <w:multiLevelType w:val="multilevel"/>
     <w:tmpl w:val="902A135E"/>
@@ -24282,7 +25762,7 @@
       </w:rPr>
     </w:lvl>
   </w:abstractNum>
-  <w:abstractNum w:abstractNumId="23" w15:restartNumberingAfterBreak="0">
+  <w:abstractNum w:abstractNumId="24" w15:restartNumberingAfterBreak="0">
     <w:nsid w:val="552117B1"/>
     <w:multiLevelType w:val="hybridMultilevel"/>
     <w:tmpl w:val="5F8AAF76"/>
@@ -24371,7 +25851,7 @@
       </w:pPr>
     </w:lvl>
   </w:abstractNum>
-  <w:abstractNum w:abstractNumId="24" w15:restartNumberingAfterBreak="0">
+  <w:abstractNum w:abstractNumId="25" w15:restartNumberingAfterBreak="0">
     <w:nsid w:val="57B17C73"/>
     <w:multiLevelType w:val="hybridMultilevel"/>
     <w:tmpl w:val="21729DBA"/>
@@ -24460,7 +25940,7 @@
       </w:pPr>
     </w:lvl>
   </w:abstractNum>
-  <w:abstractNum w:abstractNumId="25" w15:restartNumberingAfterBreak="0">
+  <w:abstractNum w:abstractNumId="26" w15:restartNumberingAfterBreak="0">
     <w:nsid w:val="59542776"/>
     <w:multiLevelType w:val="hybridMultilevel"/>
     <w:tmpl w:val="2C7C0AD0"/>
@@ -24546,7 +26026,7 @@
       </w:pPr>
     </w:lvl>
   </w:abstractNum>
-  <w:abstractNum w:abstractNumId="26" w15:restartNumberingAfterBreak="0">
+  <w:abstractNum w:abstractNumId="27" w15:restartNumberingAfterBreak="0">
     <w:nsid w:val="5DDE63CA"/>
     <w:multiLevelType w:val="hybridMultilevel"/>
     <w:tmpl w:val="258E069A"/>
@@ -24659,7 +26139,7 @@
       </w:rPr>
     </w:lvl>
   </w:abstractNum>
-  <w:abstractNum w:abstractNumId="27" w15:restartNumberingAfterBreak="0">
+  <w:abstractNum w:abstractNumId="28" w15:restartNumberingAfterBreak="0">
     <w:nsid w:val="68B64C9D"/>
     <w:multiLevelType w:val="multilevel"/>
     <w:tmpl w:val="D8E42CFA"/>
@@ -24808,7 +26288,7 @@
       </w:rPr>
     </w:lvl>
   </w:abstractNum>
-  <w:abstractNum w:abstractNumId="28" w15:restartNumberingAfterBreak="0">
+  <w:abstractNum w:abstractNumId="29" w15:restartNumberingAfterBreak="0">
     <w:nsid w:val="6D76289C"/>
     <w:multiLevelType w:val="multilevel"/>
     <w:tmpl w:val="BA6C43FA"/>
@@ -24966,7 +26446,7 @@
       </w:rPr>
     </w:lvl>
   </w:abstractNum>
-  <w:abstractNum w:abstractNumId="29" w15:restartNumberingAfterBreak="0">
+  <w:abstractNum w:abstractNumId="30" w15:restartNumberingAfterBreak="0">
     <w:nsid w:val="70AB1E54"/>
     <w:multiLevelType w:val="hybridMultilevel"/>
     <w:tmpl w:val="808CD8FA"/>
@@ -25079,7 +26559,7 @@
       </w:rPr>
     </w:lvl>
   </w:abstractNum>
-  <w:abstractNum w:abstractNumId="30" w15:restartNumberingAfterBreak="0">
+  <w:abstractNum w:abstractNumId="31" w15:restartNumberingAfterBreak="0">
     <w:nsid w:val="71A04528"/>
     <w:multiLevelType w:val="hybridMultilevel"/>
     <w:tmpl w:val="AC6AE052"/>
@@ -25165,7 +26645,7 @@
       </w:pPr>
     </w:lvl>
   </w:abstractNum>
-  <w:abstractNum w:abstractNumId="31" w15:restartNumberingAfterBreak="0">
+  <w:abstractNum w:abstractNumId="32" w15:restartNumberingAfterBreak="0">
     <w:nsid w:val="72910395"/>
     <w:multiLevelType w:val="hybridMultilevel"/>
     <w:tmpl w:val="3F32E084"/>
@@ -25278,7 +26758,7 @@
       </w:rPr>
     </w:lvl>
   </w:abstractNum>
-  <w:abstractNum w:abstractNumId="32" w15:restartNumberingAfterBreak="0">
+  <w:abstractNum w:abstractNumId="33" w15:restartNumberingAfterBreak="0">
     <w:nsid w:val="72C8359A"/>
     <w:multiLevelType w:val="hybridMultilevel"/>
     <w:tmpl w:val="165039DC"/>
@@ -25370,7 +26850,7 @@
       </w:pPr>
     </w:lvl>
   </w:abstractNum>
-  <w:abstractNum w:abstractNumId="33" w15:restartNumberingAfterBreak="0">
+  <w:abstractNum w:abstractNumId="34" w15:restartNumberingAfterBreak="0">
     <w:nsid w:val="75093610"/>
     <w:multiLevelType w:val="hybridMultilevel"/>
     <w:tmpl w:val="61A442CA"/>
@@ -25491,7 +26971,7 @@
       </w:rPr>
     </w:lvl>
   </w:abstractNum>
-  <w:abstractNum w:abstractNumId="34" w15:restartNumberingAfterBreak="0">
+  <w:abstractNum w:abstractNumId="35" w15:restartNumberingAfterBreak="0">
     <w:nsid w:val="774E33C5"/>
     <w:multiLevelType w:val="hybridMultilevel"/>
     <w:tmpl w:val="8ECCB9D4"/>
@@ -25577,7 +27057,7 @@
       </w:pPr>
     </w:lvl>
   </w:abstractNum>
-  <w:abstractNum w:abstractNumId="35" w15:restartNumberingAfterBreak="0">
+  <w:abstractNum w:abstractNumId="36" w15:restartNumberingAfterBreak="0">
     <w:nsid w:val="77AF521B"/>
     <w:multiLevelType w:val="hybridMultilevel"/>
     <w:tmpl w:val="5D365CF0"/>
@@ -25690,7 +27170,7 @@
       </w:rPr>
     </w:lvl>
   </w:abstractNum>
-  <w:abstractNum w:abstractNumId="36" w15:restartNumberingAfterBreak="0">
+  <w:abstractNum w:abstractNumId="37" w15:restartNumberingAfterBreak="0">
     <w:nsid w:val="7971275F"/>
     <w:multiLevelType w:val="multilevel"/>
     <w:tmpl w:val="30DCCB8E"/>
@@ -25839,7 +27319,7 @@
       </w:rPr>
     </w:lvl>
   </w:abstractNum>
-  <w:abstractNum w:abstractNumId="37" w15:restartNumberingAfterBreak="0">
+  <w:abstractNum w:abstractNumId="38" w15:restartNumberingAfterBreak="0">
     <w:nsid w:val="79B90BEF"/>
     <w:multiLevelType w:val="hybridMultilevel"/>
     <w:tmpl w:val="E1DA0416"/>
@@ -25952,7 +27432,7 @@
       </w:rPr>
     </w:lvl>
   </w:abstractNum>
-  <w:abstractNum w:abstractNumId="38" w15:restartNumberingAfterBreak="0">
+  <w:abstractNum w:abstractNumId="39" w15:restartNumberingAfterBreak="0">
     <w:nsid w:val="7B18288B"/>
     <w:multiLevelType w:val="multilevel"/>
     <w:tmpl w:val="1D8A7DB4"/>
@@ -26101,7 +27581,7 @@
       </w:rPr>
     </w:lvl>
   </w:abstractNum>
-  <w:abstractNum w:abstractNumId="39" w15:restartNumberingAfterBreak="0">
+  <w:abstractNum w:abstractNumId="40" w15:restartNumberingAfterBreak="0">
     <w:nsid w:val="7FE964CC"/>
     <w:multiLevelType w:val="hybridMultilevel"/>
     <w:tmpl w:val="DDD84D8E"/>
@@ -26191,124 +27671,127 @@
     </w:lvl>
   </w:abstractNum>
   <w:num w:numId="1" w16cid:durableId="603995058">
+    <w:abstractNumId w:val="23"/>
+  </w:num>
+  <w:num w:numId="2" w16cid:durableId="1604259759">
+    <w:abstractNumId w:val="31"/>
+  </w:num>
+  <w:num w:numId="3" w16cid:durableId="1306813619">
+    <w:abstractNumId w:val="10"/>
+  </w:num>
+  <w:num w:numId="4" w16cid:durableId="519510571">
+    <w:abstractNumId w:val="20"/>
+  </w:num>
+  <w:num w:numId="5" w16cid:durableId="707727360">
+    <w:abstractNumId w:val="7"/>
+  </w:num>
+  <w:num w:numId="6" w16cid:durableId="1487239351">
+    <w:abstractNumId w:val="34"/>
+  </w:num>
+  <w:num w:numId="7" w16cid:durableId="382411966">
+    <w:abstractNumId w:val="18"/>
+  </w:num>
+  <w:num w:numId="8" w16cid:durableId="1780027358">
+    <w:abstractNumId w:val="26"/>
+  </w:num>
+  <w:num w:numId="9" w16cid:durableId="275601426">
+    <w:abstractNumId w:val="35"/>
+  </w:num>
+  <w:num w:numId="10" w16cid:durableId="1345398339">
+    <w:abstractNumId w:val="4"/>
+  </w:num>
+  <w:num w:numId="11" w16cid:durableId="630290453">
+    <w:abstractNumId w:val="13"/>
+  </w:num>
+  <w:num w:numId="12" w16cid:durableId="380788718">
+    <w:abstractNumId w:val="2"/>
+  </w:num>
+  <w:num w:numId="13" w16cid:durableId="715741986">
+    <w:abstractNumId w:val="32"/>
+  </w:num>
+  <w:num w:numId="14" w16cid:durableId="1611081854">
+    <w:abstractNumId w:val="8"/>
+  </w:num>
+  <w:num w:numId="15" w16cid:durableId="697388956">
+    <w:abstractNumId w:val="5"/>
+  </w:num>
+  <w:num w:numId="16" w16cid:durableId="326909812">
+    <w:abstractNumId w:val="14"/>
+  </w:num>
+  <w:num w:numId="17" w16cid:durableId="1612665920">
+    <w:abstractNumId w:val="33"/>
+  </w:num>
+  <w:num w:numId="18" w16cid:durableId="707798893">
+    <w:abstractNumId w:val="29"/>
+  </w:num>
+  <w:num w:numId="19" w16cid:durableId="672218124">
+    <w:abstractNumId w:val="25"/>
+  </w:num>
+  <w:num w:numId="20" w16cid:durableId="1573396110">
+    <w:abstractNumId w:val="30"/>
+  </w:num>
+  <w:num w:numId="21" w16cid:durableId="1025328946">
+    <w:abstractNumId w:val="38"/>
+  </w:num>
+  <w:num w:numId="22" w16cid:durableId="212083099">
+    <w:abstractNumId w:val="27"/>
+  </w:num>
+  <w:num w:numId="23" w16cid:durableId="56980893">
+    <w:abstractNumId w:val="15"/>
+  </w:num>
+  <w:num w:numId="24" w16cid:durableId="594361433">
+    <w:abstractNumId w:val="40"/>
+  </w:num>
+  <w:num w:numId="25" w16cid:durableId="1115370070">
+    <w:abstractNumId w:val="6"/>
+  </w:num>
+  <w:num w:numId="26" w16cid:durableId="2079550573">
+    <w:abstractNumId w:val="11"/>
+  </w:num>
+  <w:num w:numId="27" w16cid:durableId="1459647617">
+    <w:abstractNumId w:val="21"/>
+  </w:num>
+  <w:num w:numId="28" w16cid:durableId="1007288504">
+    <w:abstractNumId w:val="19"/>
+  </w:num>
+  <w:num w:numId="29" w16cid:durableId="373847635">
+    <w:abstractNumId w:val="12"/>
+  </w:num>
+  <w:num w:numId="30" w16cid:durableId="1653213645">
+    <w:abstractNumId w:val="9"/>
+  </w:num>
+  <w:num w:numId="31" w16cid:durableId="667901122">
     <w:abstractNumId w:val="22"/>
   </w:num>
-  <w:num w:numId="2" w16cid:durableId="1604259759">
-    <w:abstractNumId w:val="30"/>
+  <w:num w:numId="32" w16cid:durableId="150101362">
+    <w:abstractNumId w:val="24"/>
   </w:num>
-  <w:num w:numId="3" w16cid:durableId="1306813619">
-    <w:abstractNumId w:val="9"/>
-  </w:num>
-  <w:num w:numId="4" w16cid:durableId="519510571">
-    <w:abstractNumId w:val="19"/>
-  </w:num>
-  <w:num w:numId="5" w16cid:durableId="707727360">
-    <w:abstractNumId w:val="6"/>
-  </w:num>
-  <w:num w:numId="6" w16cid:durableId="1487239351">
-    <w:abstractNumId w:val="33"/>
-  </w:num>
-  <w:num w:numId="7" w16cid:durableId="382411966">
+  <w:num w:numId="33" w16cid:durableId="1464885025">
     <w:abstractNumId w:val="17"/>
   </w:num>
-  <w:num w:numId="8" w16cid:durableId="1780027358">
-    <w:abstractNumId w:val="25"/>
+  <w:num w:numId="34" w16cid:durableId="1728918283">
+    <w:abstractNumId w:val="28"/>
   </w:num>
-  <w:num w:numId="9" w16cid:durableId="275601426">
-    <w:abstractNumId w:val="34"/>
-  </w:num>
-  <w:num w:numId="10" w16cid:durableId="1345398339">
+  <w:num w:numId="35" w16cid:durableId="733701573">
     <w:abstractNumId w:val="3"/>
   </w:num>
-  <w:num w:numId="11" w16cid:durableId="630290453">
-    <w:abstractNumId w:val="12"/>
+  <w:num w:numId="36" w16cid:durableId="1729763045">
+    <w:abstractNumId w:val="39"/>
   </w:num>
-  <w:num w:numId="12" w16cid:durableId="380788718">
+  <w:num w:numId="37" w16cid:durableId="1937516751">
     <w:abstractNumId w:val="1"/>
   </w:num>
-  <w:num w:numId="13" w16cid:durableId="715741986">
-    <w:abstractNumId w:val="31"/>
+  <w:num w:numId="38" w16cid:durableId="336152943">
+    <w:abstractNumId w:val="16"/>
   </w:num>
-  <w:num w:numId="14" w16cid:durableId="1611081854">
-    <w:abstractNumId w:val="7"/>
-  </w:num>
-  <w:num w:numId="15" w16cid:durableId="697388956">
-    <w:abstractNumId w:val="4"/>
-  </w:num>
-  <w:num w:numId="16" w16cid:durableId="326909812">
-    <w:abstractNumId w:val="13"/>
-  </w:num>
-  <w:num w:numId="17" w16cid:durableId="1612665920">
-    <w:abstractNumId w:val="32"/>
-  </w:num>
-  <w:num w:numId="18" w16cid:durableId="707798893">
-    <w:abstractNumId w:val="28"/>
-  </w:num>
-  <w:num w:numId="19" w16cid:durableId="672218124">
-    <w:abstractNumId w:val="24"/>
-  </w:num>
-  <w:num w:numId="20" w16cid:durableId="1573396110">
-    <w:abstractNumId w:val="29"/>
-  </w:num>
-  <w:num w:numId="21" w16cid:durableId="1025328946">
+  <w:num w:numId="39" w16cid:durableId="1292127155">
     <w:abstractNumId w:val="37"/>
   </w:num>
-  <w:num w:numId="22" w16cid:durableId="212083099">
-    <w:abstractNumId w:val="26"/>
-  </w:num>
-  <w:num w:numId="23" w16cid:durableId="56980893">
-    <w:abstractNumId w:val="14"/>
-  </w:num>
-  <w:num w:numId="24" w16cid:durableId="594361433">
-    <w:abstractNumId w:val="39"/>
-  </w:num>
-  <w:num w:numId="25" w16cid:durableId="1115370070">
-    <w:abstractNumId w:val="5"/>
-  </w:num>
-  <w:num w:numId="26" w16cid:durableId="2079550573">
-    <w:abstractNumId w:val="10"/>
-  </w:num>
-  <w:num w:numId="27" w16cid:durableId="1459647617">
-    <w:abstractNumId w:val="20"/>
-  </w:num>
-  <w:num w:numId="28" w16cid:durableId="1007288504">
-    <w:abstractNumId w:val="18"/>
-  </w:num>
-  <w:num w:numId="29" w16cid:durableId="373847635">
-    <w:abstractNumId w:val="11"/>
-  </w:num>
-  <w:num w:numId="30" w16cid:durableId="1653213645">
-    <w:abstractNumId w:val="8"/>
-  </w:num>
-  <w:num w:numId="31" w16cid:durableId="667901122">
-    <w:abstractNumId w:val="21"/>
-  </w:num>
-  <w:num w:numId="32" w16cid:durableId="150101362">
-    <w:abstractNumId w:val="23"/>
-  </w:num>
-  <w:num w:numId="33" w16cid:durableId="1464885025">
-    <w:abstractNumId w:val="16"/>
-  </w:num>
-  <w:num w:numId="34" w16cid:durableId="1728918283">
-    <w:abstractNumId w:val="27"/>
-  </w:num>
-  <w:num w:numId="35" w16cid:durableId="733701573">
-    <w:abstractNumId w:val="2"/>
-  </w:num>
-  <w:num w:numId="36" w16cid:durableId="1729763045">
-    <w:abstractNumId w:val="38"/>
-  </w:num>
-  <w:num w:numId="37" w16cid:durableId="1937516751">
-    <w:abstractNumId w:val="0"/>
-  </w:num>
-  <w:num w:numId="38" w16cid:durableId="336152943">
-    <w:abstractNumId w:val="15"/>
-  </w:num>
-  <w:num w:numId="39" w16cid:durableId="1292127155">
+  <w:num w:numId="40" w16cid:durableId="1196425398">
     <w:abstractNumId w:val="36"/>
   </w:num>
-  <w:num w:numId="40" w16cid:durableId="1196425398">
-    <w:abstractNumId w:val="35"/>
+  <w:num w:numId="41" w16cid:durableId="749231082">
+    <w:abstractNumId w:val="0"/>
   </w:num>
 </w:numbering>
 </file>

</xml_diff>